<commit_message>
add some summary words
</commit_message>
<xml_diff>
--- a/lx-cv.docx
+++ b/lx-cv.docx
@@ -474,12 +474,21 @@
           <w:szCs w:val="21"/>
         </w:rPr>
       </w:pPr>
+      <w:proofErr w:type="gramStart"/>
       <w:r>
         <w:rPr>
           <w:rFonts w:ascii="HarmonyOS Sans SC" w:eastAsia="HarmonyOS Sans SC" w:hAnsi="HarmonyOS Sans SC" w:hint="eastAsia"/>
           <w:szCs w:val="21"/>
         </w:rPr>
-        <w:t xml:space="preserve">邮 </w:t>
+        <w:t>邮</w:t>
+      </w:r>
+      <w:proofErr w:type="gramEnd"/>
+      <w:r>
+        <w:rPr>
+          <w:rFonts w:ascii="HarmonyOS Sans SC" w:eastAsia="HarmonyOS Sans SC" w:hAnsi="HarmonyOS Sans SC" w:hint="eastAsia"/>
+          <w:szCs w:val="21"/>
+        </w:rPr>
+        <w:t xml:space="preserve"> </w:t>
       </w:r>
       <w:r>
         <w:rPr>
@@ -1999,6 +2008,7 @@
           <w:szCs w:val="21"/>
         </w:rPr>
       </w:pPr>
+      <w:proofErr w:type="gramStart"/>
       <w:r>
         <w:rPr>
           <w:rFonts w:ascii="Times New Roman" w:hAnsi="Times New Roman" w:hint="eastAsia"/>
@@ -2008,6 +2018,7 @@
         </w:rPr>
         <w:t>生物系统学论坛</w:t>
       </w:r>
+      <w:proofErr w:type="gramEnd"/>
       <w:r>
         <w:rPr>
           <w:rFonts w:ascii="Times New Roman" w:hAnsi="Times New Roman"/>
@@ -2112,6 +2123,15 @@
           <w:sz w:val="24"/>
         </w:rPr>
         <w:t>参与项目</w:t>
+      </w:r>
+      <w:r>
+        <w:rPr>
+          <w:rFonts w:ascii="HarmonyOS Sans SC" w:eastAsia="HarmonyOS Sans SC" w:hAnsi="HarmonyOS Sans SC" w:hint="eastAsia"/>
+          <w:b/>
+          <w:bCs/>
+          <w:sz w:val="24"/>
+        </w:rPr>
+        <w:t>（6项）</w:t>
       </w:r>
     </w:p>
     <w:p>
@@ -2154,7 +2174,25 @@
           <w:sz w:val="21"/>
           <w:szCs w:val="21"/>
         </w:rPr>
-        <w:t>，脉翅总目昆虫的系统演化：争议节点类群系统地位的确立及多样性的演化格局</w:t>
+        <w:t>，</w:t>
+      </w:r>
+      <w:proofErr w:type="gramStart"/>
+      <w:r>
+        <w:rPr>
+          <w:rFonts w:ascii="Times New Roman" w:hAnsi="Times New Roman"/>
+          <w:sz w:val="21"/>
+          <w:szCs w:val="21"/>
+        </w:rPr>
+        <w:t>脉翅总目</w:t>
+      </w:r>
+      <w:proofErr w:type="gramEnd"/>
+      <w:r>
+        <w:rPr>
+          <w:rFonts w:ascii="Times New Roman" w:hAnsi="Times New Roman"/>
+          <w:sz w:val="21"/>
+          <w:szCs w:val="21"/>
+        </w:rPr>
+        <w:t>昆虫的系统演化：争议节点类群系统地位的确立及多样性的演化格局</w:t>
       </w:r>
       <w:r>
         <w:rPr>
@@ -2257,7 +2295,25 @@
           <w:sz w:val="21"/>
           <w:szCs w:val="21"/>
         </w:rPr>
-        <w:t>，中国驼舞虻亚科分类和系统发育研究</w:t>
+        <w:t>，中国驼舞</w:t>
+      </w:r>
+      <w:proofErr w:type="gramStart"/>
+      <w:r>
+        <w:rPr>
+          <w:rFonts w:ascii="Times New Roman" w:hAnsi="Times New Roman"/>
+          <w:sz w:val="21"/>
+          <w:szCs w:val="21"/>
+        </w:rPr>
+        <w:t>虻</w:t>
+      </w:r>
+      <w:proofErr w:type="gramEnd"/>
+      <w:r>
+        <w:rPr>
+          <w:rFonts w:ascii="Times New Roman" w:hAnsi="Times New Roman"/>
+          <w:sz w:val="21"/>
+          <w:szCs w:val="21"/>
+        </w:rPr>
+        <w:t>亚科分类和系统发育研究</w:t>
       </w:r>
       <w:r>
         <w:rPr>
@@ -2324,7 +2380,25 @@
           <w:sz w:val="21"/>
           <w:szCs w:val="21"/>
         </w:rPr>
-        <w:t>双翅目寄蝇科突颜寄蝇亚科</w:t>
+        <w:t>双翅目寄蝇</w:t>
+      </w:r>
+      <w:proofErr w:type="gramStart"/>
+      <w:r>
+        <w:rPr>
+          <w:rFonts w:ascii="Times New Roman" w:hAnsi="Times New Roman"/>
+          <w:sz w:val="21"/>
+          <w:szCs w:val="21"/>
+        </w:rPr>
+        <w:t>科突颜寄蝇</w:t>
+      </w:r>
+      <w:proofErr w:type="gramEnd"/>
+      <w:r>
+        <w:rPr>
+          <w:rFonts w:ascii="Times New Roman" w:hAnsi="Times New Roman"/>
+          <w:sz w:val="21"/>
+          <w:szCs w:val="21"/>
+        </w:rPr>
+        <w:t>亚科</w:t>
       </w:r>
       <w:r>
         <w:rPr>
@@ -2360,7 +2434,25 @@
           <w:sz w:val="21"/>
           <w:szCs w:val="21"/>
         </w:rPr>
-        <w:t>科技部国家重点研发计划</w:t>
+        <w:t>科技</w:t>
+      </w:r>
+      <w:proofErr w:type="gramStart"/>
+      <w:r>
+        <w:rPr>
+          <w:rFonts w:ascii="Times New Roman" w:hAnsi="Times New Roman"/>
+          <w:sz w:val="21"/>
+          <w:szCs w:val="21"/>
+        </w:rPr>
+        <w:t>部国家</w:t>
+      </w:r>
+      <w:proofErr w:type="gramEnd"/>
+      <w:r>
+        <w:rPr>
+          <w:rFonts w:ascii="Times New Roman" w:hAnsi="Times New Roman"/>
+          <w:sz w:val="21"/>
+          <w:szCs w:val="21"/>
+        </w:rPr>
+        <w:t>重点研发计划</w:t>
       </w:r>
       <w:r>
         <w:rPr>
@@ -2552,6 +2644,15 @@
         </w:rPr>
         <w:t>野外采集经历</w:t>
       </w:r>
+      <w:r>
+        <w:rPr>
+          <w:rFonts w:ascii="HarmonyOS Sans SC" w:eastAsia="HarmonyOS Sans SC" w:hAnsi="HarmonyOS Sans SC" w:hint="eastAsia"/>
+          <w:b/>
+          <w:bCs/>
+          <w:sz w:val="24"/>
+        </w:rPr>
+        <w:t>（7省）</w:t>
+      </w:r>
     </w:p>
     <w:p>
       <w:pPr>
@@ -2606,7 +2707,23 @@
           <w:sz w:val="21"/>
           <w:szCs w:val="21"/>
         </w:rPr>
-        <w:t>陕西秦岭山脉、北京门头沟灵山</w:t>
+        <w:t>陕西秦岭山脉</w:t>
+      </w:r>
+      <w:r>
+        <w:rPr>
+          <w:rFonts w:ascii="Times New Roman" w:hAnsi="Times New Roman" w:hint="eastAsia"/>
+          <w:sz w:val="21"/>
+          <w:szCs w:val="21"/>
+        </w:rPr>
+        <w:t>，</w:t>
+      </w:r>
+      <w:r>
+        <w:rPr>
+          <w:rFonts w:ascii="Times New Roman" w:hAnsi="Times New Roman" w:hint="eastAsia"/>
+          <w:sz w:val="21"/>
+          <w:szCs w:val="21"/>
+        </w:rPr>
+        <w:t>北京门头沟灵山</w:t>
       </w:r>
       <w:r>
         <w:rPr>
@@ -2726,7 +2843,31 @@
           <w:sz w:val="21"/>
           <w:szCs w:val="21"/>
         </w:rPr>
-        <w:t>广西金秀猫儿山、湖北十堰</w:t>
+        <w:t>广西金秀猫儿山</w:t>
+      </w:r>
+      <w:r>
+        <w:rPr>
+          <w:rFonts w:ascii="Times New Roman" w:hAnsi="Times New Roman" w:hint="eastAsia"/>
+          <w:sz w:val="21"/>
+          <w:szCs w:val="21"/>
+        </w:rPr>
+        <w:t>，</w:t>
+      </w:r>
+      <w:r>
+        <w:rPr>
+          <w:rFonts w:ascii="Times New Roman" w:hAnsi="Times New Roman" w:hint="eastAsia"/>
+          <w:sz w:val="21"/>
+          <w:szCs w:val="21"/>
+        </w:rPr>
+        <w:t>湖北十堰</w:t>
+      </w:r>
+      <w:r>
+        <w:rPr>
+          <w:rFonts w:ascii="Times New Roman" w:hAnsi="Times New Roman" w:hint="eastAsia"/>
+          <w:sz w:val="21"/>
+          <w:szCs w:val="21"/>
+        </w:rPr>
+        <w:t>，辽宁抚顺、清源</w:t>
       </w:r>
       <w:r>
         <w:rPr>
@@ -3144,19 +3285,37 @@
                 <w:szCs w:val="21"/>
               </w:rPr>
             </w:pPr>
+            <w:proofErr w:type="spellStart"/>
             <w:r>
               <w:rPr>
                 <w:rFonts w:ascii="Times New Roman" w:hAnsi="Times New Roman"/>
                 <w:szCs w:val="21"/>
               </w:rPr>
-              <w:t xml:space="preserve">AdobePhotoshop, </w:t>
-            </w:r>
+              <w:t>AdobePhotoshop</w:t>
+            </w:r>
+            <w:proofErr w:type="spellEnd"/>
+            <w:r>
+              <w:rPr>
+                <w:rFonts w:ascii="Times New Roman" w:hAnsi="Times New Roman"/>
+                <w:szCs w:val="21"/>
+              </w:rPr>
+              <w:t xml:space="preserve">, </w:t>
+            </w:r>
+            <w:proofErr w:type="spellStart"/>
             <w:r>
               <w:rPr>
                 <w:rFonts w:ascii="Times New Roman" w:hAnsi="Times New Roman" w:hint="eastAsia"/>
                 <w:szCs w:val="21"/>
               </w:rPr>
-              <w:t>Apptainer,</w:t>
+              <w:t>Apptainer</w:t>
+            </w:r>
+            <w:proofErr w:type="spellEnd"/>
+            <w:r>
+              <w:rPr>
+                <w:rFonts w:ascii="Times New Roman" w:hAnsi="Times New Roman" w:hint="eastAsia"/>
+                <w:szCs w:val="21"/>
+              </w:rPr>
+              <w:t>,</w:t>
             </w:r>
             <w:r>
               <w:rPr>
@@ -3177,13 +3336,29 @@
                 <w:rFonts w:ascii="Times New Roman" w:hAnsi="Times New Roman"/>
                 <w:szCs w:val="21"/>
               </w:rPr>
-              <w:t xml:space="preserve"> BioEdit, Clustal Ω, DNAMAN, </w:t>
-            </w:r>
+              <w:t xml:space="preserve"> </w:t>
+            </w:r>
+            <w:proofErr w:type="spellStart"/>
             <w:r>
               <w:rPr>
                 <w:rFonts w:ascii="Times New Roman" w:hAnsi="Times New Roman"/>
                 <w:szCs w:val="21"/>
               </w:rPr>
+              <w:t>BioEdit</w:t>
+            </w:r>
+            <w:proofErr w:type="spellEnd"/>
+            <w:r>
+              <w:rPr>
+                <w:rFonts w:ascii="Times New Roman" w:hAnsi="Times New Roman"/>
+                <w:szCs w:val="21"/>
+              </w:rPr>
+              <w:t xml:space="preserve">, Clustal Ω, DNAMAN, </w:t>
+            </w:r>
+            <w:r>
+              <w:rPr>
+                <w:rFonts w:ascii="Times New Roman" w:hAnsi="Times New Roman"/>
+                <w:szCs w:val="21"/>
+              </w:rPr>
               <w:t xml:space="preserve">Docker, </w:t>
             </w:r>
             <w:r>
@@ -3191,13 +3366,29 @@
                 <w:rFonts w:ascii="Times New Roman" w:hAnsi="Times New Roman"/>
                 <w:szCs w:val="21"/>
               </w:rPr>
-              <w:t>Endnote, Geneious, Helicon</w:t>
-            </w:r>
+              <w:t xml:space="preserve">Endnote, </w:t>
+            </w:r>
+            <w:proofErr w:type="spellStart"/>
             <w:r>
               <w:rPr>
                 <w:rFonts w:ascii="Times New Roman" w:hAnsi="Times New Roman"/>
                 <w:szCs w:val="21"/>
               </w:rPr>
+              <w:t>Geneious</w:t>
+            </w:r>
+            <w:proofErr w:type="spellEnd"/>
+            <w:r>
+              <w:rPr>
+                <w:rFonts w:ascii="Times New Roman" w:hAnsi="Times New Roman"/>
+                <w:szCs w:val="21"/>
+              </w:rPr>
+              <w:t>, Helicon</w:t>
+            </w:r>
+            <w:r>
+              <w:rPr>
+                <w:rFonts w:ascii="Times New Roman" w:hAnsi="Times New Roman"/>
+                <w:szCs w:val="21"/>
+              </w:rPr>
               <w:t xml:space="preserve"> </w:t>
             </w:r>
             <w:r>
@@ -3219,13 +3410,29 @@
                 <w:rFonts w:ascii="Times New Roman" w:hAnsi="Times New Roman"/>
                 <w:szCs w:val="21"/>
               </w:rPr>
-              <w:t xml:space="preserve">, iTOL, jMOTU, </w:t>
-            </w:r>
+              <w:t xml:space="preserve">, </w:t>
+            </w:r>
+            <w:proofErr w:type="spellStart"/>
             <w:r>
               <w:rPr>
                 <w:rFonts w:ascii="Times New Roman" w:hAnsi="Times New Roman"/>
                 <w:szCs w:val="21"/>
               </w:rPr>
+              <w:t>iTOL</w:t>
+            </w:r>
+            <w:proofErr w:type="spellEnd"/>
+            <w:r>
+              <w:rPr>
+                <w:rFonts w:ascii="Times New Roman" w:hAnsi="Times New Roman"/>
+                <w:szCs w:val="21"/>
+              </w:rPr>
+              <w:t xml:space="preserve">, jMOTU, </w:t>
+            </w:r>
+            <w:r>
+              <w:rPr>
+                <w:rFonts w:ascii="Times New Roman" w:hAnsi="Times New Roman"/>
+                <w:szCs w:val="21"/>
+              </w:rPr>
               <w:t>MAFFT</w:t>
             </w:r>
             <w:r>
@@ -3233,7 +3440,23 @@
                 <w:rFonts w:ascii="Times New Roman" w:hAnsi="Times New Roman"/>
                 <w:szCs w:val="21"/>
               </w:rPr>
-              <w:t xml:space="preserve">, Mega 7, MitoZ, </w:t>
+              <w:t xml:space="preserve">, Mega 7, </w:t>
+            </w:r>
+            <w:proofErr w:type="spellStart"/>
+            <w:r>
+              <w:rPr>
+                <w:rFonts w:ascii="Times New Roman" w:hAnsi="Times New Roman"/>
+                <w:szCs w:val="21"/>
+              </w:rPr>
+              <w:t>MitoZ</w:t>
+            </w:r>
+            <w:proofErr w:type="spellEnd"/>
+            <w:r>
+              <w:rPr>
+                <w:rFonts w:ascii="Times New Roman" w:hAnsi="Times New Roman"/>
+                <w:szCs w:val="21"/>
+              </w:rPr>
+              <w:t xml:space="preserve">, </w:t>
             </w:r>
             <w:r>
               <w:rPr>
@@ -3263,6 +3486,7 @@
               </w:rPr>
               <w:t xml:space="preserve">uscle, </w:t>
             </w:r>
+            <w:proofErr w:type="spellStart"/>
             <w:r>
               <w:rPr>
                 <w:rFonts w:ascii="Times New Roman" w:hAnsi="Times New Roman" w:hint="eastAsia"/>
@@ -3277,6 +3501,7 @@
               </w:rPr>
               <w:t>lasty</w:t>
             </w:r>
+            <w:proofErr w:type="spellEnd"/>
             <w:r>
               <w:rPr>
                 <w:rFonts w:ascii="Times New Roman" w:hAnsi="Times New Roman" w:hint="eastAsia"/>
@@ -3289,13 +3514,21 @@
                 <w:rFonts w:ascii="Times New Roman" w:hAnsi="Times New Roman"/>
                 <w:szCs w:val="21"/>
               </w:rPr>
-              <w:t xml:space="preserve"> Partition</w:t>
-            </w:r>
+              <w:t xml:space="preserve"> </w:t>
+            </w:r>
+            <w:proofErr w:type="spellStart"/>
             <w:r>
               <w:rPr>
                 <w:rFonts w:ascii="Times New Roman" w:hAnsi="Times New Roman"/>
                 <w:szCs w:val="21"/>
               </w:rPr>
+              <w:t>Partition</w:t>
+            </w:r>
+            <w:r>
+              <w:rPr>
+                <w:rFonts w:ascii="Times New Roman" w:hAnsi="Times New Roman"/>
+                <w:szCs w:val="21"/>
+              </w:rPr>
               <w:t>F</w:t>
             </w:r>
             <w:r>
@@ -3303,13 +3536,38 @@
                 <w:rFonts w:ascii="Times New Roman" w:hAnsi="Times New Roman"/>
                 <w:szCs w:val="21"/>
               </w:rPr>
-              <w:t xml:space="preserve">inder, Phylosuite, RAxML, </w:t>
-            </w:r>
+              <w:t>inder</w:t>
+            </w:r>
+            <w:proofErr w:type="spellEnd"/>
             <w:r>
               <w:rPr>
                 <w:rFonts w:ascii="Times New Roman" w:hAnsi="Times New Roman"/>
                 <w:szCs w:val="21"/>
               </w:rPr>
+              <w:t xml:space="preserve">, </w:t>
+            </w:r>
+            <w:proofErr w:type="spellStart"/>
+            <w:r>
+              <w:rPr>
+                <w:rFonts w:ascii="Times New Roman" w:hAnsi="Times New Roman"/>
+                <w:szCs w:val="21"/>
+              </w:rPr>
+              <w:t>Phylosuite</w:t>
+            </w:r>
+            <w:proofErr w:type="spellEnd"/>
+            <w:r>
+              <w:rPr>
+                <w:rFonts w:ascii="Times New Roman" w:hAnsi="Times New Roman"/>
+                <w:szCs w:val="21"/>
+              </w:rPr>
+              <w:t xml:space="preserve">, RAxML, </w:t>
+            </w:r>
+            <w:proofErr w:type="spellStart"/>
+            <w:r>
+              <w:rPr>
+                <w:rFonts w:ascii="Times New Roman" w:hAnsi="Times New Roman"/>
+                <w:szCs w:val="21"/>
+              </w:rPr>
               <w:t>S</w:t>
             </w:r>
             <w:r>
@@ -3324,7 +3582,31 @@
                 <w:rFonts w:ascii="Times New Roman" w:hAnsi="Times New Roman"/>
                 <w:szCs w:val="21"/>
               </w:rPr>
-              <w:t>make, Supertree, table2asn, TaxonDNA</w:t>
+              <w:t>make</w:t>
+            </w:r>
+            <w:proofErr w:type="spellEnd"/>
+            <w:r>
+              <w:rPr>
+                <w:rFonts w:ascii="Times New Roman" w:hAnsi="Times New Roman"/>
+                <w:szCs w:val="21"/>
+              </w:rPr>
+              <w:t xml:space="preserve">, </w:t>
+            </w:r>
+            <w:proofErr w:type="spellStart"/>
+            <w:r>
+              <w:rPr>
+                <w:rFonts w:ascii="Times New Roman" w:hAnsi="Times New Roman"/>
+                <w:szCs w:val="21"/>
+              </w:rPr>
+              <w:t>Supertree</w:t>
+            </w:r>
+            <w:proofErr w:type="spellEnd"/>
+            <w:r>
+              <w:rPr>
+                <w:rFonts w:ascii="Times New Roman" w:hAnsi="Times New Roman"/>
+                <w:szCs w:val="21"/>
+              </w:rPr>
+              <w:t>, table2asn, TaxonDNA</w:t>
             </w:r>
           </w:p>
         </w:tc>
@@ -3622,6 +3904,72 @@
     <w:p>
       <w:pPr>
         <w:pStyle w:val="a5"/>
+        <w:tabs>
+          <w:tab w:val="right" w:pos="9744"/>
+        </w:tabs>
+        <w:snapToGrid w:val="0"/>
+        <w:spacing w:line="276" w:lineRule="auto"/>
+        <w:ind w:left="420"/>
+        <w:rPr>
+          <w:rFonts w:ascii="HarmonyOS Sans SC" w:eastAsia="HarmonyOS Sans SC" w:hAnsi="HarmonyOS Sans SC"/>
+          <w:b/>
+          <w:bCs/>
+          <w:szCs w:val="21"/>
+        </w:rPr>
+      </w:pPr>
+      <w:r>
+        <w:rPr>
+          <w:rFonts w:ascii="HarmonyOS Sans SC" w:eastAsia="HarmonyOS Sans SC" w:hAnsi="HarmonyOS Sans SC"/>
+          <w:b/>
+          <w:bCs/>
+          <w:szCs w:val="21"/>
+        </w:rPr>
+        <w:t>共发表SCI文章11篇，</w:t>
+      </w:r>
+      <w:proofErr w:type="gramStart"/>
+      <w:r>
+        <w:rPr>
+          <w:rFonts w:ascii="HarmonyOS Sans SC" w:eastAsia="HarmonyOS Sans SC" w:hAnsi="HarmonyOS Sans SC"/>
+          <w:b/>
+          <w:bCs/>
+          <w:szCs w:val="21"/>
+        </w:rPr>
+        <w:t>一</w:t>
+      </w:r>
+      <w:proofErr w:type="gramEnd"/>
+      <w:r>
+        <w:rPr>
+          <w:rFonts w:ascii="HarmonyOS Sans SC" w:eastAsia="HarmonyOS Sans SC" w:hAnsi="HarmonyOS Sans SC"/>
+          <w:b/>
+          <w:bCs/>
+          <w:szCs w:val="21"/>
+        </w:rPr>
+        <w:t>作7篇（含1共</w:t>
+      </w:r>
+      <w:proofErr w:type="gramStart"/>
+      <w:r>
+        <w:rPr>
+          <w:rFonts w:ascii="HarmonyOS Sans SC" w:eastAsia="HarmonyOS Sans SC" w:hAnsi="HarmonyOS Sans SC"/>
+          <w:b/>
+          <w:bCs/>
+          <w:szCs w:val="21"/>
+        </w:rPr>
+        <w:t>一</w:t>
+      </w:r>
+      <w:proofErr w:type="gramEnd"/>
+      <w:r>
+        <w:rPr>
+          <w:rFonts w:ascii="HarmonyOS Sans SC" w:eastAsia="HarmonyOS Sans SC" w:hAnsi="HarmonyOS Sans SC"/>
+          <w:b/>
+          <w:bCs/>
+          <w:szCs w:val="21"/>
+        </w:rPr>
+        <w:t>），二作4篇。其中一篇为国际高水平文章，五年影响因子14.478。</w:t>
+      </w:r>
+    </w:p>
+    <w:p>
+      <w:pPr>
+        <w:pStyle w:val="a5"/>
         <w:numPr>
           <w:ilvl w:val="0"/>
           <w:numId w:val="7"/>
@@ -3649,7 +3997,23 @@
           <w:rFonts w:ascii="Times New Roman" w:hAnsi="Times New Roman"/>
           <w:szCs w:val="21"/>
         </w:rPr>
-        <w:t xml:space="preserve">, &amp; Wiens, J. J. (2022). Estimating Global Biodiversity: the Role of Cryptic Insect Species. </w:t>
+        <w:t xml:space="preserve">, &amp; Wiens, J. J. (2022). Estimating Global Biodiversity: </w:t>
+      </w:r>
+      <w:proofErr w:type="gramStart"/>
+      <w:r>
+        <w:rPr>
+          <w:rFonts w:ascii="Times New Roman" w:hAnsi="Times New Roman"/>
+          <w:szCs w:val="21"/>
+        </w:rPr>
+        <w:t>the</w:t>
+      </w:r>
+      <w:proofErr w:type="gramEnd"/>
+      <w:r>
+        <w:rPr>
+          <w:rFonts w:ascii="Times New Roman" w:hAnsi="Times New Roman"/>
+          <w:szCs w:val="21"/>
+        </w:rPr>
+        <w:t xml:space="preserve"> Role of Cryptic Insect Species. </w:t>
       </w:r>
       <w:r>
         <w:rPr>
@@ -3993,6 +4357,7 @@
         </w:rPr>
         <w:t xml:space="preserve">, Wang, L., &amp; Yang, D. (2022). The complete mitochondrial genome of </w:t>
       </w:r>
+      <w:proofErr w:type="spellStart"/>
       <w:r>
         <w:rPr>
           <w:rFonts w:ascii="Times New Roman" w:hAnsi="Times New Roman"/>
@@ -4000,7 +4365,17 @@
           <w:iCs/>
           <w:szCs w:val="21"/>
         </w:rPr>
-        <w:t>Ornithomya biloba</w:t>
+        <w:t>Ornithomya</w:t>
+      </w:r>
+      <w:proofErr w:type="spellEnd"/>
+      <w:r>
+        <w:rPr>
+          <w:rFonts w:ascii="Times New Roman" w:hAnsi="Times New Roman"/>
+          <w:i/>
+          <w:iCs/>
+          <w:szCs w:val="21"/>
+        </w:rPr>
+        <w:t xml:space="preserve"> biloba</w:t>
       </w:r>
       <w:r>
         <w:rPr>
@@ -4114,6 +4489,7 @@
         </w:rPr>
         <w:t xml:space="preserve">, Zhou, J., Wang, L., Hou, P., &amp; Yang, D. (2020). The mitochondrial genome of </w:t>
       </w:r>
+      <w:proofErr w:type="spellStart"/>
       <w:r>
         <w:rPr>
           <w:rFonts w:ascii="Times New Roman" w:hAnsi="Times New Roman"/>
@@ -4123,6 +4499,7 @@
         </w:rPr>
         <w:t>Prosthiochaeta</w:t>
       </w:r>
+      <w:proofErr w:type="spellEnd"/>
       <w:r>
         <w:rPr>
           <w:rFonts w:ascii="Times New Roman" w:hAnsi="Times New Roman"/>
@@ -4228,6 +4605,7 @@
         </w:rPr>
         <w:t xml:space="preserve">, Wang, L., Li, Z., Hou, P., &amp; Yang, D. (2019). The mitochondrial genome of </w:t>
       </w:r>
+      <w:proofErr w:type="spellStart"/>
       <w:r>
         <w:rPr>
           <w:rFonts w:ascii="Times New Roman" w:hAnsi="Times New Roman"/>
@@ -4237,6 +4615,7 @@
         </w:rPr>
         <w:t>Formicosepsis</w:t>
       </w:r>
+      <w:proofErr w:type="spellEnd"/>
       <w:r>
         <w:rPr>
           <w:rFonts w:ascii="Times New Roman" w:hAnsi="Times New Roman"/>
@@ -4349,6 +4728,7 @@
         </w:rPr>
         <w:t xml:space="preserve">, Ding, S. M., Hou, P., Liu, X. Y., Zhang, C. T., &amp; Yang, D. (2017). Mitochondrial genome analysis of </w:t>
       </w:r>
+      <w:proofErr w:type="spellStart"/>
       <w:r>
         <w:rPr>
           <w:rFonts w:ascii="Times New Roman" w:hAnsi="Times New Roman"/>
@@ -4356,8 +4736,29 @@
           <w:iCs/>
           <w:szCs w:val="21"/>
         </w:rPr>
-        <w:t>Ectophasia rotundiventris</w:t>
-      </w:r>
+        <w:t>Ectophasia</w:t>
+      </w:r>
+      <w:proofErr w:type="spellEnd"/>
+      <w:r>
+        <w:rPr>
+          <w:rFonts w:ascii="Times New Roman" w:hAnsi="Times New Roman"/>
+          <w:i/>
+          <w:iCs/>
+          <w:szCs w:val="21"/>
+        </w:rPr>
+        <w:t xml:space="preserve"> </w:t>
+      </w:r>
+      <w:proofErr w:type="spellStart"/>
+      <w:r>
+        <w:rPr>
+          <w:rFonts w:ascii="Times New Roman" w:hAnsi="Times New Roman"/>
+          <w:i/>
+          <w:iCs/>
+          <w:szCs w:val="21"/>
+        </w:rPr>
+        <w:t>rotundiventris</w:t>
+      </w:r>
+      <w:proofErr w:type="spellEnd"/>
       <w:r>
         <w:rPr>
           <w:rFonts w:ascii="Times New Roman" w:hAnsi="Times New Roman"/>
@@ -4500,6 +4901,7 @@
         </w:rPr>
         <w:t xml:space="preserve">, Li, Z., Pan, Z., &amp; Yang, D. (2019). The mitochondrial genome analysis of </w:t>
       </w:r>
+      <w:proofErr w:type="spellStart"/>
       <w:r>
         <w:rPr>
           <w:rFonts w:ascii="Times New Roman" w:hAnsi="Times New Roman"/>
@@ -4509,6 +4911,7 @@
         </w:rPr>
         <w:t>Trypetoptera</w:t>
       </w:r>
+      <w:proofErr w:type="spellEnd"/>
       <w:r>
         <w:rPr>
           <w:rFonts w:ascii="Times New Roman" w:hAnsi="Times New Roman"/>
@@ -4516,6 +4919,7 @@
         </w:rPr>
         <w:t xml:space="preserve"> </w:t>
       </w:r>
+      <w:proofErr w:type="spellStart"/>
       <w:r>
         <w:rPr>
           <w:rFonts w:ascii="Times New Roman" w:hAnsi="Times New Roman"/>
@@ -4525,12 +4929,29 @@
         </w:rPr>
         <w:t>punctulata</w:t>
       </w:r>
-      <w:r>
-        <w:rPr>
-          <w:rFonts w:ascii="Times New Roman" w:hAnsi="Times New Roman"/>
-          <w:szCs w:val="21"/>
-        </w:rPr>
-        <w:t xml:space="preserve"> (Diptera: Sciomyzidae). </w:t>
+      <w:proofErr w:type="spellEnd"/>
+      <w:r>
+        <w:rPr>
+          <w:rFonts w:ascii="Times New Roman" w:hAnsi="Times New Roman"/>
+          <w:szCs w:val="21"/>
+        </w:rPr>
+        <w:t xml:space="preserve"> (Diptera: </w:t>
+      </w:r>
+      <w:proofErr w:type="spellStart"/>
+      <w:r>
+        <w:rPr>
+          <w:rFonts w:ascii="Times New Roman" w:hAnsi="Times New Roman"/>
+          <w:szCs w:val="21"/>
+        </w:rPr>
+        <w:t>Sciomyzidae</w:t>
+      </w:r>
+      <w:proofErr w:type="spellEnd"/>
+      <w:r>
+        <w:rPr>
+          <w:rFonts w:ascii="Times New Roman" w:hAnsi="Times New Roman"/>
+          <w:szCs w:val="21"/>
+        </w:rPr>
+        <w:t xml:space="preserve">). </w:t>
       </w:r>
       <w:r>
         <w:rPr>
@@ -4567,7 +4988,23 @@
           <w:rFonts w:ascii="Times New Roman" w:hAnsi="Times New Roman" w:hint="eastAsia"/>
           <w:szCs w:val="21"/>
         </w:rPr>
-        <w:t>共一，</w:t>
+        <w:t>共</w:t>
+      </w:r>
+      <w:proofErr w:type="gramStart"/>
+      <w:r>
+        <w:rPr>
+          <w:rFonts w:ascii="Times New Roman" w:hAnsi="Times New Roman" w:hint="eastAsia"/>
+          <w:szCs w:val="21"/>
+        </w:rPr>
+        <w:t>一</w:t>
+      </w:r>
+      <w:proofErr w:type="gramEnd"/>
+      <w:r>
+        <w:rPr>
+          <w:rFonts w:ascii="Times New Roman" w:hAnsi="Times New Roman" w:hint="eastAsia"/>
+          <w:szCs w:val="21"/>
+        </w:rPr>
+        <w:t>，</w:t>
       </w:r>
       <w:r>
         <w:rPr>
@@ -4705,6 +5142,7 @@
         </w:rPr>
         <w:t xml:space="preserve">, Gao, Y., Cai, X., &amp; Yang, D. (2022). The complete mitochondrial genome of </w:t>
       </w:r>
+      <w:proofErr w:type="spellStart"/>
       <w:r>
         <w:rPr>
           <w:rFonts w:ascii="Times New Roman" w:hAnsi="Times New Roman"/>
@@ -4712,14 +5150,51 @@
           <w:iCs/>
           <w:szCs w:val="21"/>
         </w:rPr>
-        <w:t>Hybos grossipes</w:t>
-      </w:r>
-      <w:r>
-        <w:rPr>
-          <w:rFonts w:ascii="Times New Roman" w:hAnsi="Times New Roman"/>
-          <w:szCs w:val="21"/>
-        </w:rPr>
-        <w:t xml:space="preserve"> (Linnaeus, 1767) (Diptera: Empididae). </w:t>
+        <w:t>Hybos</w:t>
+      </w:r>
+      <w:proofErr w:type="spellEnd"/>
+      <w:r>
+        <w:rPr>
+          <w:rFonts w:ascii="Times New Roman" w:hAnsi="Times New Roman"/>
+          <w:i/>
+          <w:iCs/>
+          <w:szCs w:val="21"/>
+        </w:rPr>
+        <w:t xml:space="preserve"> </w:t>
+      </w:r>
+      <w:proofErr w:type="spellStart"/>
+      <w:r>
+        <w:rPr>
+          <w:rFonts w:ascii="Times New Roman" w:hAnsi="Times New Roman"/>
+          <w:i/>
+          <w:iCs/>
+          <w:szCs w:val="21"/>
+        </w:rPr>
+        <w:t>grossipes</w:t>
+      </w:r>
+      <w:proofErr w:type="spellEnd"/>
+      <w:r>
+        <w:rPr>
+          <w:rFonts w:ascii="Times New Roman" w:hAnsi="Times New Roman"/>
+          <w:szCs w:val="21"/>
+        </w:rPr>
+        <w:t xml:space="preserve"> (Linnaeus, 1767) (Diptera: </w:t>
+      </w:r>
+      <w:proofErr w:type="spellStart"/>
+      <w:r>
+        <w:rPr>
+          <w:rFonts w:ascii="Times New Roman" w:hAnsi="Times New Roman"/>
+          <w:szCs w:val="21"/>
+        </w:rPr>
+        <w:t>Empididae</w:t>
+      </w:r>
+      <w:proofErr w:type="spellEnd"/>
+      <w:r>
+        <w:rPr>
+          <w:rFonts w:ascii="Times New Roman" w:hAnsi="Times New Roman"/>
+          <w:szCs w:val="21"/>
+        </w:rPr>
+        <w:t xml:space="preserve">). </w:t>
       </w:r>
       <w:r>
         <w:rPr>
@@ -4833,6 +5308,7 @@
         </w:rPr>
         <w:t xml:space="preserve">, Cai, X., Du, B., Liu, X., &amp; Yang, D. (2021). The complete mitochondrial genome of </w:t>
       </w:r>
+      <w:proofErr w:type="spellStart"/>
       <w:r>
         <w:rPr>
           <w:rFonts w:ascii="Times New Roman" w:hAnsi="Times New Roman"/>
@@ -4840,14 +5316,51 @@
           <w:iCs/>
           <w:szCs w:val="21"/>
         </w:rPr>
-        <w:t>Dicraeus orientalis</w:t>
-      </w:r>
-      <w:r>
-        <w:rPr>
-          <w:rFonts w:ascii="Times New Roman" w:hAnsi="Times New Roman"/>
-          <w:szCs w:val="21"/>
-        </w:rPr>
-        <w:t xml:space="preserve"> Becker, 1911 (Diptera: Chloropidae). </w:t>
+        <w:t>Dicraeus</w:t>
+      </w:r>
+      <w:proofErr w:type="spellEnd"/>
+      <w:r>
+        <w:rPr>
+          <w:rFonts w:ascii="Times New Roman" w:hAnsi="Times New Roman"/>
+          <w:i/>
+          <w:iCs/>
+          <w:szCs w:val="21"/>
+        </w:rPr>
+        <w:t xml:space="preserve"> </w:t>
+      </w:r>
+      <w:proofErr w:type="spellStart"/>
+      <w:r>
+        <w:rPr>
+          <w:rFonts w:ascii="Times New Roman" w:hAnsi="Times New Roman"/>
+          <w:i/>
+          <w:iCs/>
+          <w:szCs w:val="21"/>
+        </w:rPr>
+        <w:t>orientalis</w:t>
+      </w:r>
+      <w:proofErr w:type="spellEnd"/>
+      <w:r>
+        <w:rPr>
+          <w:rFonts w:ascii="Times New Roman" w:hAnsi="Times New Roman"/>
+          <w:szCs w:val="21"/>
+        </w:rPr>
+        <w:t xml:space="preserve"> Becker, 1911 (Diptera: </w:t>
+      </w:r>
+      <w:proofErr w:type="spellStart"/>
+      <w:r>
+        <w:rPr>
+          <w:rFonts w:ascii="Times New Roman" w:hAnsi="Times New Roman"/>
+          <w:szCs w:val="21"/>
+        </w:rPr>
+        <w:t>Chloropidae</w:t>
+      </w:r>
+      <w:proofErr w:type="spellEnd"/>
+      <w:r>
+        <w:rPr>
+          <w:rFonts w:ascii="Times New Roman" w:hAnsi="Times New Roman"/>
+          <w:szCs w:val="21"/>
+        </w:rPr>
+        <w:t xml:space="preserve">). </w:t>
       </w:r>
       <w:r>
         <w:rPr>
@@ -4954,6 +5467,7 @@
         </w:rPr>
         <w:t xml:space="preserve">, &amp; Yang, D. (2019). The complete mitochondrial genome of </w:t>
       </w:r>
+      <w:proofErr w:type="spellStart"/>
       <w:r>
         <w:rPr>
           <w:rFonts w:ascii="Times New Roman" w:hAnsi="Times New Roman"/>
@@ -4963,12 +5477,29 @@
         </w:rPr>
         <w:t>Silba</w:t>
       </w:r>
-      <w:r>
-        <w:rPr>
-          <w:rFonts w:ascii="Times New Roman" w:hAnsi="Times New Roman"/>
-          <w:szCs w:val="21"/>
-        </w:rPr>
-        <w:t xml:space="preserve"> sp. (Diptera: Lonchaeidae). </w:t>
+      <w:proofErr w:type="spellEnd"/>
+      <w:r>
+        <w:rPr>
+          <w:rFonts w:ascii="Times New Roman" w:hAnsi="Times New Roman"/>
+          <w:szCs w:val="21"/>
+        </w:rPr>
+        <w:t xml:space="preserve"> sp. (Diptera: </w:t>
+      </w:r>
+      <w:proofErr w:type="spellStart"/>
+      <w:r>
+        <w:rPr>
+          <w:rFonts w:ascii="Times New Roman" w:hAnsi="Times New Roman"/>
+          <w:szCs w:val="21"/>
+        </w:rPr>
+        <w:t>Lonchaeidae</w:t>
+      </w:r>
+      <w:proofErr w:type="spellEnd"/>
+      <w:r>
+        <w:rPr>
+          <w:rFonts w:ascii="Times New Roman" w:hAnsi="Times New Roman"/>
+          <w:szCs w:val="21"/>
+        </w:rPr>
+        <w:t xml:space="preserve">). </w:t>
       </w:r>
       <w:r>
         <w:rPr>
@@ -5082,6 +5613,7 @@
         </w:rPr>
         <w:t xml:space="preserve">, Wang, L., Dong, H., &amp; Yang, D. (2019). The complete mitochondrial genome of </w:t>
       </w:r>
+      <w:proofErr w:type="spellStart"/>
       <w:r>
         <w:rPr>
           <w:rFonts w:ascii="Times New Roman" w:hAnsi="Times New Roman"/>
@@ -5091,12 +5623,29 @@
         </w:rPr>
         <w:t>Anthomyza</w:t>
       </w:r>
-      <w:r>
-        <w:rPr>
-          <w:rFonts w:ascii="Times New Roman" w:hAnsi="Times New Roman"/>
-          <w:szCs w:val="21"/>
-        </w:rPr>
-        <w:t xml:space="preserve"> sp. (Diptera: Anthomyzidae). </w:t>
+      <w:proofErr w:type="spellEnd"/>
+      <w:r>
+        <w:rPr>
+          <w:rFonts w:ascii="Times New Roman" w:hAnsi="Times New Roman"/>
+          <w:szCs w:val="21"/>
+        </w:rPr>
+        <w:t xml:space="preserve"> sp. (Diptera: </w:t>
+      </w:r>
+      <w:proofErr w:type="spellStart"/>
+      <w:r>
+        <w:rPr>
+          <w:rFonts w:ascii="Times New Roman" w:hAnsi="Times New Roman"/>
+          <w:szCs w:val="21"/>
+        </w:rPr>
+        <w:t>Anthomyzidae</w:t>
+      </w:r>
+      <w:proofErr w:type="spellEnd"/>
+      <w:r>
+        <w:rPr>
+          <w:rFonts w:ascii="Times New Roman" w:hAnsi="Times New Roman"/>
+          <w:szCs w:val="21"/>
+        </w:rPr>
+        <w:t xml:space="preserve">). </w:t>
       </w:r>
       <w:r>
         <w:rPr>
@@ -5203,6 +5752,7 @@
         </w:rPr>
         <w:t xml:space="preserve">, Yang, D., &amp; Zhang, C. (2018). Taxonomic study of </w:t>
       </w:r>
+      <w:proofErr w:type="spellStart"/>
       <w:r>
         <w:rPr>
           <w:rFonts w:ascii="Times New Roman" w:hAnsi="Times New Roman"/>
@@ -5210,14 +5760,33 @@
           <w:iCs/>
           <w:szCs w:val="21"/>
         </w:rPr>
-        <w:t xml:space="preserve">Gonia </w:t>
-      </w:r>
-      <w:r>
-        <w:rPr>
-          <w:rFonts w:ascii="Times New Roman" w:hAnsi="Times New Roman"/>
-          <w:szCs w:val="21"/>
-        </w:rPr>
-        <w:t xml:space="preserve">Meigen (Diptera: Tachinidae) from China. </w:t>
+        <w:t>Gonia</w:t>
+      </w:r>
+      <w:proofErr w:type="spellEnd"/>
+      <w:r>
+        <w:rPr>
+          <w:rFonts w:ascii="Times New Roman" w:hAnsi="Times New Roman"/>
+          <w:i/>
+          <w:iCs/>
+          <w:szCs w:val="21"/>
+        </w:rPr>
+        <w:t xml:space="preserve"> </w:t>
+      </w:r>
+      <w:proofErr w:type="spellStart"/>
+      <w:r>
+        <w:rPr>
+          <w:rFonts w:ascii="Times New Roman" w:hAnsi="Times New Roman"/>
+          <w:szCs w:val="21"/>
+        </w:rPr>
+        <w:t>Meigen</w:t>
+      </w:r>
+      <w:proofErr w:type="spellEnd"/>
+      <w:r>
+        <w:rPr>
+          <w:rFonts w:ascii="Times New Roman" w:hAnsi="Times New Roman"/>
+          <w:szCs w:val="21"/>
+        </w:rPr>
+        <w:t xml:space="preserve"> (Diptera: Tachinidae) from China. </w:t>
       </w:r>
       <w:r>
         <w:rPr>
@@ -5350,8 +5919,17 @@
           <w:rFonts w:ascii="Times New Roman" w:hAnsi="Times New Roman" w:hint="eastAsia"/>
           <w:szCs w:val="21"/>
         </w:rPr>
-        <w:t>赵喆</w:t>
-      </w:r>
+        <w:t>赵</w:t>
+      </w:r>
+      <w:proofErr w:type="gramStart"/>
+      <w:r>
+        <w:rPr>
+          <w:rFonts w:ascii="Times New Roman" w:hAnsi="Times New Roman" w:hint="eastAsia"/>
+          <w:szCs w:val="21"/>
+        </w:rPr>
+        <w:t>喆</w:t>
+      </w:r>
+      <w:proofErr w:type="gramEnd"/>
       <w:r>
         <w:rPr>
           <w:rFonts w:ascii="Times New Roman" w:hAnsi="Times New Roman" w:hint="eastAsia"/>
@@ -5499,6 +6077,7 @@
         </w:rPr>
         <w:t xml:space="preserve">, &amp; Yang, D. (2020). First mitochondrial genome of </w:t>
       </w:r>
+      <w:proofErr w:type="spellStart"/>
       <w:r>
         <w:rPr>
           <w:rFonts w:ascii="Times New Roman" w:hAnsi="Times New Roman"/>
@@ -5508,6 +6087,7 @@
         </w:rPr>
         <w:t>Euprosopia</w:t>
       </w:r>
+      <w:proofErr w:type="spellEnd"/>
       <w:r>
         <w:rPr>
           <w:rFonts w:ascii="Times New Roman" w:hAnsi="Times New Roman"/>
@@ -5627,6 +6207,7 @@
         </w:rPr>
         <w:t xml:space="preserve">, Yang, D., Zhang, C., &amp; Wang, Q. (2018). The mitochondrial genome of </w:t>
       </w:r>
+      <w:proofErr w:type="spellStart"/>
       <w:r>
         <w:rPr>
           <w:rFonts w:ascii="Times New Roman" w:hAnsi="Times New Roman"/>
@@ -5636,6 +6217,7 @@
         </w:rPr>
         <w:t>Drino</w:t>
       </w:r>
+      <w:proofErr w:type="spellEnd"/>
       <w:r>
         <w:rPr>
           <w:rFonts w:ascii="Times New Roman" w:hAnsi="Times New Roman"/>
@@ -5887,7 +6469,39 @@
           <w:rFonts w:ascii="Times New Roman" w:hAnsi="Times New Roman"/>
           <w:szCs w:val="21"/>
         </w:rPr>
-        <w:t xml:space="preserve">, Liu, Y., Yao, G., &amp; Yang, D. (2022). Middle Jurassic origin in India: a new look at evolution of Vermileonidae and time-scaled relationships of lower brachyceran flies. </w:t>
+        <w:t xml:space="preserve">, Liu, Y., Yao, G., &amp; Yang, D. (2022). Middle Jurassic origin in India: a new look at evolution of </w:t>
+      </w:r>
+      <w:proofErr w:type="spellStart"/>
+      <w:r>
+        <w:rPr>
+          <w:rFonts w:ascii="Times New Roman" w:hAnsi="Times New Roman"/>
+          <w:szCs w:val="21"/>
+        </w:rPr>
+        <w:t>Vermileonidae</w:t>
+      </w:r>
+      <w:proofErr w:type="spellEnd"/>
+      <w:r>
+        <w:rPr>
+          <w:rFonts w:ascii="Times New Roman" w:hAnsi="Times New Roman"/>
+          <w:szCs w:val="21"/>
+        </w:rPr>
+        <w:t xml:space="preserve"> and time-scaled relationships of lower </w:t>
+      </w:r>
+      <w:proofErr w:type="spellStart"/>
+      <w:r>
+        <w:rPr>
+          <w:rFonts w:ascii="Times New Roman" w:hAnsi="Times New Roman"/>
+          <w:szCs w:val="21"/>
+        </w:rPr>
+        <w:t>brachyceran</w:t>
+      </w:r>
+      <w:proofErr w:type="spellEnd"/>
+      <w:r>
+        <w:rPr>
+          <w:rFonts w:ascii="Times New Roman" w:hAnsi="Times New Roman"/>
+          <w:szCs w:val="21"/>
+        </w:rPr>
+        <w:t xml:space="preserve"> flies. </w:t>
       </w:r>
       <w:r>
         <w:rPr>
@@ -6029,6 +6643,7 @@
         </w:rPr>
         <w:t xml:space="preserve"> </w:t>
       </w:r>
+      <w:proofErr w:type="gramStart"/>
       <w:r>
         <w:rPr>
           <w:rFonts w:ascii="Times New Roman" w:hAnsi="Times New Roman" w:hint="eastAsia"/>
@@ -6036,6 +6651,7 @@
         </w:rPr>
         <w:t>刺股蝇科</w:t>
       </w:r>
+      <w:proofErr w:type="gramEnd"/>
       <w:r>
         <w:rPr>
           <w:rFonts w:ascii="Times New Roman" w:hAnsi="Times New Roman" w:hint="eastAsia"/>
@@ -6050,6 +6666,7 @@
         </w:rPr>
         <w:t xml:space="preserve"> </w:t>
       </w:r>
+      <w:proofErr w:type="gramStart"/>
       <w:r>
         <w:rPr>
           <w:rFonts w:ascii="Times New Roman" w:hAnsi="Times New Roman" w:hint="eastAsia"/>
@@ -6057,6 +6674,7 @@
         </w:rPr>
         <w:t>杨定</w:t>
       </w:r>
+      <w:proofErr w:type="gramEnd"/>
       <w:r>
         <w:rPr>
           <w:rFonts w:ascii="Times New Roman" w:hAnsi="Times New Roman" w:hint="eastAsia"/>
@@ -6442,6 +7060,7 @@
           <w:szCs w:val="21"/>
         </w:rPr>
       </w:pPr>
+      <w:proofErr w:type="gramStart"/>
       <w:r>
         <w:rPr>
           <w:rFonts w:ascii="Times New Roman" w:hAnsi="Times New Roman"/>
@@ -6449,6 +7068,7 @@
         </w:rPr>
         <w:t>侯鹏</w:t>
       </w:r>
+      <w:proofErr w:type="gramEnd"/>
       <w:r>
         <w:rPr>
           <w:rFonts w:ascii="Times New Roman" w:hAnsi="Times New Roman" w:hint="eastAsia"/>
@@ -6607,7 +7227,27 @@
           <w:bCs/>
           <w:szCs w:val="21"/>
         </w:rPr>
-        <w:t>历山昆虫与蛛形动物</w:t>
+        <w:t>历山昆虫与</w:t>
+      </w:r>
+      <w:proofErr w:type="gramStart"/>
+      <w:r>
+        <w:rPr>
+          <w:rFonts w:ascii="Times New Roman" w:hAnsi="Times New Roman"/>
+          <w:b/>
+          <w:bCs/>
+          <w:szCs w:val="21"/>
+        </w:rPr>
+        <w:t>蛛</w:t>
+      </w:r>
+      <w:proofErr w:type="gramEnd"/>
+      <w:r>
+        <w:rPr>
+          <w:rFonts w:ascii="Times New Roman" w:hAnsi="Times New Roman"/>
+          <w:b/>
+          <w:bCs/>
+          <w:szCs w:val="21"/>
+        </w:rPr>
+        <w:t>形动物</w:t>
       </w:r>
       <w:r>
         <w:rPr>
@@ -6752,6 +7392,7 @@
         </w:rPr>
         <w:t xml:space="preserve">, </w:t>
       </w:r>
+      <w:proofErr w:type="gramStart"/>
       <w:r>
         <w:rPr>
           <w:rFonts w:ascii="Times New Roman" w:hAnsi="Times New Roman"/>
@@ -6759,6 +7400,7 @@
         </w:rPr>
         <w:t>武鹏峰</w:t>
       </w:r>
+      <w:proofErr w:type="gramEnd"/>
       <w:r>
         <w:rPr>
           <w:rFonts w:ascii="Times New Roman" w:hAnsi="Times New Roman"/>
@@ -6857,7 +7499,23 @@
           <w:rFonts w:ascii="Times New Roman" w:hAnsi="Times New Roman"/>
           <w:szCs w:val="21"/>
         </w:rPr>
-        <w:t>辽宁浑河源自然保护区寄蝇科昆虫区系资源</w:t>
+        <w:t>辽宁</w:t>
+      </w:r>
+      <w:proofErr w:type="gramStart"/>
+      <w:r>
+        <w:rPr>
+          <w:rFonts w:ascii="Times New Roman" w:hAnsi="Times New Roman"/>
+          <w:szCs w:val="21"/>
+        </w:rPr>
+        <w:t>浑</w:t>
+      </w:r>
+      <w:proofErr w:type="gramEnd"/>
+      <w:r>
+        <w:rPr>
+          <w:rFonts w:ascii="Times New Roman" w:hAnsi="Times New Roman"/>
+          <w:szCs w:val="21"/>
+        </w:rPr>
+        <w:t>河源自然保护区寄蝇科昆虫区系资源</w:t>
       </w:r>
       <w:r>
         <w:rPr>
@@ -7125,7 +7783,28 @@
           <w:rFonts w:ascii="Times New Roman" w:hAnsi="Times New Roman" w:hint="eastAsia"/>
           <w:szCs w:val="21"/>
         </w:rPr>
-        <w:t>具备昆虫系统分类学专业基础知识以及分子系统发育分析的相关知识。已发表多篇</w:t>
+        <w:t>具备昆虫系统分类学专业基础知识以及分子系统发育分析的相关知识。已发表</w:t>
+      </w:r>
+      <w:r>
+        <w:rPr>
+          <w:rFonts w:ascii="Times New Roman" w:hAnsi="Times New Roman" w:hint="eastAsia"/>
+          <w:szCs w:val="21"/>
+        </w:rPr>
+        <w:t>1</w:t>
+      </w:r>
+      <w:r>
+        <w:rPr>
+          <w:rFonts w:ascii="Times New Roman" w:hAnsi="Times New Roman"/>
+          <w:szCs w:val="21"/>
+        </w:rPr>
+        <w:t>1</w:t>
+      </w:r>
+      <w:r>
+        <w:rPr>
+          <w:rFonts w:ascii="Times New Roman" w:hAnsi="Times New Roman" w:hint="eastAsia"/>
+          <w:szCs w:val="21"/>
+        </w:rPr>
+        <w:t>篇</w:t>
       </w:r>
       <w:r>
         <w:rPr>
@@ -7139,7 +7818,65 @@
           <w:rFonts w:ascii="Times New Roman" w:hAnsi="Times New Roman" w:hint="eastAsia"/>
           <w:szCs w:val="21"/>
         </w:rPr>
-        <w:t>论文。</w:t>
+        <w:t>论文</w:t>
+      </w:r>
+      <w:r>
+        <w:rPr>
+          <w:rFonts w:ascii="Times New Roman" w:hAnsi="Times New Roman" w:hint="eastAsia"/>
+          <w:szCs w:val="21"/>
+        </w:rPr>
+        <w:t>（</w:t>
+      </w:r>
+      <w:proofErr w:type="gramStart"/>
+      <w:r>
+        <w:rPr>
+          <w:rFonts w:ascii="Times New Roman" w:hAnsi="Times New Roman" w:hint="eastAsia"/>
+          <w:szCs w:val="21"/>
+        </w:rPr>
+        <w:t>一</w:t>
+      </w:r>
+      <w:proofErr w:type="gramEnd"/>
+      <w:r>
+        <w:rPr>
+          <w:rFonts w:ascii="Times New Roman" w:hAnsi="Times New Roman" w:hint="eastAsia"/>
+          <w:szCs w:val="21"/>
+        </w:rPr>
+        <w:t>作</w:t>
+      </w:r>
+      <w:r>
+        <w:rPr>
+          <w:rFonts w:ascii="Times New Roman" w:hAnsi="Times New Roman" w:hint="eastAsia"/>
+          <w:szCs w:val="21"/>
+        </w:rPr>
+        <w:t>7</w:t>
+      </w:r>
+      <w:r>
+        <w:rPr>
+          <w:rFonts w:ascii="Times New Roman" w:hAnsi="Times New Roman" w:hint="eastAsia"/>
+          <w:szCs w:val="21"/>
+        </w:rPr>
+        <w:t>篇，二作</w:t>
+      </w:r>
+      <w:r>
+        <w:rPr>
+          <w:rFonts w:ascii="Times New Roman" w:hAnsi="Times New Roman" w:hint="eastAsia"/>
+          <w:szCs w:val="21"/>
+        </w:rPr>
+        <w:t>4</w:t>
+      </w:r>
+      <w:r>
+        <w:rPr>
+          <w:rFonts w:ascii="Times New Roman" w:hAnsi="Times New Roman" w:hint="eastAsia"/>
+          <w:szCs w:val="21"/>
+        </w:rPr>
+        <w:t>篇）</w:t>
+      </w:r>
+      <w:r>
+        <w:rPr>
+          <w:rFonts w:ascii="Times New Roman" w:hAnsi="Times New Roman" w:hint="eastAsia"/>
+          <w:szCs w:val="21"/>
+        </w:rPr>
+        <w:t>。</w:t>
       </w:r>
     </w:p>
     <w:p>
@@ -7164,7 +7901,23 @@
           <w:rFonts w:ascii="Times New Roman" w:hAnsi="Times New Roman" w:hint="eastAsia"/>
           <w:szCs w:val="21"/>
         </w:rPr>
-        <w:t>熟练掌握办公、科研、编书所用的软件。在读期间参与多部著作的编写</w:t>
+        <w:t>熟练掌握办公、科研、编书所用的软件。在读期间参与多</w:t>
+      </w:r>
+      <w:proofErr w:type="gramStart"/>
+      <w:r>
+        <w:rPr>
+          <w:rFonts w:ascii="Times New Roman" w:hAnsi="Times New Roman" w:hint="eastAsia"/>
+          <w:szCs w:val="21"/>
+        </w:rPr>
+        <w:t>部著</w:t>
+      </w:r>
+      <w:proofErr w:type="gramEnd"/>
+      <w:r>
+        <w:rPr>
+          <w:rFonts w:ascii="Times New Roman" w:hAnsi="Times New Roman" w:hint="eastAsia"/>
+          <w:szCs w:val="21"/>
+        </w:rPr>
+        <w:t>作的编写</w:t>
       </w:r>
       <w:r>
         <w:rPr>
@@ -7382,8 +8135,17 @@
           <w:rFonts w:ascii="Times New Roman" w:hAnsi="Times New Roman" w:hint="eastAsia"/>
           <w:szCs w:val="21"/>
         </w:rPr>
-        <w:t>一区文章</w:t>
-      </w:r>
+        <w:t>一</w:t>
+      </w:r>
+      <w:proofErr w:type="gramStart"/>
+      <w:r>
+        <w:rPr>
+          <w:rFonts w:ascii="Times New Roman" w:hAnsi="Times New Roman" w:hint="eastAsia"/>
+          <w:szCs w:val="21"/>
+        </w:rPr>
+        <w:t>区文章</w:t>
+      </w:r>
+      <w:proofErr w:type="gramEnd"/>
       <w:r>
         <w:rPr>
           <w:rFonts w:ascii="Times New Roman" w:hAnsi="Times New Roman" w:hint="eastAsia"/>
@@ -8856,10 +9618,11 @@
     <w:lsdException w:name="Default Paragraph Font" w:semiHidden="1" w:qFormat="1"/>
     <w:lsdException w:name="Body Text" w:uiPriority="1" w:qFormat="1"/>
     <w:lsdException w:name="Subtitle" w:qFormat="1"/>
-    <w:lsdException w:name="Strong" w:qFormat="1"/>
+    <w:lsdException w:name="Strong" w:uiPriority="22" w:qFormat="1"/>
     <w:lsdException w:name="Emphasis" w:qFormat="1"/>
     <w:lsdException w:name="HTML Top of Form" w:semiHidden="1" w:uiPriority="99" w:unhideWhenUsed="1"/>
     <w:lsdException w:name="HTML Bottom of Form" w:semiHidden="1" w:uiPriority="99" w:unhideWhenUsed="1"/>
+    <w:lsdException w:name="Normal (Web)" w:uiPriority="99"/>
     <w:lsdException w:name="Normal Table" w:semiHidden="1" w:unhideWhenUsed="1"/>
     <w:lsdException w:name="No List" w:semiHidden="1" w:uiPriority="99" w:unhideWhenUsed="1"/>
     <w:lsdException w:name="Outline List 1" w:semiHidden="1" w:uiPriority="99" w:unhideWhenUsed="1"/>
@@ -9197,6 +9960,7 @@
   <w:style w:type="paragraph" w:styleId="a4">
     <w:name w:val="Normal (Web)"/>
     <w:basedOn w:val="a"/>
+    <w:uiPriority w:val="99"/>
     <w:pPr>
       <w:spacing w:before="100" w:beforeAutospacing="1" w:after="100" w:afterAutospacing="1"/>
       <w:jc w:val="left"/>
@@ -9315,6 +10079,17 @@
       <w:kern w:val="2"/>
       <w:sz w:val="18"/>
       <w:szCs w:val="18"/>
+    </w:rPr>
+  </w:style>
+  <w:style w:type="character" w:styleId="ac">
+    <w:name w:val="Strong"/>
+    <w:basedOn w:val="a0"/>
+    <w:uiPriority w:val="22"/>
+    <w:qFormat/>
+    <w:rsid w:val="0057265C"/>
+    <w:rPr>
+      <w:b/>
+      <w:bCs/>
     </w:rPr>
   </w:style>
 </w:styles>

</xml_diff>

<commit_message>
fix num of first author paper
</commit_message>
<xml_diff>
--- a/lx-cv.docx
+++ b/lx-cv.docx
@@ -474,21 +474,12 @@
           <w:szCs w:val="21"/>
         </w:rPr>
       </w:pPr>
-      <w:proofErr w:type="gramStart"/>
       <w:r>
         <w:rPr>
           <w:rFonts w:ascii="HarmonyOS Sans SC" w:eastAsia="HarmonyOS Sans SC" w:hAnsi="HarmonyOS Sans SC" w:hint="eastAsia"/>
           <w:szCs w:val="21"/>
         </w:rPr>
-        <w:t>邮</w:t>
-      </w:r>
-      <w:proofErr w:type="gramEnd"/>
-      <w:r>
-        <w:rPr>
-          <w:rFonts w:ascii="HarmonyOS Sans SC" w:eastAsia="HarmonyOS Sans SC" w:hAnsi="HarmonyOS Sans SC" w:hint="eastAsia"/>
-          <w:szCs w:val="21"/>
-        </w:rPr>
-        <w:t xml:space="preserve"> </w:t>
+        <w:t xml:space="preserve">邮 </w:t>
       </w:r>
       <w:r>
         <w:rPr>
@@ -2017,7 +2008,6 @@
           <w:szCs w:val="21"/>
         </w:rPr>
       </w:pPr>
-      <w:proofErr w:type="gramStart"/>
       <w:r>
         <w:rPr>
           <w:rFonts w:ascii="Times New Roman" w:hAnsi="Times New Roman" w:hint="eastAsia"/>
@@ -2027,7 +2017,6 @@
         </w:rPr>
         <w:t>生物系统学论坛</w:t>
       </w:r>
-      <w:proofErr w:type="gramEnd"/>
       <w:r>
         <w:rPr>
           <w:rFonts w:ascii="Times New Roman" w:hAnsi="Times New Roman"/>
@@ -2183,25 +2172,7 @@
           <w:sz w:val="21"/>
           <w:szCs w:val="21"/>
         </w:rPr>
-        <w:t>，</w:t>
-      </w:r>
-      <w:proofErr w:type="gramStart"/>
-      <w:r>
-        <w:rPr>
-          <w:rFonts w:ascii="Times New Roman" w:hAnsi="Times New Roman"/>
-          <w:sz w:val="21"/>
-          <w:szCs w:val="21"/>
-        </w:rPr>
-        <w:t>脉翅总目</w:t>
-      </w:r>
-      <w:proofErr w:type="gramEnd"/>
-      <w:r>
-        <w:rPr>
-          <w:rFonts w:ascii="Times New Roman" w:hAnsi="Times New Roman"/>
-          <w:sz w:val="21"/>
-          <w:szCs w:val="21"/>
-        </w:rPr>
-        <w:t>昆虫的系统演化：争议节点类群系统地位的确立及多样性的演化格局</w:t>
+        <w:t>，脉翅总目昆虫的系统演化：争议节点类群系统地位的确立及多样性的演化格局</w:t>
       </w:r>
       <w:r>
         <w:rPr>
@@ -2304,25 +2275,7 @@
           <w:sz w:val="21"/>
           <w:szCs w:val="21"/>
         </w:rPr>
-        <w:t>，中国驼舞</w:t>
-      </w:r>
-      <w:proofErr w:type="gramStart"/>
-      <w:r>
-        <w:rPr>
-          <w:rFonts w:ascii="Times New Roman" w:hAnsi="Times New Roman"/>
-          <w:sz w:val="21"/>
-          <w:szCs w:val="21"/>
-        </w:rPr>
-        <w:t>虻</w:t>
-      </w:r>
-      <w:proofErr w:type="gramEnd"/>
-      <w:r>
-        <w:rPr>
-          <w:rFonts w:ascii="Times New Roman" w:hAnsi="Times New Roman"/>
-          <w:sz w:val="21"/>
-          <w:szCs w:val="21"/>
-        </w:rPr>
-        <w:t>亚科分类和系统发育研究</w:t>
+        <w:t>，中国驼舞虻亚科分类和系统发育研究</w:t>
       </w:r>
       <w:r>
         <w:rPr>
@@ -2389,25 +2342,7 @@
           <w:sz w:val="21"/>
           <w:szCs w:val="21"/>
         </w:rPr>
-        <w:t>双翅目寄蝇</w:t>
-      </w:r>
-      <w:proofErr w:type="gramStart"/>
-      <w:r>
-        <w:rPr>
-          <w:rFonts w:ascii="Times New Roman" w:hAnsi="Times New Roman"/>
-          <w:sz w:val="21"/>
-          <w:szCs w:val="21"/>
-        </w:rPr>
-        <w:t>科突颜寄蝇</w:t>
-      </w:r>
-      <w:proofErr w:type="gramEnd"/>
-      <w:r>
-        <w:rPr>
-          <w:rFonts w:ascii="Times New Roman" w:hAnsi="Times New Roman"/>
-          <w:sz w:val="21"/>
-          <w:szCs w:val="21"/>
-        </w:rPr>
-        <w:t>亚科</w:t>
+        <w:t>双翅目寄蝇科突颜寄蝇亚科</w:t>
       </w:r>
       <w:r>
         <w:rPr>
@@ -2443,25 +2378,7 @@
           <w:sz w:val="21"/>
           <w:szCs w:val="21"/>
         </w:rPr>
-        <w:t>科技</w:t>
-      </w:r>
-      <w:proofErr w:type="gramStart"/>
-      <w:r>
-        <w:rPr>
-          <w:rFonts w:ascii="Times New Roman" w:hAnsi="Times New Roman"/>
-          <w:sz w:val="21"/>
-          <w:szCs w:val="21"/>
-        </w:rPr>
-        <w:t>部国家</w:t>
-      </w:r>
-      <w:proofErr w:type="gramEnd"/>
-      <w:r>
-        <w:rPr>
-          <w:rFonts w:ascii="Times New Roman" w:hAnsi="Times New Roman"/>
-          <w:sz w:val="21"/>
-          <w:szCs w:val="21"/>
-        </w:rPr>
-        <w:t>重点研发计划</w:t>
+        <w:t>科技部国家重点研发计划</w:t>
       </w:r>
       <w:r>
         <w:rPr>
@@ -3294,31 +3211,139 @@
                 <w:szCs w:val="21"/>
               </w:rPr>
             </w:pPr>
-            <w:proofErr w:type="spellStart"/>
             <w:r>
               <w:rPr>
                 <w:rFonts w:ascii="Times New Roman" w:hAnsi="Times New Roman"/>
                 <w:szCs w:val="21"/>
               </w:rPr>
-              <w:t>AdobePhotoshop</w:t>
-            </w:r>
-            <w:proofErr w:type="spellEnd"/>
+              <w:t xml:space="preserve">AdobePhotoshop, </w:t>
+            </w:r>
+            <w:r>
+              <w:rPr>
+                <w:rFonts w:ascii="Times New Roman" w:hAnsi="Times New Roman" w:hint="eastAsia"/>
+                <w:szCs w:val="21"/>
+              </w:rPr>
+              <w:t>Apptainer,</w:t>
+            </w:r>
             <w:r>
               <w:rPr>
                 <w:rFonts w:ascii="Times New Roman" w:hAnsi="Times New Roman"/>
                 <w:szCs w:val="21"/>
               </w:rPr>
+              <w:t xml:space="preserve"> </w:t>
+            </w:r>
+            <w:r>
+              <w:rPr>
+                <w:rFonts w:ascii="Times New Roman" w:hAnsi="Times New Roman" w:hint="eastAsia"/>
+                <w:szCs w:val="21"/>
+              </w:rPr>
+              <w:t>BarcodingR,</w:t>
+            </w:r>
+            <w:r>
+              <w:rPr>
+                <w:rFonts w:ascii="Times New Roman" w:hAnsi="Times New Roman"/>
+                <w:szCs w:val="21"/>
+              </w:rPr>
+              <w:t xml:space="preserve"> BioEdit, Clustal Ω, DNAMAN, </w:t>
+            </w:r>
+            <w:r>
+              <w:rPr>
+                <w:rFonts w:ascii="Times New Roman" w:hAnsi="Times New Roman"/>
+                <w:szCs w:val="21"/>
+              </w:rPr>
+              <w:t xml:space="preserve">Docker, </w:t>
+            </w:r>
+            <w:r>
+              <w:rPr>
+                <w:rFonts w:ascii="Times New Roman" w:hAnsi="Times New Roman"/>
+                <w:szCs w:val="21"/>
+              </w:rPr>
+              <w:t>Endnote, Geneious, Helicon</w:t>
+            </w:r>
+            <w:r>
+              <w:rPr>
+                <w:rFonts w:ascii="Times New Roman" w:hAnsi="Times New Roman"/>
+                <w:szCs w:val="21"/>
+              </w:rPr>
+              <w:t xml:space="preserve"> </w:t>
+            </w:r>
+            <w:r>
+              <w:rPr>
+                <w:rFonts w:ascii="Times New Roman" w:hAnsi="Times New Roman"/>
+                <w:szCs w:val="21"/>
+              </w:rPr>
+              <w:t xml:space="preserve">Focus, </w:t>
+            </w:r>
+            <w:r>
+              <w:rPr>
+                <w:rFonts w:ascii="Times New Roman" w:hAnsi="Times New Roman" w:hint="eastAsia"/>
+                <w:szCs w:val="21"/>
+              </w:rPr>
+              <w:t>IDBA_UD</w:t>
+            </w:r>
+            <w:r>
+              <w:rPr>
+                <w:rFonts w:ascii="Times New Roman" w:hAnsi="Times New Roman"/>
+                <w:szCs w:val="21"/>
+              </w:rPr>
+              <w:t xml:space="preserve">, iTOL, jMOTU, </w:t>
+            </w:r>
+            <w:r>
+              <w:rPr>
+                <w:rFonts w:ascii="Times New Roman" w:hAnsi="Times New Roman"/>
+                <w:szCs w:val="21"/>
+              </w:rPr>
+              <w:t>MAFFT</w:t>
+            </w:r>
+            <w:r>
+              <w:rPr>
+                <w:rFonts w:ascii="Times New Roman" w:hAnsi="Times New Roman"/>
+                <w:szCs w:val="21"/>
+              </w:rPr>
+              <w:t xml:space="preserve">, Mega 7, MitoZ, </w:t>
+            </w:r>
+            <w:r>
+              <w:rPr>
+                <w:rFonts w:ascii="Times New Roman" w:hAnsi="Times New Roman" w:hint="eastAsia"/>
+                <w:szCs w:val="21"/>
+              </w:rPr>
+              <w:t>Mrbayes</w:t>
+            </w:r>
+            <w:r>
+              <w:rPr>
+                <w:rFonts w:ascii="Times New Roman" w:hAnsi="Times New Roman"/>
+                <w:szCs w:val="21"/>
+              </w:rPr>
               <w:t xml:space="preserve">, </w:t>
             </w:r>
-            <w:proofErr w:type="spellStart"/>
+            <w:r>
+              <w:rPr>
+                <w:rFonts w:ascii="Times New Roman" w:hAnsi="Times New Roman"/>
+                <w:szCs w:val="21"/>
+              </w:rPr>
+              <w:t>M</w:t>
+            </w:r>
+            <w:r>
+              <w:rPr>
+                <w:rFonts w:ascii="Times New Roman" w:hAnsi="Times New Roman"/>
+                <w:szCs w:val="21"/>
+              </w:rPr>
+              <w:t xml:space="preserve">uscle, </w:t>
+            </w:r>
             <w:r>
               <w:rPr>
                 <w:rFonts w:ascii="Times New Roman" w:hAnsi="Times New Roman" w:hint="eastAsia"/>
                 <w:szCs w:val="21"/>
               </w:rPr>
-              <w:t>Apptainer</w:t>
-            </w:r>
-            <w:proofErr w:type="spellEnd"/>
+              <w:t>NOVOP</w:t>
+            </w:r>
+            <w:r>
+              <w:rPr>
+                <w:rFonts w:ascii="Times New Roman" w:hAnsi="Times New Roman"/>
+                <w:szCs w:val="21"/>
+              </w:rPr>
+              <w:t>lasty</w:t>
+            </w:r>
             <w:r>
               <w:rPr>
                 <w:rFonts w:ascii="Times New Roman" w:hAnsi="Times New Roman" w:hint="eastAsia"/>
@@ -3331,291 +3356,42 @@
                 <w:rFonts w:ascii="Times New Roman" w:hAnsi="Times New Roman"/>
                 <w:szCs w:val="21"/>
               </w:rPr>
-              <w:t xml:space="preserve"> </w:t>
+              <w:t xml:space="preserve"> Partition</w:t>
+            </w:r>
+            <w:r>
+              <w:rPr>
+                <w:rFonts w:ascii="Times New Roman" w:hAnsi="Times New Roman"/>
+                <w:szCs w:val="21"/>
+              </w:rPr>
+              <w:t>F</w:t>
+            </w:r>
+            <w:r>
+              <w:rPr>
+                <w:rFonts w:ascii="Times New Roman" w:hAnsi="Times New Roman"/>
+                <w:szCs w:val="21"/>
+              </w:rPr>
+              <w:t xml:space="preserve">inder, Phylosuite, RAxML, </w:t>
+            </w:r>
+            <w:r>
+              <w:rPr>
+                <w:rFonts w:ascii="Times New Roman" w:hAnsi="Times New Roman"/>
+                <w:szCs w:val="21"/>
+              </w:rPr>
+              <w:t>S</w:t>
             </w:r>
             <w:r>
               <w:rPr>
                 <w:rFonts w:ascii="Times New Roman" w:hAnsi="Times New Roman" w:hint="eastAsia"/>
                 <w:szCs w:val="21"/>
               </w:rPr>
-              <w:t>BarcodingR,</w:t>
+              <w:t>nake</w:t>
             </w:r>
             <w:r>
               <w:rPr>
                 <w:rFonts w:ascii="Times New Roman" w:hAnsi="Times New Roman"/>
                 <w:szCs w:val="21"/>
               </w:rPr>
-              <w:t xml:space="preserve"> </w:t>
-            </w:r>
-            <w:proofErr w:type="spellStart"/>
-            <w:r>
-              <w:rPr>
-                <w:rFonts w:ascii="Times New Roman" w:hAnsi="Times New Roman"/>
-                <w:szCs w:val="21"/>
-              </w:rPr>
-              <w:t>BioEdit</w:t>
-            </w:r>
-            <w:proofErr w:type="spellEnd"/>
-            <w:r>
-              <w:rPr>
-                <w:rFonts w:ascii="Times New Roman" w:hAnsi="Times New Roman"/>
-                <w:szCs w:val="21"/>
-              </w:rPr>
-              <w:t xml:space="preserve">, Clustal Ω, DNAMAN, </w:t>
-            </w:r>
-            <w:r>
-              <w:rPr>
-                <w:rFonts w:ascii="Times New Roman" w:hAnsi="Times New Roman"/>
-                <w:szCs w:val="21"/>
-              </w:rPr>
-              <w:t xml:space="preserve">Docker, </w:t>
-            </w:r>
-            <w:r>
-              <w:rPr>
-                <w:rFonts w:ascii="Times New Roman" w:hAnsi="Times New Roman"/>
-                <w:szCs w:val="21"/>
-              </w:rPr>
-              <w:t xml:space="preserve">Endnote, </w:t>
-            </w:r>
-            <w:proofErr w:type="spellStart"/>
-            <w:r>
-              <w:rPr>
-                <w:rFonts w:ascii="Times New Roman" w:hAnsi="Times New Roman"/>
-                <w:szCs w:val="21"/>
-              </w:rPr>
-              <w:t>Geneious</w:t>
-            </w:r>
-            <w:proofErr w:type="spellEnd"/>
-            <w:r>
-              <w:rPr>
-                <w:rFonts w:ascii="Times New Roman" w:hAnsi="Times New Roman"/>
-                <w:szCs w:val="21"/>
-              </w:rPr>
-              <w:t>, Helicon</w:t>
-            </w:r>
-            <w:r>
-              <w:rPr>
-                <w:rFonts w:ascii="Times New Roman" w:hAnsi="Times New Roman"/>
-                <w:szCs w:val="21"/>
-              </w:rPr>
-              <w:t xml:space="preserve"> </w:t>
-            </w:r>
-            <w:r>
-              <w:rPr>
-                <w:rFonts w:ascii="Times New Roman" w:hAnsi="Times New Roman"/>
-                <w:szCs w:val="21"/>
-              </w:rPr>
-              <w:t xml:space="preserve">Focus, </w:t>
-            </w:r>
-            <w:r>
-              <w:rPr>
-                <w:rFonts w:ascii="Times New Roman" w:hAnsi="Times New Roman" w:hint="eastAsia"/>
-                <w:szCs w:val="21"/>
-              </w:rPr>
-              <w:t>IDBA_UD</w:t>
-            </w:r>
-            <w:r>
-              <w:rPr>
-                <w:rFonts w:ascii="Times New Roman" w:hAnsi="Times New Roman"/>
-                <w:szCs w:val="21"/>
-              </w:rPr>
-              <w:t xml:space="preserve">, </w:t>
-            </w:r>
-            <w:proofErr w:type="spellStart"/>
-            <w:r>
-              <w:rPr>
-                <w:rFonts w:ascii="Times New Roman" w:hAnsi="Times New Roman"/>
-                <w:szCs w:val="21"/>
-              </w:rPr>
-              <w:t>iTOL</w:t>
-            </w:r>
-            <w:proofErr w:type="spellEnd"/>
-            <w:r>
-              <w:rPr>
-                <w:rFonts w:ascii="Times New Roman" w:hAnsi="Times New Roman"/>
-                <w:szCs w:val="21"/>
-              </w:rPr>
-              <w:t xml:space="preserve">, jMOTU, </w:t>
-            </w:r>
-            <w:r>
-              <w:rPr>
-                <w:rFonts w:ascii="Times New Roman" w:hAnsi="Times New Roman"/>
-                <w:szCs w:val="21"/>
-              </w:rPr>
-              <w:t>MAFFT</w:t>
-            </w:r>
-            <w:r>
-              <w:rPr>
-                <w:rFonts w:ascii="Times New Roman" w:hAnsi="Times New Roman"/>
-                <w:szCs w:val="21"/>
-              </w:rPr>
-              <w:t xml:space="preserve">, Mega 7, </w:t>
-            </w:r>
-            <w:proofErr w:type="spellStart"/>
-            <w:r>
-              <w:rPr>
-                <w:rFonts w:ascii="Times New Roman" w:hAnsi="Times New Roman"/>
-                <w:szCs w:val="21"/>
-              </w:rPr>
-              <w:t>MitoZ</w:t>
-            </w:r>
-            <w:proofErr w:type="spellEnd"/>
-            <w:r>
-              <w:rPr>
-                <w:rFonts w:ascii="Times New Roman" w:hAnsi="Times New Roman"/>
-                <w:szCs w:val="21"/>
-              </w:rPr>
-              <w:t xml:space="preserve">, </w:t>
-            </w:r>
-            <w:r>
-              <w:rPr>
-                <w:rFonts w:ascii="Times New Roman" w:hAnsi="Times New Roman" w:hint="eastAsia"/>
-                <w:szCs w:val="21"/>
-              </w:rPr>
-              <w:t>Mrbayes</w:t>
-            </w:r>
-            <w:r>
-              <w:rPr>
-                <w:rFonts w:ascii="Times New Roman" w:hAnsi="Times New Roman"/>
-                <w:szCs w:val="21"/>
-              </w:rPr>
-              <w:t xml:space="preserve">, </w:t>
-            </w:r>
-            <w:r>
-              <w:rPr>
-                <w:rFonts w:ascii="Times New Roman" w:hAnsi="Times New Roman"/>
-                <w:szCs w:val="21"/>
-              </w:rPr>
-              <w:t>M</w:t>
-            </w:r>
-            <w:r>
-              <w:rPr>
-                <w:rFonts w:ascii="Times New Roman" w:hAnsi="Times New Roman"/>
-                <w:szCs w:val="21"/>
-              </w:rPr>
-              <w:t xml:space="preserve">uscle, </w:t>
-            </w:r>
-            <w:proofErr w:type="spellStart"/>
-            <w:r>
-              <w:rPr>
-                <w:rFonts w:ascii="Times New Roman" w:hAnsi="Times New Roman" w:hint="eastAsia"/>
-                <w:szCs w:val="21"/>
-              </w:rPr>
-              <w:t>NOVOP</w:t>
-            </w:r>
-            <w:r>
-              <w:rPr>
-                <w:rFonts w:ascii="Times New Roman" w:hAnsi="Times New Roman"/>
-                <w:szCs w:val="21"/>
-              </w:rPr>
-              <w:t>lasty</w:t>
-            </w:r>
-            <w:proofErr w:type="spellEnd"/>
-            <w:r>
-              <w:rPr>
-                <w:rFonts w:ascii="Times New Roman" w:hAnsi="Times New Roman" w:hint="eastAsia"/>
-                <w:szCs w:val="21"/>
-              </w:rPr>
-              <w:t>,</w:t>
-            </w:r>
-            <w:r>
-              <w:rPr>
-                <w:rFonts w:ascii="Times New Roman" w:hAnsi="Times New Roman"/>
-                <w:szCs w:val="21"/>
-              </w:rPr>
-              <w:t xml:space="preserve"> </w:t>
-            </w:r>
-            <w:proofErr w:type="spellStart"/>
-            <w:r>
-              <w:rPr>
-                <w:rFonts w:ascii="Times New Roman" w:hAnsi="Times New Roman"/>
-                <w:szCs w:val="21"/>
-              </w:rPr>
-              <w:t>Partition</w:t>
-            </w:r>
-            <w:r>
-              <w:rPr>
-                <w:rFonts w:ascii="Times New Roman" w:hAnsi="Times New Roman"/>
-                <w:szCs w:val="21"/>
-              </w:rPr>
-              <w:t>F</w:t>
-            </w:r>
-            <w:r>
-              <w:rPr>
-                <w:rFonts w:ascii="Times New Roman" w:hAnsi="Times New Roman"/>
-                <w:szCs w:val="21"/>
-              </w:rPr>
-              <w:t>inder</w:t>
-            </w:r>
-            <w:proofErr w:type="spellEnd"/>
-            <w:r>
-              <w:rPr>
-                <w:rFonts w:ascii="Times New Roman" w:hAnsi="Times New Roman"/>
-                <w:szCs w:val="21"/>
-              </w:rPr>
-              <w:t xml:space="preserve">, </w:t>
-            </w:r>
-            <w:proofErr w:type="spellStart"/>
-            <w:r>
-              <w:rPr>
-                <w:rFonts w:ascii="Times New Roman" w:hAnsi="Times New Roman"/>
-                <w:szCs w:val="21"/>
-              </w:rPr>
-              <w:t>Phylosuite</w:t>
-            </w:r>
-            <w:proofErr w:type="spellEnd"/>
-            <w:r>
-              <w:rPr>
-                <w:rFonts w:ascii="Times New Roman" w:hAnsi="Times New Roman"/>
-                <w:szCs w:val="21"/>
-              </w:rPr>
-              <w:t xml:space="preserve">, RAxML, </w:t>
-            </w:r>
-            <w:proofErr w:type="spellStart"/>
-            <w:r>
-              <w:rPr>
-                <w:rFonts w:ascii="Times New Roman" w:hAnsi="Times New Roman"/>
-                <w:szCs w:val="21"/>
-              </w:rPr>
-              <w:t>S</w:t>
-            </w:r>
-            <w:r>
-              <w:rPr>
-                <w:rFonts w:ascii="Times New Roman" w:hAnsi="Times New Roman" w:hint="eastAsia"/>
-                <w:szCs w:val="21"/>
-              </w:rPr>
-              <w:t>nake</w:t>
-            </w:r>
-            <w:r>
-              <w:rPr>
-                <w:rFonts w:ascii="Times New Roman" w:hAnsi="Times New Roman"/>
-                <w:szCs w:val="21"/>
-              </w:rPr>
-              <w:t>make</w:t>
-            </w:r>
-            <w:proofErr w:type="spellEnd"/>
-            <w:r>
-              <w:rPr>
-                <w:rFonts w:ascii="Times New Roman" w:hAnsi="Times New Roman"/>
-                <w:szCs w:val="21"/>
-              </w:rPr>
-              <w:t xml:space="preserve">, </w:t>
-            </w:r>
-            <w:proofErr w:type="spellStart"/>
-            <w:r>
-              <w:rPr>
-                <w:rFonts w:ascii="Times New Roman" w:hAnsi="Times New Roman"/>
-                <w:szCs w:val="21"/>
-              </w:rPr>
-              <w:t>Supertree</w:t>
-            </w:r>
-            <w:proofErr w:type="spellEnd"/>
-            <w:r>
-              <w:rPr>
-                <w:rFonts w:ascii="Times New Roman" w:hAnsi="Times New Roman"/>
-                <w:szCs w:val="21"/>
-              </w:rPr>
-              <w:t>, table2asn, TaxonDNA</w:t>
+              <w:t>make, Supertree, table2asn, TaxonDNA</w:t>
             </w:r>
           </w:p>
         </w:tc>
@@ -3933,9 +3709,8 @@
           <w:bCs/>
           <w:szCs w:val="21"/>
         </w:rPr>
-        <w:t>共发表SCI文章11篇，</w:t>
-      </w:r>
-      <w:proofErr w:type="gramStart"/>
+        <w:t>共发表SCI文章11篇，一作</w:t>
+      </w:r>
       <w:r>
         <w:rPr>
           <w:rFonts w:ascii="HarmonyOS Sans SC" w:eastAsia="HarmonyOS Sans SC" w:hAnsi="HarmonyOS Sans SC"/>
@@ -3943,9 +3718,8 @@
           <w:bCs/>
           <w:szCs w:val="21"/>
         </w:rPr>
-        <w:t>一</w:t>
-      </w:r>
-      <w:proofErr w:type="gramEnd"/>
+        <w:t>6</w:t>
+      </w:r>
       <w:r>
         <w:rPr>
           <w:rFonts w:ascii="HarmonyOS Sans SC" w:eastAsia="HarmonyOS Sans SC" w:hAnsi="HarmonyOS Sans SC"/>
@@ -3953,27 +3727,16 @@
           <w:bCs/>
           <w:szCs w:val="21"/>
         </w:rPr>
-        <w:t>作7篇（含1共</w:t>
-      </w:r>
-      <w:proofErr w:type="gramStart"/>
-      <w:r>
-        <w:rPr>
-          <w:rFonts w:ascii="HarmonyOS Sans SC" w:eastAsia="HarmonyOS Sans SC" w:hAnsi="HarmonyOS Sans SC"/>
+        <w:t>篇（含1共一），二作4篇。其中一篇为国际高水平文章，五年影响因子14.478。</w:t>
+      </w:r>
+      <w:r>
+        <w:rPr>
+          <w:rFonts w:ascii="HarmonyOS Sans SC" w:eastAsia="HarmonyOS Sans SC" w:hAnsi="HarmonyOS Sans SC" w:hint="eastAsia"/>
           <w:b/>
           <w:bCs/>
           <w:szCs w:val="21"/>
         </w:rPr>
-        <w:t>一</w:t>
-      </w:r>
-      <w:proofErr w:type="gramEnd"/>
-      <w:r>
-        <w:rPr>
-          <w:rFonts w:ascii="HarmonyOS Sans SC" w:eastAsia="HarmonyOS Sans SC" w:hAnsi="HarmonyOS Sans SC"/>
-          <w:b/>
-          <w:bCs/>
-          <w:szCs w:val="21"/>
-        </w:rPr>
-        <w:t>），二作4篇。其中一篇为国际高水平文章，五年影响因子14.478。</w:t>
+        <w:t>参编著作3部。</w:t>
       </w:r>
     </w:p>
     <w:p>
@@ -4006,23 +3769,7 @@
           <w:rFonts w:ascii="Times New Roman" w:hAnsi="Times New Roman"/>
           <w:szCs w:val="21"/>
         </w:rPr>
-        <w:t xml:space="preserve">, &amp; Wiens, J. J. (2022). Estimating Global Biodiversity: </w:t>
-      </w:r>
-      <w:proofErr w:type="gramStart"/>
-      <w:r>
-        <w:rPr>
-          <w:rFonts w:ascii="Times New Roman" w:hAnsi="Times New Roman"/>
-          <w:szCs w:val="21"/>
-        </w:rPr>
-        <w:t>the</w:t>
-      </w:r>
-      <w:proofErr w:type="gramEnd"/>
-      <w:r>
-        <w:rPr>
-          <w:rFonts w:ascii="Times New Roman" w:hAnsi="Times New Roman"/>
-          <w:szCs w:val="21"/>
-        </w:rPr>
-        <w:t xml:space="preserve"> Role of Cryptic Insect Species. </w:t>
+        <w:t xml:space="preserve">, &amp; Wiens, J. J. (2022). Estimating Global Biodiversity: the Role of Cryptic Insect Species. </w:t>
       </w:r>
       <w:r>
         <w:rPr>
@@ -4366,7 +4113,6 @@
         </w:rPr>
         <w:t xml:space="preserve">, Wang, L., &amp; Yang, D. (2022). The complete mitochondrial genome of </w:t>
       </w:r>
-      <w:proofErr w:type="spellStart"/>
       <w:r>
         <w:rPr>
           <w:rFonts w:ascii="Times New Roman" w:hAnsi="Times New Roman"/>
@@ -4374,17 +4120,7 @@
           <w:iCs/>
           <w:szCs w:val="21"/>
         </w:rPr>
-        <w:t>Ornithomya</w:t>
-      </w:r>
-      <w:proofErr w:type="spellEnd"/>
-      <w:r>
-        <w:rPr>
-          <w:rFonts w:ascii="Times New Roman" w:hAnsi="Times New Roman"/>
-          <w:i/>
-          <w:iCs/>
-          <w:szCs w:val="21"/>
-        </w:rPr>
-        <w:t xml:space="preserve"> biloba</w:t>
+        <w:t>Ornithomya biloba</w:t>
       </w:r>
       <w:r>
         <w:rPr>
@@ -4498,7 +4234,6 @@
         </w:rPr>
         <w:t xml:space="preserve">, Zhou, J., Wang, L., Hou, P., &amp; Yang, D. (2020). The mitochondrial genome of </w:t>
       </w:r>
-      <w:proofErr w:type="spellStart"/>
       <w:r>
         <w:rPr>
           <w:rFonts w:ascii="Times New Roman" w:hAnsi="Times New Roman"/>
@@ -4508,7 +4243,6 @@
         </w:rPr>
         <w:t>Prosthiochaeta</w:t>
       </w:r>
-      <w:proofErr w:type="spellEnd"/>
       <w:r>
         <w:rPr>
           <w:rFonts w:ascii="Times New Roman" w:hAnsi="Times New Roman"/>
@@ -4614,7 +4348,6 @@
         </w:rPr>
         <w:t xml:space="preserve">, Wang, L., Li, Z., Hou, P., &amp; Yang, D. (2019). The mitochondrial genome of </w:t>
       </w:r>
-      <w:proofErr w:type="spellStart"/>
       <w:r>
         <w:rPr>
           <w:rFonts w:ascii="Times New Roman" w:hAnsi="Times New Roman"/>
@@ -4624,7 +4357,6 @@
         </w:rPr>
         <w:t>Formicosepsis</w:t>
       </w:r>
-      <w:proofErr w:type="spellEnd"/>
       <w:r>
         <w:rPr>
           <w:rFonts w:ascii="Times New Roman" w:hAnsi="Times New Roman"/>
@@ -4737,7 +4469,6 @@
         </w:rPr>
         <w:t xml:space="preserve">, Ding, S. M., Hou, P., Liu, X. Y., Zhang, C. T., &amp; Yang, D. (2017). Mitochondrial genome analysis of </w:t>
       </w:r>
-      <w:proofErr w:type="spellStart"/>
       <w:r>
         <w:rPr>
           <w:rFonts w:ascii="Times New Roman" w:hAnsi="Times New Roman"/>
@@ -4745,29 +4476,8 @@
           <w:iCs/>
           <w:szCs w:val="21"/>
         </w:rPr>
-        <w:t>Ectophasia</w:t>
-      </w:r>
-      <w:proofErr w:type="spellEnd"/>
-      <w:r>
-        <w:rPr>
-          <w:rFonts w:ascii="Times New Roman" w:hAnsi="Times New Roman"/>
-          <w:i/>
-          <w:iCs/>
-          <w:szCs w:val="21"/>
-        </w:rPr>
-        <w:t xml:space="preserve"> </w:t>
-      </w:r>
-      <w:proofErr w:type="spellStart"/>
-      <w:r>
-        <w:rPr>
-          <w:rFonts w:ascii="Times New Roman" w:hAnsi="Times New Roman"/>
-          <w:i/>
-          <w:iCs/>
-          <w:szCs w:val="21"/>
-        </w:rPr>
-        <w:t>rotundiventris</w:t>
-      </w:r>
-      <w:proofErr w:type="spellEnd"/>
+        <w:t>Ectophasia rotundiventris</w:t>
+      </w:r>
       <w:r>
         <w:rPr>
           <w:rFonts w:ascii="Times New Roman" w:hAnsi="Times New Roman"/>
@@ -4910,7 +4620,6 @@
         </w:rPr>
         <w:t xml:space="preserve">, Li, Z., Pan, Z., &amp; Yang, D. (2019). The mitochondrial genome analysis of </w:t>
       </w:r>
-      <w:proofErr w:type="spellStart"/>
       <w:r>
         <w:rPr>
           <w:rFonts w:ascii="Times New Roman" w:hAnsi="Times New Roman"/>
@@ -4920,7 +4629,6 @@
         </w:rPr>
         <w:t>Trypetoptera</w:t>
       </w:r>
-      <w:proofErr w:type="spellEnd"/>
       <w:r>
         <w:rPr>
           <w:rFonts w:ascii="Times New Roman" w:hAnsi="Times New Roman"/>
@@ -4928,7 +4636,6 @@
         </w:rPr>
         <w:t xml:space="preserve"> </w:t>
       </w:r>
-      <w:proofErr w:type="spellStart"/>
       <w:r>
         <w:rPr>
           <w:rFonts w:ascii="Times New Roman" w:hAnsi="Times New Roman"/>
@@ -4938,29 +4645,12 @@
         </w:rPr>
         <w:t>punctulata</w:t>
       </w:r>
-      <w:proofErr w:type="spellEnd"/>
-      <w:r>
-        <w:rPr>
-          <w:rFonts w:ascii="Times New Roman" w:hAnsi="Times New Roman"/>
-          <w:szCs w:val="21"/>
-        </w:rPr>
-        <w:t xml:space="preserve"> (Diptera: </w:t>
-      </w:r>
-      <w:proofErr w:type="spellStart"/>
-      <w:r>
-        <w:rPr>
-          <w:rFonts w:ascii="Times New Roman" w:hAnsi="Times New Roman"/>
-          <w:szCs w:val="21"/>
-        </w:rPr>
-        <w:t>Sciomyzidae</w:t>
-      </w:r>
-      <w:proofErr w:type="spellEnd"/>
-      <w:r>
-        <w:rPr>
-          <w:rFonts w:ascii="Times New Roman" w:hAnsi="Times New Roman"/>
-          <w:szCs w:val="21"/>
-        </w:rPr>
-        <w:t xml:space="preserve">). </w:t>
+      <w:r>
+        <w:rPr>
+          <w:rFonts w:ascii="Times New Roman" w:hAnsi="Times New Roman"/>
+          <w:szCs w:val="21"/>
+        </w:rPr>
+        <w:t xml:space="preserve"> (Diptera: Sciomyzidae). </w:t>
       </w:r>
       <w:r>
         <w:rPr>
@@ -4997,23 +4687,7 @@
           <w:rFonts w:ascii="Times New Roman" w:hAnsi="Times New Roman" w:hint="eastAsia"/>
           <w:szCs w:val="21"/>
         </w:rPr>
-        <w:t>共</w:t>
-      </w:r>
-      <w:proofErr w:type="gramStart"/>
-      <w:r>
-        <w:rPr>
-          <w:rFonts w:ascii="Times New Roman" w:hAnsi="Times New Roman" w:hint="eastAsia"/>
-          <w:szCs w:val="21"/>
-        </w:rPr>
-        <w:t>一</w:t>
-      </w:r>
-      <w:proofErr w:type="gramEnd"/>
-      <w:r>
-        <w:rPr>
-          <w:rFonts w:ascii="Times New Roman" w:hAnsi="Times New Roman" w:hint="eastAsia"/>
-          <w:szCs w:val="21"/>
-        </w:rPr>
-        <w:t>，</w:t>
+        <w:t>共一，</w:t>
       </w:r>
       <w:r>
         <w:rPr>
@@ -5151,7 +4825,6 @@
         </w:rPr>
         <w:t xml:space="preserve">, Gao, Y., Cai, X., &amp; Yang, D. (2022). The complete mitochondrial genome of </w:t>
       </w:r>
-      <w:proofErr w:type="spellStart"/>
       <w:r>
         <w:rPr>
           <w:rFonts w:ascii="Times New Roman" w:hAnsi="Times New Roman"/>
@@ -5159,51 +4832,14 @@
           <w:iCs/>
           <w:szCs w:val="21"/>
         </w:rPr>
-        <w:t>Hybos</w:t>
-      </w:r>
-      <w:proofErr w:type="spellEnd"/>
-      <w:r>
-        <w:rPr>
-          <w:rFonts w:ascii="Times New Roman" w:hAnsi="Times New Roman"/>
-          <w:i/>
-          <w:iCs/>
-          <w:szCs w:val="21"/>
-        </w:rPr>
-        <w:t xml:space="preserve"> </w:t>
-      </w:r>
-      <w:proofErr w:type="spellStart"/>
-      <w:r>
-        <w:rPr>
-          <w:rFonts w:ascii="Times New Roman" w:hAnsi="Times New Roman"/>
-          <w:i/>
-          <w:iCs/>
-          <w:szCs w:val="21"/>
-        </w:rPr>
-        <w:t>grossipes</w:t>
-      </w:r>
-      <w:proofErr w:type="spellEnd"/>
-      <w:r>
-        <w:rPr>
-          <w:rFonts w:ascii="Times New Roman" w:hAnsi="Times New Roman"/>
-          <w:szCs w:val="21"/>
-        </w:rPr>
-        <w:t xml:space="preserve"> (Linnaeus, 1767) (Diptera: </w:t>
-      </w:r>
-      <w:proofErr w:type="spellStart"/>
-      <w:r>
-        <w:rPr>
-          <w:rFonts w:ascii="Times New Roman" w:hAnsi="Times New Roman"/>
-          <w:szCs w:val="21"/>
-        </w:rPr>
-        <w:t>Empididae</w:t>
-      </w:r>
-      <w:proofErr w:type="spellEnd"/>
-      <w:r>
-        <w:rPr>
-          <w:rFonts w:ascii="Times New Roman" w:hAnsi="Times New Roman"/>
-          <w:szCs w:val="21"/>
-        </w:rPr>
-        <w:t xml:space="preserve">). </w:t>
+        <w:t>Hybos grossipes</w:t>
+      </w:r>
+      <w:r>
+        <w:rPr>
+          <w:rFonts w:ascii="Times New Roman" w:hAnsi="Times New Roman"/>
+          <w:szCs w:val="21"/>
+        </w:rPr>
+        <w:t xml:space="preserve"> (Linnaeus, 1767) (Diptera: Empididae). </w:t>
       </w:r>
       <w:r>
         <w:rPr>
@@ -5317,7 +4953,6 @@
         </w:rPr>
         <w:t xml:space="preserve">, Cai, X., Du, B., Liu, X., &amp; Yang, D. (2021). The complete mitochondrial genome of </w:t>
       </w:r>
-      <w:proofErr w:type="spellStart"/>
       <w:r>
         <w:rPr>
           <w:rFonts w:ascii="Times New Roman" w:hAnsi="Times New Roman"/>
@@ -5325,51 +4960,14 @@
           <w:iCs/>
           <w:szCs w:val="21"/>
         </w:rPr>
-        <w:t>Dicraeus</w:t>
-      </w:r>
-      <w:proofErr w:type="spellEnd"/>
-      <w:r>
-        <w:rPr>
-          <w:rFonts w:ascii="Times New Roman" w:hAnsi="Times New Roman"/>
-          <w:i/>
-          <w:iCs/>
-          <w:szCs w:val="21"/>
-        </w:rPr>
-        <w:t xml:space="preserve"> </w:t>
-      </w:r>
-      <w:proofErr w:type="spellStart"/>
-      <w:r>
-        <w:rPr>
-          <w:rFonts w:ascii="Times New Roman" w:hAnsi="Times New Roman"/>
-          <w:i/>
-          <w:iCs/>
-          <w:szCs w:val="21"/>
-        </w:rPr>
-        <w:t>orientalis</w:t>
-      </w:r>
-      <w:proofErr w:type="spellEnd"/>
-      <w:r>
-        <w:rPr>
-          <w:rFonts w:ascii="Times New Roman" w:hAnsi="Times New Roman"/>
-          <w:szCs w:val="21"/>
-        </w:rPr>
-        <w:t xml:space="preserve"> Becker, 1911 (Diptera: </w:t>
-      </w:r>
-      <w:proofErr w:type="spellStart"/>
-      <w:r>
-        <w:rPr>
-          <w:rFonts w:ascii="Times New Roman" w:hAnsi="Times New Roman"/>
-          <w:szCs w:val="21"/>
-        </w:rPr>
-        <w:t>Chloropidae</w:t>
-      </w:r>
-      <w:proofErr w:type="spellEnd"/>
-      <w:r>
-        <w:rPr>
-          <w:rFonts w:ascii="Times New Roman" w:hAnsi="Times New Roman"/>
-          <w:szCs w:val="21"/>
-        </w:rPr>
-        <w:t xml:space="preserve">). </w:t>
+        <w:t>Dicraeus orientalis</w:t>
+      </w:r>
+      <w:r>
+        <w:rPr>
+          <w:rFonts w:ascii="Times New Roman" w:hAnsi="Times New Roman"/>
+          <w:szCs w:val="21"/>
+        </w:rPr>
+        <w:t xml:space="preserve"> Becker, 1911 (Diptera: Chloropidae). </w:t>
       </w:r>
       <w:r>
         <w:rPr>
@@ -5476,7 +5074,6 @@
         </w:rPr>
         <w:t xml:space="preserve">, &amp; Yang, D. (2019). The complete mitochondrial genome of </w:t>
       </w:r>
-      <w:proofErr w:type="spellStart"/>
       <w:r>
         <w:rPr>
           <w:rFonts w:ascii="Times New Roman" w:hAnsi="Times New Roman"/>
@@ -5486,29 +5083,12 @@
         </w:rPr>
         <w:t>Silba</w:t>
       </w:r>
-      <w:proofErr w:type="spellEnd"/>
-      <w:r>
-        <w:rPr>
-          <w:rFonts w:ascii="Times New Roman" w:hAnsi="Times New Roman"/>
-          <w:szCs w:val="21"/>
-        </w:rPr>
-        <w:t xml:space="preserve"> sp. (Diptera: </w:t>
-      </w:r>
-      <w:proofErr w:type="spellStart"/>
-      <w:r>
-        <w:rPr>
-          <w:rFonts w:ascii="Times New Roman" w:hAnsi="Times New Roman"/>
-          <w:szCs w:val="21"/>
-        </w:rPr>
-        <w:t>Lonchaeidae</w:t>
-      </w:r>
-      <w:proofErr w:type="spellEnd"/>
-      <w:r>
-        <w:rPr>
-          <w:rFonts w:ascii="Times New Roman" w:hAnsi="Times New Roman"/>
-          <w:szCs w:val="21"/>
-        </w:rPr>
-        <w:t xml:space="preserve">). </w:t>
+      <w:r>
+        <w:rPr>
+          <w:rFonts w:ascii="Times New Roman" w:hAnsi="Times New Roman"/>
+          <w:szCs w:val="21"/>
+        </w:rPr>
+        <w:t xml:space="preserve"> sp. (Diptera: Lonchaeidae). </w:t>
       </w:r>
       <w:r>
         <w:rPr>
@@ -5622,7 +5202,6 @@
         </w:rPr>
         <w:t xml:space="preserve">, Wang, L., Dong, H., &amp; Yang, D. (2019). The complete mitochondrial genome of </w:t>
       </w:r>
-      <w:proofErr w:type="spellStart"/>
       <w:r>
         <w:rPr>
           <w:rFonts w:ascii="Times New Roman" w:hAnsi="Times New Roman"/>
@@ -5632,29 +5211,12 @@
         </w:rPr>
         <w:t>Anthomyza</w:t>
       </w:r>
-      <w:proofErr w:type="spellEnd"/>
-      <w:r>
-        <w:rPr>
-          <w:rFonts w:ascii="Times New Roman" w:hAnsi="Times New Roman"/>
-          <w:szCs w:val="21"/>
-        </w:rPr>
-        <w:t xml:space="preserve"> sp. (Diptera: </w:t>
-      </w:r>
-      <w:proofErr w:type="spellStart"/>
-      <w:r>
-        <w:rPr>
-          <w:rFonts w:ascii="Times New Roman" w:hAnsi="Times New Roman"/>
-          <w:szCs w:val="21"/>
-        </w:rPr>
-        <w:t>Anthomyzidae</w:t>
-      </w:r>
-      <w:proofErr w:type="spellEnd"/>
-      <w:r>
-        <w:rPr>
-          <w:rFonts w:ascii="Times New Roman" w:hAnsi="Times New Roman"/>
-          <w:szCs w:val="21"/>
-        </w:rPr>
-        <w:t xml:space="preserve">). </w:t>
+      <w:r>
+        <w:rPr>
+          <w:rFonts w:ascii="Times New Roman" w:hAnsi="Times New Roman"/>
+          <w:szCs w:val="21"/>
+        </w:rPr>
+        <w:t xml:space="preserve"> sp. (Diptera: Anthomyzidae). </w:t>
       </w:r>
       <w:r>
         <w:rPr>
@@ -5761,7 +5323,6 @@
         </w:rPr>
         <w:t xml:space="preserve">, Yang, D., &amp; Zhang, C. (2018). Taxonomic study of </w:t>
       </w:r>
-      <w:proofErr w:type="spellStart"/>
       <w:r>
         <w:rPr>
           <w:rFonts w:ascii="Times New Roman" w:hAnsi="Times New Roman"/>
@@ -5769,33 +5330,14 @@
           <w:iCs/>
           <w:szCs w:val="21"/>
         </w:rPr>
-        <w:t>Gonia</w:t>
-      </w:r>
-      <w:proofErr w:type="spellEnd"/>
-      <w:r>
-        <w:rPr>
-          <w:rFonts w:ascii="Times New Roman" w:hAnsi="Times New Roman"/>
-          <w:i/>
-          <w:iCs/>
-          <w:szCs w:val="21"/>
-        </w:rPr>
-        <w:t xml:space="preserve"> </w:t>
-      </w:r>
-      <w:proofErr w:type="spellStart"/>
-      <w:r>
-        <w:rPr>
-          <w:rFonts w:ascii="Times New Roman" w:hAnsi="Times New Roman"/>
-          <w:szCs w:val="21"/>
-        </w:rPr>
-        <w:t>Meigen</w:t>
-      </w:r>
-      <w:proofErr w:type="spellEnd"/>
-      <w:r>
-        <w:rPr>
-          <w:rFonts w:ascii="Times New Roman" w:hAnsi="Times New Roman"/>
-          <w:szCs w:val="21"/>
-        </w:rPr>
-        <w:t xml:space="preserve"> (Diptera: Tachinidae) from China. </w:t>
+        <w:t xml:space="preserve">Gonia </w:t>
+      </w:r>
+      <w:r>
+        <w:rPr>
+          <w:rFonts w:ascii="Times New Roman" w:hAnsi="Times New Roman"/>
+          <w:szCs w:val="21"/>
+        </w:rPr>
+        <w:t xml:space="preserve">Meigen (Diptera: Tachinidae) from China. </w:t>
       </w:r>
       <w:r>
         <w:rPr>
@@ -5928,17 +5470,8 @@
           <w:rFonts w:ascii="Times New Roman" w:hAnsi="Times New Roman" w:hint="eastAsia"/>
           <w:szCs w:val="21"/>
         </w:rPr>
-        <w:t>赵</w:t>
-      </w:r>
-      <w:proofErr w:type="gramStart"/>
-      <w:r>
-        <w:rPr>
-          <w:rFonts w:ascii="Times New Roman" w:hAnsi="Times New Roman" w:hint="eastAsia"/>
-          <w:szCs w:val="21"/>
-        </w:rPr>
-        <w:t>喆</w:t>
-      </w:r>
-      <w:proofErr w:type="gramEnd"/>
+        <w:t>赵喆</w:t>
+      </w:r>
       <w:r>
         <w:rPr>
           <w:rFonts w:ascii="Times New Roman" w:hAnsi="Times New Roman" w:hint="eastAsia"/>
@@ -6086,7 +5619,6 @@
         </w:rPr>
         <w:t xml:space="preserve">, &amp; Yang, D. (2020). First mitochondrial genome of </w:t>
       </w:r>
-      <w:proofErr w:type="spellStart"/>
       <w:r>
         <w:rPr>
           <w:rFonts w:ascii="Times New Roman" w:hAnsi="Times New Roman"/>
@@ -6096,7 +5628,6 @@
         </w:rPr>
         <w:t>Euprosopia</w:t>
       </w:r>
-      <w:proofErr w:type="spellEnd"/>
       <w:r>
         <w:rPr>
           <w:rFonts w:ascii="Times New Roman" w:hAnsi="Times New Roman"/>
@@ -6216,7 +5747,6 @@
         </w:rPr>
         <w:t xml:space="preserve">, Yang, D., Zhang, C., &amp; Wang, Q. (2018). The mitochondrial genome of </w:t>
       </w:r>
-      <w:proofErr w:type="spellStart"/>
       <w:r>
         <w:rPr>
           <w:rFonts w:ascii="Times New Roman" w:hAnsi="Times New Roman"/>
@@ -6226,7 +5756,6 @@
         </w:rPr>
         <w:t>Drino</w:t>
       </w:r>
-      <w:proofErr w:type="spellEnd"/>
       <w:r>
         <w:rPr>
           <w:rFonts w:ascii="Times New Roman" w:hAnsi="Times New Roman"/>
@@ -6478,39 +6007,7 @@
           <w:rFonts w:ascii="Times New Roman" w:hAnsi="Times New Roman"/>
           <w:szCs w:val="21"/>
         </w:rPr>
-        <w:t xml:space="preserve">, Liu, Y., Yao, G., &amp; Yang, D. (2022). Middle Jurassic origin in India: a new look at evolution of </w:t>
-      </w:r>
-      <w:proofErr w:type="spellStart"/>
-      <w:r>
-        <w:rPr>
-          <w:rFonts w:ascii="Times New Roman" w:hAnsi="Times New Roman"/>
-          <w:szCs w:val="21"/>
-        </w:rPr>
-        <w:t>Vermileonidae</w:t>
-      </w:r>
-      <w:proofErr w:type="spellEnd"/>
-      <w:r>
-        <w:rPr>
-          <w:rFonts w:ascii="Times New Roman" w:hAnsi="Times New Roman"/>
-          <w:szCs w:val="21"/>
-        </w:rPr>
-        <w:t xml:space="preserve"> and time-scaled relationships of lower </w:t>
-      </w:r>
-      <w:proofErr w:type="spellStart"/>
-      <w:r>
-        <w:rPr>
-          <w:rFonts w:ascii="Times New Roman" w:hAnsi="Times New Roman"/>
-          <w:szCs w:val="21"/>
-        </w:rPr>
-        <w:t>brachyceran</w:t>
-      </w:r>
-      <w:proofErr w:type="spellEnd"/>
-      <w:r>
-        <w:rPr>
-          <w:rFonts w:ascii="Times New Roman" w:hAnsi="Times New Roman"/>
-          <w:szCs w:val="21"/>
-        </w:rPr>
-        <w:t xml:space="preserve"> flies. </w:t>
+        <w:t xml:space="preserve">, Liu, Y., Yao, G., &amp; Yang, D. (2022). Middle Jurassic origin in India: a new look at evolution of Vermileonidae and time-scaled relationships of lower brachyceran flies. </w:t>
       </w:r>
       <w:r>
         <w:rPr>
@@ -6652,7 +6149,6 @@
         </w:rPr>
         <w:t xml:space="preserve"> </w:t>
       </w:r>
-      <w:proofErr w:type="gramStart"/>
       <w:r>
         <w:rPr>
           <w:rFonts w:ascii="Times New Roman" w:hAnsi="Times New Roman" w:hint="eastAsia"/>
@@ -6660,7 +6156,6 @@
         </w:rPr>
         <w:t>刺股蝇科</w:t>
       </w:r>
-      <w:proofErr w:type="gramEnd"/>
       <w:r>
         <w:rPr>
           <w:rFonts w:ascii="Times New Roman" w:hAnsi="Times New Roman" w:hint="eastAsia"/>
@@ -6675,7 +6170,6 @@
         </w:rPr>
         <w:t xml:space="preserve"> </w:t>
       </w:r>
-      <w:proofErr w:type="gramStart"/>
       <w:r>
         <w:rPr>
           <w:rFonts w:ascii="Times New Roman" w:hAnsi="Times New Roman" w:hint="eastAsia"/>
@@ -6683,7 +6177,6 @@
         </w:rPr>
         <w:t>杨定</w:t>
       </w:r>
-      <w:proofErr w:type="gramEnd"/>
       <w:r>
         <w:rPr>
           <w:rFonts w:ascii="Times New Roman" w:hAnsi="Times New Roman" w:hint="eastAsia"/>
@@ -7069,7 +6562,6 @@
           <w:szCs w:val="21"/>
         </w:rPr>
       </w:pPr>
-      <w:proofErr w:type="gramStart"/>
       <w:r>
         <w:rPr>
           <w:rFonts w:ascii="Times New Roman" w:hAnsi="Times New Roman"/>
@@ -7077,7 +6569,6 @@
         </w:rPr>
         <w:t>侯鹏</w:t>
       </w:r>
-      <w:proofErr w:type="gramEnd"/>
       <w:r>
         <w:rPr>
           <w:rFonts w:ascii="Times New Roman" w:hAnsi="Times New Roman" w:hint="eastAsia"/>
@@ -7236,27 +6727,7 @@
           <w:bCs/>
           <w:szCs w:val="21"/>
         </w:rPr>
-        <w:t>历山昆虫与</w:t>
-      </w:r>
-      <w:proofErr w:type="gramStart"/>
-      <w:r>
-        <w:rPr>
-          <w:rFonts w:ascii="Times New Roman" w:hAnsi="Times New Roman"/>
-          <w:b/>
-          <w:bCs/>
-          <w:szCs w:val="21"/>
-        </w:rPr>
-        <w:t>蛛</w:t>
-      </w:r>
-      <w:proofErr w:type="gramEnd"/>
-      <w:r>
-        <w:rPr>
-          <w:rFonts w:ascii="Times New Roman" w:hAnsi="Times New Roman"/>
-          <w:b/>
-          <w:bCs/>
-          <w:szCs w:val="21"/>
-        </w:rPr>
-        <w:t>形动物</w:t>
+        <w:t>历山昆虫与蛛形动物</w:t>
       </w:r>
       <w:r>
         <w:rPr>
@@ -7401,7 +6872,6 @@
         </w:rPr>
         <w:t xml:space="preserve">, </w:t>
       </w:r>
-      <w:proofErr w:type="gramStart"/>
       <w:r>
         <w:rPr>
           <w:rFonts w:ascii="Times New Roman" w:hAnsi="Times New Roman"/>
@@ -7409,7 +6879,6 @@
         </w:rPr>
         <w:t>武鹏峰</w:t>
       </w:r>
-      <w:proofErr w:type="gramEnd"/>
       <w:r>
         <w:rPr>
           <w:rFonts w:ascii="Times New Roman" w:hAnsi="Times New Roman"/>
@@ -7508,23 +6977,7 @@
           <w:rFonts w:ascii="Times New Roman" w:hAnsi="Times New Roman"/>
           <w:szCs w:val="21"/>
         </w:rPr>
-        <w:t>辽宁</w:t>
-      </w:r>
-      <w:proofErr w:type="gramStart"/>
-      <w:r>
-        <w:rPr>
-          <w:rFonts w:ascii="Times New Roman" w:hAnsi="Times New Roman"/>
-          <w:szCs w:val="21"/>
-        </w:rPr>
-        <w:t>浑</w:t>
-      </w:r>
-      <w:proofErr w:type="gramEnd"/>
-      <w:r>
-        <w:rPr>
-          <w:rFonts w:ascii="Times New Roman" w:hAnsi="Times New Roman"/>
-          <w:szCs w:val="21"/>
-        </w:rPr>
-        <w:t>河源自然保护区寄蝇科昆虫区系资源</w:t>
+        <w:t>辽宁浑河源自然保护区寄蝇科昆虫区系资源</w:t>
       </w:r>
       <w:r>
         <w:rPr>
@@ -7834,30 +7287,14 @@
           <w:rFonts w:ascii="Times New Roman" w:hAnsi="Times New Roman" w:hint="eastAsia"/>
           <w:szCs w:val="21"/>
         </w:rPr>
-        <w:t>（</w:t>
-      </w:r>
-      <w:proofErr w:type="gramStart"/>
-      <w:r>
-        <w:rPr>
-          <w:rFonts w:ascii="Times New Roman" w:hAnsi="Times New Roman" w:hint="eastAsia"/>
-          <w:szCs w:val="21"/>
-        </w:rPr>
-        <w:t>一</w:t>
-      </w:r>
-      <w:proofErr w:type="gramEnd"/>
-      <w:r>
-        <w:rPr>
-          <w:rFonts w:ascii="Times New Roman" w:hAnsi="Times New Roman" w:hint="eastAsia"/>
-          <w:szCs w:val="21"/>
-        </w:rPr>
-        <w:t>作</w:t>
-      </w:r>
-      <w:r>
-        <w:rPr>
-          <w:rFonts w:ascii="Times New Roman" w:hAnsi="Times New Roman" w:hint="eastAsia"/>
-          <w:szCs w:val="21"/>
-        </w:rPr>
-        <w:t>7</w:t>
+        <w:t>（一作</w:t>
+      </w:r>
+      <w:r>
+        <w:rPr>
+          <w:rFonts w:ascii="Times New Roman" w:hAnsi="Times New Roman"/>
+          <w:szCs w:val="21"/>
+        </w:rPr>
+        <w:t>6</w:t>
       </w:r>
       <w:r>
         <w:rPr>
@@ -7910,23 +7347,7 @@
           <w:rFonts w:ascii="Times New Roman" w:hAnsi="Times New Roman" w:hint="eastAsia"/>
           <w:szCs w:val="21"/>
         </w:rPr>
-        <w:t>熟练掌握办公、科研、编书所用的软件。在读期间参与多</w:t>
-      </w:r>
-      <w:proofErr w:type="gramStart"/>
-      <w:r>
-        <w:rPr>
-          <w:rFonts w:ascii="Times New Roman" w:hAnsi="Times New Roman" w:hint="eastAsia"/>
-          <w:szCs w:val="21"/>
-        </w:rPr>
-        <w:t>部著</w:t>
-      </w:r>
-      <w:proofErr w:type="gramEnd"/>
-      <w:r>
-        <w:rPr>
-          <w:rFonts w:ascii="Times New Roman" w:hAnsi="Times New Roman" w:hint="eastAsia"/>
-          <w:szCs w:val="21"/>
-        </w:rPr>
-        <w:t>作的编写</w:t>
+        <w:t>熟练掌握办公、科研、编书所用的软件。在读期间参与多部著作的编写</w:t>
       </w:r>
       <w:r>
         <w:rPr>
@@ -8144,17 +7565,8 @@
           <w:rFonts w:ascii="Times New Roman" w:hAnsi="Times New Roman" w:hint="eastAsia"/>
           <w:szCs w:val="21"/>
         </w:rPr>
-        <w:t>一</w:t>
-      </w:r>
-      <w:proofErr w:type="gramStart"/>
-      <w:r>
-        <w:rPr>
-          <w:rFonts w:ascii="Times New Roman" w:hAnsi="Times New Roman" w:hint="eastAsia"/>
-          <w:szCs w:val="21"/>
-        </w:rPr>
-        <w:t>区文章</w:t>
-      </w:r>
-      <w:proofErr w:type="gramEnd"/>
+        <w:t>一区文章</w:t>
+      </w:r>
       <w:r>
         <w:rPr>
           <w:rFonts w:ascii="Times New Roman" w:hAnsi="Times New Roman" w:hint="eastAsia"/>

</xml_diff>

<commit_message>
modified wrong award name
</commit_message>
<xml_diff>
--- a/lx-cv.docx
+++ b/lx-cv.docx
@@ -474,12 +474,21 @@
           <w:szCs w:val="21"/>
         </w:rPr>
       </w:pPr>
+      <w:proofErr w:type="gramStart"/>
       <w:r>
         <w:rPr>
           <w:rFonts w:ascii="HarmonyOS Sans SC" w:eastAsia="HarmonyOS Sans SC" w:hAnsi="HarmonyOS Sans SC" w:hint="eastAsia"/>
           <w:szCs w:val="21"/>
         </w:rPr>
-        <w:t xml:space="preserve">邮 </w:t>
+        <w:t>邮</w:t>
+      </w:r>
+      <w:proofErr w:type="gramEnd"/>
+      <w:r>
+        <w:rPr>
+          <w:rFonts w:ascii="HarmonyOS Sans SC" w:eastAsia="HarmonyOS Sans SC" w:hAnsi="HarmonyOS Sans SC" w:hint="eastAsia"/>
+          <w:szCs w:val="21"/>
+        </w:rPr>
+        <w:t xml:space="preserve"> </w:t>
       </w:r>
       <w:r>
         <w:rPr>
@@ -1198,8 +1207,9 @@
           <w:bCs/>
           <w:szCs w:val="21"/>
         </w:rPr>
-        <w:t>篇，一作</w:t>
-      </w:r>
+        <w:t>篇，</w:t>
+      </w:r>
+      <w:proofErr w:type="gramStart"/>
       <w:r>
         <w:rPr>
           <w:rFonts w:ascii="HarmonyOS Sans SC" w:eastAsia="HarmonyOS Sans SC" w:hAnsi="HarmonyOS Sans SC"/>
@@ -1207,6 +1217,25 @@
           <w:bCs/>
           <w:szCs w:val="21"/>
         </w:rPr>
+        <w:t>一</w:t>
+      </w:r>
+      <w:proofErr w:type="gramEnd"/>
+      <w:r>
+        <w:rPr>
+          <w:rFonts w:ascii="HarmonyOS Sans SC" w:eastAsia="HarmonyOS Sans SC" w:hAnsi="HarmonyOS Sans SC"/>
+          <w:b/>
+          <w:bCs/>
+          <w:szCs w:val="21"/>
+        </w:rPr>
+        <w:t>作</w:t>
+      </w:r>
+      <w:r>
+        <w:rPr>
+          <w:rFonts w:ascii="HarmonyOS Sans SC" w:eastAsia="HarmonyOS Sans SC" w:hAnsi="HarmonyOS Sans SC"/>
+          <w:b/>
+          <w:bCs/>
+          <w:szCs w:val="21"/>
+        </w:rPr>
         <w:t>7</w:t>
       </w:r>
       <w:r>
@@ -1216,7 +1245,27 @@
           <w:bCs/>
           <w:szCs w:val="21"/>
         </w:rPr>
-        <w:t>篇（含1共一），二作</w:t>
+        <w:t>篇（含1共</w:t>
+      </w:r>
+      <w:proofErr w:type="gramStart"/>
+      <w:r>
+        <w:rPr>
+          <w:rFonts w:ascii="HarmonyOS Sans SC" w:eastAsia="HarmonyOS Sans SC" w:hAnsi="HarmonyOS Sans SC"/>
+          <w:b/>
+          <w:bCs/>
+          <w:szCs w:val="21"/>
+        </w:rPr>
+        <w:t>一</w:t>
+      </w:r>
+      <w:proofErr w:type="gramEnd"/>
+      <w:r>
+        <w:rPr>
+          <w:rFonts w:ascii="HarmonyOS Sans SC" w:eastAsia="HarmonyOS Sans SC" w:hAnsi="HarmonyOS Sans SC"/>
+          <w:b/>
+          <w:bCs/>
+          <w:szCs w:val="21"/>
+        </w:rPr>
+        <w:t>），二作</w:t>
       </w:r>
       <w:r>
         <w:rPr>
@@ -1294,7 +1343,23 @@
           <w:rFonts w:ascii="Times New Roman" w:hAnsi="Times New Roman"/>
           <w:szCs w:val="21"/>
         </w:rPr>
-        <w:t xml:space="preserve">, &amp; Wiens, J. J. (2022). Estimating Global Biodiversity: the Role of Cryptic Insect Species. </w:t>
+        <w:t xml:space="preserve">, &amp; Wiens, J. J. (2022). Estimating Global Biodiversity: </w:t>
+      </w:r>
+      <w:proofErr w:type="gramStart"/>
+      <w:r>
+        <w:rPr>
+          <w:rFonts w:ascii="Times New Roman" w:hAnsi="Times New Roman"/>
+          <w:szCs w:val="21"/>
+        </w:rPr>
+        <w:t>the</w:t>
+      </w:r>
+      <w:proofErr w:type="gramEnd"/>
+      <w:r>
+        <w:rPr>
+          <w:rFonts w:ascii="Times New Roman" w:hAnsi="Times New Roman"/>
+          <w:szCs w:val="21"/>
+        </w:rPr>
+        <w:t xml:space="preserve"> Role of Cryptic Insect Species. </w:t>
       </w:r>
       <w:r>
         <w:rPr>
@@ -1516,6 +1581,7 @@
         </w:rPr>
         <w:t xml:space="preserve">, Wang, L., &amp; Yang, D. (2022). The complete mitochondrial genome of </w:t>
       </w:r>
+      <w:proofErr w:type="spellStart"/>
       <w:r>
         <w:rPr>
           <w:rFonts w:ascii="Times New Roman" w:hAnsi="Times New Roman"/>
@@ -1523,7 +1589,17 @@
           <w:iCs/>
           <w:szCs w:val="21"/>
         </w:rPr>
-        <w:t>Ornithomya biloba</w:t>
+        <w:t>Ornithomya</w:t>
+      </w:r>
+      <w:proofErr w:type="spellEnd"/>
+      <w:r>
+        <w:rPr>
+          <w:rFonts w:ascii="Times New Roman" w:hAnsi="Times New Roman"/>
+          <w:i/>
+          <w:iCs/>
+          <w:szCs w:val="21"/>
+        </w:rPr>
+        <w:t xml:space="preserve"> biloba</w:t>
       </w:r>
       <w:r>
         <w:rPr>
@@ -1630,6 +1706,7 @@
         </w:rPr>
         <w:t xml:space="preserve">, Zhou, J., Wang, L., Hou, P., &amp; Yang, D. (2020). The mitochondrial genome of </w:t>
       </w:r>
+      <w:proofErr w:type="spellStart"/>
       <w:r>
         <w:rPr>
           <w:rFonts w:ascii="Times New Roman" w:hAnsi="Times New Roman"/>
@@ -1639,6 +1716,7 @@
         </w:rPr>
         <w:t>Prosthiochaeta</w:t>
       </w:r>
+      <w:proofErr w:type="spellEnd"/>
       <w:r>
         <w:rPr>
           <w:rFonts w:ascii="Times New Roman" w:hAnsi="Times New Roman"/>
@@ -1744,6 +1822,7 @@
         </w:rPr>
         <w:t xml:space="preserve">, Wang, L., Li, Z., Hou, P., &amp; Yang, D. (2019). The mitochondrial genome of </w:t>
       </w:r>
+      <w:proofErr w:type="spellStart"/>
       <w:r>
         <w:rPr>
           <w:rFonts w:ascii="Times New Roman" w:hAnsi="Times New Roman"/>
@@ -1753,6 +1832,7 @@
         </w:rPr>
         <w:t>Formicosepsis</w:t>
       </w:r>
+      <w:proofErr w:type="spellEnd"/>
       <w:r>
         <w:rPr>
           <w:rFonts w:ascii="Times New Roman" w:hAnsi="Times New Roman"/>
@@ -1858,6 +1938,7 @@
         </w:rPr>
         <w:t xml:space="preserve">, Ding, S. M., Hou, P., Liu, X. Y., Zhang, C. T., &amp; Yang, D. (2017). Mitochondrial genome analysis of </w:t>
       </w:r>
+      <w:proofErr w:type="spellStart"/>
       <w:r>
         <w:rPr>
           <w:rFonts w:ascii="Times New Roman" w:hAnsi="Times New Roman"/>
@@ -1865,8 +1946,29 @@
           <w:iCs/>
           <w:szCs w:val="21"/>
         </w:rPr>
-        <w:t>Ectophasia rotundiventris</w:t>
-      </w:r>
+        <w:t>Ectophasia</w:t>
+      </w:r>
+      <w:proofErr w:type="spellEnd"/>
+      <w:r>
+        <w:rPr>
+          <w:rFonts w:ascii="Times New Roman" w:hAnsi="Times New Roman"/>
+          <w:i/>
+          <w:iCs/>
+          <w:szCs w:val="21"/>
+        </w:rPr>
+        <w:t xml:space="preserve"> </w:t>
+      </w:r>
+      <w:proofErr w:type="spellStart"/>
+      <w:r>
+        <w:rPr>
+          <w:rFonts w:ascii="Times New Roman" w:hAnsi="Times New Roman"/>
+          <w:i/>
+          <w:iCs/>
+          <w:szCs w:val="21"/>
+        </w:rPr>
+        <w:t>rotundiventris</w:t>
+      </w:r>
+      <w:proofErr w:type="spellEnd"/>
       <w:r>
         <w:rPr>
           <w:rFonts w:ascii="Times New Roman" w:hAnsi="Times New Roman"/>
@@ -2002,6 +2104,7 @@
         </w:rPr>
         <w:t xml:space="preserve">, Li, Z., Pan, Z., &amp; Yang, D. (2019). The mitochondrial genome analysis of </w:t>
       </w:r>
+      <w:proofErr w:type="spellStart"/>
       <w:r>
         <w:rPr>
           <w:rFonts w:ascii="Times New Roman" w:hAnsi="Times New Roman"/>
@@ -2011,6 +2114,7 @@
         </w:rPr>
         <w:t>Trypetoptera</w:t>
       </w:r>
+      <w:proofErr w:type="spellEnd"/>
       <w:r>
         <w:rPr>
           <w:rFonts w:ascii="Times New Roman" w:hAnsi="Times New Roman"/>
@@ -2018,6 +2122,7 @@
         </w:rPr>
         <w:t xml:space="preserve"> </w:t>
       </w:r>
+      <w:proofErr w:type="spellStart"/>
       <w:r>
         <w:rPr>
           <w:rFonts w:ascii="Times New Roman" w:hAnsi="Times New Roman"/>
@@ -2027,12 +2132,29 @@
         </w:rPr>
         <w:t>punctulata</w:t>
       </w:r>
-      <w:r>
-        <w:rPr>
-          <w:rFonts w:ascii="Times New Roman" w:hAnsi="Times New Roman"/>
-          <w:szCs w:val="21"/>
-        </w:rPr>
-        <w:t xml:space="preserve"> (Diptera: Sciomyzidae). </w:t>
+      <w:proofErr w:type="spellEnd"/>
+      <w:r>
+        <w:rPr>
+          <w:rFonts w:ascii="Times New Roman" w:hAnsi="Times New Roman"/>
+          <w:szCs w:val="21"/>
+        </w:rPr>
+        <w:t xml:space="preserve"> (Diptera: </w:t>
+      </w:r>
+      <w:proofErr w:type="spellStart"/>
+      <w:r>
+        <w:rPr>
+          <w:rFonts w:ascii="Times New Roman" w:hAnsi="Times New Roman"/>
+          <w:szCs w:val="21"/>
+        </w:rPr>
+        <w:t>Sciomyzidae</w:t>
+      </w:r>
+      <w:proofErr w:type="spellEnd"/>
+      <w:r>
+        <w:rPr>
+          <w:rFonts w:ascii="Times New Roman" w:hAnsi="Times New Roman"/>
+          <w:szCs w:val="21"/>
+        </w:rPr>
+        <w:t xml:space="preserve">). </w:t>
       </w:r>
       <w:r>
         <w:rPr>
@@ -2069,7 +2191,23 @@
           <w:rFonts w:ascii="Times New Roman" w:hAnsi="Times New Roman" w:hint="eastAsia"/>
           <w:szCs w:val="21"/>
         </w:rPr>
-        <w:t>共一，</w:t>
+        <w:t>共</w:t>
+      </w:r>
+      <w:proofErr w:type="gramStart"/>
+      <w:r>
+        <w:rPr>
+          <w:rFonts w:ascii="Times New Roman" w:hAnsi="Times New Roman" w:hint="eastAsia"/>
+          <w:szCs w:val="21"/>
+        </w:rPr>
+        <w:t>一</w:t>
+      </w:r>
+      <w:proofErr w:type="gramEnd"/>
+      <w:r>
+        <w:rPr>
+          <w:rFonts w:ascii="Times New Roman" w:hAnsi="Times New Roman" w:hint="eastAsia"/>
+          <w:szCs w:val="21"/>
+        </w:rPr>
+        <w:t>，</w:t>
       </w:r>
       <w:r>
         <w:rPr>
@@ -2154,6 +2292,7 @@
         </w:rPr>
         <w:t xml:space="preserve">, Gao, Y., Cai, X., &amp; Yang, D. (2022). The complete mitochondrial genome of </w:t>
       </w:r>
+      <w:proofErr w:type="spellStart"/>
       <w:r>
         <w:rPr>
           <w:rFonts w:ascii="Times New Roman" w:hAnsi="Times New Roman"/>
@@ -2161,14 +2300,51 @@
           <w:iCs/>
           <w:szCs w:val="21"/>
         </w:rPr>
-        <w:t>Hybos grossipes</w:t>
-      </w:r>
-      <w:r>
-        <w:rPr>
-          <w:rFonts w:ascii="Times New Roman" w:hAnsi="Times New Roman"/>
-          <w:szCs w:val="21"/>
-        </w:rPr>
-        <w:t xml:space="preserve"> (Linnaeus, 1767) (Diptera: Empididae). </w:t>
+        <w:t>Hybos</w:t>
+      </w:r>
+      <w:proofErr w:type="spellEnd"/>
+      <w:r>
+        <w:rPr>
+          <w:rFonts w:ascii="Times New Roman" w:hAnsi="Times New Roman"/>
+          <w:i/>
+          <w:iCs/>
+          <w:szCs w:val="21"/>
+        </w:rPr>
+        <w:t xml:space="preserve"> </w:t>
+      </w:r>
+      <w:proofErr w:type="spellStart"/>
+      <w:r>
+        <w:rPr>
+          <w:rFonts w:ascii="Times New Roman" w:hAnsi="Times New Roman"/>
+          <w:i/>
+          <w:iCs/>
+          <w:szCs w:val="21"/>
+        </w:rPr>
+        <w:t>grossipes</w:t>
+      </w:r>
+      <w:proofErr w:type="spellEnd"/>
+      <w:r>
+        <w:rPr>
+          <w:rFonts w:ascii="Times New Roman" w:hAnsi="Times New Roman"/>
+          <w:szCs w:val="21"/>
+        </w:rPr>
+        <w:t xml:space="preserve"> (Linnaeus, 1767) (Diptera: </w:t>
+      </w:r>
+      <w:proofErr w:type="spellStart"/>
+      <w:r>
+        <w:rPr>
+          <w:rFonts w:ascii="Times New Roman" w:hAnsi="Times New Roman"/>
+          <w:szCs w:val="21"/>
+        </w:rPr>
+        <w:t>Empididae</w:t>
+      </w:r>
+      <w:proofErr w:type="spellEnd"/>
+      <w:r>
+        <w:rPr>
+          <w:rFonts w:ascii="Times New Roman" w:hAnsi="Times New Roman"/>
+          <w:szCs w:val="21"/>
+        </w:rPr>
+        <w:t xml:space="preserve">). </w:t>
       </w:r>
       <w:r>
         <w:rPr>
@@ -2282,6 +2458,7 @@
         </w:rPr>
         <w:t xml:space="preserve">, Cai, X., Du, B., Liu, X., &amp; Yang, D. (2021). The complete mitochondrial genome of </w:t>
       </w:r>
+      <w:proofErr w:type="spellStart"/>
       <w:r>
         <w:rPr>
           <w:rFonts w:ascii="Times New Roman" w:hAnsi="Times New Roman"/>
@@ -2289,14 +2466,51 @@
           <w:iCs/>
           <w:szCs w:val="21"/>
         </w:rPr>
-        <w:t>Dicraeus orientalis</w:t>
-      </w:r>
-      <w:r>
-        <w:rPr>
-          <w:rFonts w:ascii="Times New Roman" w:hAnsi="Times New Roman"/>
-          <w:szCs w:val="21"/>
-        </w:rPr>
-        <w:t xml:space="preserve"> Becker, 1911 (Diptera: Chloropidae). </w:t>
+        <w:t>Dicraeus</w:t>
+      </w:r>
+      <w:proofErr w:type="spellEnd"/>
+      <w:r>
+        <w:rPr>
+          <w:rFonts w:ascii="Times New Roman" w:hAnsi="Times New Roman"/>
+          <w:i/>
+          <w:iCs/>
+          <w:szCs w:val="21"/>
+        </w:rPr>
+        <w:t xml:space="preserve"> </w:t>
+      </w:r>
+      <w:proofErr w:type="spellStart"/>
+      <w:r>
+        <w:rPr>
+          <w:rFonts w:ascii="Times New Roman" w:hAnsi="Times New Roman"/>
+          <w:i/>
+          <w:iCs/>
+          <w:szCs w:val="21"/>
+        </w:rPr>
+        <w:t>orientalis</w:t>
+      </w:r>
+      <w:proofErr w:type="spellEnd"/>
+      <w:r>
+        <w:rPr>
+          <w:rFonts w:ascii="Times New Roman" w:hAnsi="Times New Roman"/>
+          <w:szCs w:val="21"/>
+        </w:rPr>
+        <w:t xml:space="preserve"> Becker, 1911 (Diptera: </w:t>
+      </w:r>
+      <w:proofErr w:type="spellStart"/>
+      <w:r>
+        <w:rPr>
+          <w:rFonts w:ascii="Times New Roman" w:hAnsi="Times New Roman"/>
+          <w:szCs w:val="21"/>
+        </w:rPr>
+        <w:t>Chloropidae</w:t>
+      </w:r>
+      <w:proofErr w:type="spellEnd"/>
+      <w:r>
+        <w:rPr>
+          <w:rFonts w:ascii="Times New Roman" w:hAnsi="Times New Roman"/>
+          <w:szCs w:val="21"/>
+        </w:rPr>
+        <w:t xml:space="preserve">). </w:t>
       </w:r>
       <w:r>
         <w:rPr>
@@ -2403,6 +2617,7 @@
         </w:rPr>
         <w:t xml:space="preserve">, &amp; Yang, D. (2019). The complete mitochondrial genome of </w:t>
       </w:r>
+      <w:proofErr w:type="spellStart"/>
       <w:r>
         <w:rPr>
           <w:rFonts w:ascii="Times New Roman" w:hAnsi="Times New Roman"/>
@@ -2412,12 +2627,29 @@
         </w:rPr>
         <w:t>Silba</w:t>
       </w:r>
-      <w:r>
-        <w:rPr>
-          <w:rFonts w:ascii="Times New Roman" w:hAnsi="Times New Roman"/>
-          <w:szCs w:val="21"/>
-        </w:rPr>
-        <w:t xml:space="preserve"> sp. (Diptera: Lonchaeidae). </w:t>
+      <w:proofErr w:type="spellEnd"/>
+      <w:r>
+        <w:rPr>
+          <w:rFonts w:ascii="Times New Roman" w:hAnsi="Times New Roman"/>
+          <w:szCs w:val="21"/>
+        </w:rPr>
+        <w:t xml:space="preserve"> sp. (Diptera: </w:t>
+      </w:r>
+      <w:proofErr w:type="spellStart"/>
+      <w:r>
+        <w:rPr>
+          <w:rFonts w:ascii="Times New Roman" w:hAnsi="Times New Roman"/>
+          <w:szCs w:val="21"/>
+        </w:rPr>
+        <w:t>Lonchaeidae</w:t>
+      </w:r>
+      <w:proofErr w:type="spellEnd"/>
+      <w:r>
+        <w:rPr>
+          <w:rFonts w:ascii="Times New Roman" w:hAnsi="Times New Roman"/>
+          <w:szCs w:val="21"/>
+        </w:rPr>
+        <w:t xml:space="preserve">). </w:t>
       </w:r>
       <w:r>
         <w:rPr>
@@ -2531,6 +2763,7 @@
         </w:rPr>
         <w:t xml:space="preserve">, Wang, L., Dong, H., &amp; Yang, D. (2019). The complete mitochondrial genome of </w:t>
       </w:r>
+      <w:proofErr w:type="spellStart"/>
       <w:r>
         <w:rPr>
           <w:rFonts w:ascii="Times New Roman" w:hAnsi="Times New Roman"/>
@@ -2540,12 +2773,29 @@
         </w:rPr>
         <w:t>Anthomyza</w:t>
       </w:r>
-      <w:r>
-        <w:rPr>
-          <w:rFonts w:ascii="Times New Roman" w:hAnsi="Times New Roman"/>
-          <w:szCs w:val="21"/>
-        </w:rPr>
-        <w:t xml:space="preserve"> sp. (Diptera: Anthomyzidae). </w:t>
+      <w:proofErr w:type="spellEnd"/>
+      <w:r>
+        <w:rPr>
+          <w:rFonts w:ascii="Times New Roman" w:hAnsi="Times New Roman"/>
+          <w:szCs w:val="21"/>
+        </w:rPr>
+        <w:t xml:space="preserve"> sp. (Diptera: </w:t>
+      </w:r>
+      <w:proofErr w:type="spellStart"/>
+      <w:r>
+        <w:rPr>
+          <w:rFonts w:ascii="Times New Roman" w:hAnsi="Times New Roman"/>
+          <w:szCs w:val="21"/>
+        </w:rPr>
+        <w:t>Anthomyzidae</w:t>
+      </w:r>
+      <w:proofErr w:type="spellEnd"/>
+      <w:r>
+        <w:rPr>
+          <w:rFonts w:ascii="Times New Roman" w:hAnsi="Times New Roman"/>
+          <w:szCs w:val="21"/>
+        </w:rPr>
+        <w:t xml:space="preserve">). </w:t>
       </w:r>
       <w:r>
         <w:rPr>
@@ -2912,6 +3162,7 @@
         </w:rPr>
         <w:t xml:space="preserve"> </w:t>
       </w:r>
+      <w:proofErr w:type="gramStart"/>
       <w:r>
         <w:rPr>
           <w:rFonts w:ascii="Times New Roman" w:hAnsi="Times New Roman" w:hint="eastAsia"/>
@@ -2919,6 +3170,7 @@
         </w:rPr>
         <w:t>刺股蝇科</w:t>
       </w:r>
+      <w:proofErr w:type="gramEnd"/>
       <w:r>
         <w:rPr>
           <w:rFonts w:ascii="Times New Roman" w:hAnsi="Times New Roman" w:hint="eastAsia"/>
@@ -2933,6 +3185,7 @@
         </w:rPr>
         <w:t xml:space="preserve"> </w:t>
       </w:r>
+      <w:proofErr w:type="gramStart"/>
       <w:r>
         <w:rPr>
           <w:rFonts w:ascii="Times New Roman" w:hAnsi="Times New Roman" w:hint="eastAsia"/>
@@ -2940,6 +3193,7 @@
         </w:rPr>
         <w:t>杨定</w:t>
       </w:r>
+      <w:proofErr w:type="gramEnd"/>
       <w:r>
         <w:rPr>
           <w:rFonts w:ascii="Times New Roman" w:hAnsi="Times New Roman" w:hint="eastAsia"/>
@@ -3318,6 +3572,7 @@
           <w:szCs w:val="21"/>
         </w:rPr>
       </w:pPr>
+      <w:proofErr w:type="gramStart"/>
       <w:r>
         <w:rPr>
           <w:rFonts w:ascii="Times New Roman" w:hAnsi="Times New Roman"/>
@@ -3325,6 +3580,7 @@
         </w:rPr>
         <w:t>侯鹏</w:t>
       </w:r>
+      <w:proofErr w:type="gramEnd"/>
       <w:r>
         <w:rPr>
           <w:rFonts w:ascii="Times New Roman" w:hAnsi="Times New Roman" w:hint="eastAsia"/>
@@ -3483,7 +3739,27 @@
           <w:bCs/>
           <w:szCs w:val="21"/>
         </w:rPr>
-        <w:t>历山昆虫与蛛形动物</w:t>
+        <w:t>历山昆虫与</w:t>
+      </w:r>
+      <w:proofErr w:type="gramStart"/>
+      <w:r>
+        <w:rPr>
+          <w:rFonts w:ascii="Times New Roman" w:hAnsi="Times New Roman"/>
+          <w:b/>
+          <w:bCs/>
+          <w:szCs w:val="21"/>
+        </w:rPr>
+        <w:t>蛛</w:t>
+      </w:r>
+      <w:proofErr w:type="gramEnd"/>
+      <w:r>
+        <w:rPr>
+          <w:rFonts w:ascii="Times New Roman" w:hAnsi="Times New Roman"/>
+          <w:b/>
+          <w:bCs/>
+          <w:szCs w:val="21"/>
+        </w:rPr>
+        <w:t>形动物</w:t>
       </w:r>
       <w:r>
         <w:rPr>
@@ -3736,7 +4012,25 @@
           <w:sz w:val="21"/>
           <w:szCs w:val="21"/>
         </w:rPr>
-        <w:t>，脉翅总目昆虫的系统演化：争议节点类群系统地位的确立及多样性的演化格局</w:t>
+        <w:t>，</w:t>
+      </w:r>
+      <w:proofErr w:type="gramStart"/>
+      <w:r>
+        <w:rPr>
+          <w:rFonts w:ascii="Times New Roman" w:hAnsi="Times New Roman"/>
+          <w:sz w:val="21"/>
+          <w:szCs w:val="21"/>
+        </w:rPr>
+        <w:t>脉翅总目</w:t>
+      </w:r>
+      <w:proofErr w:type="gramEnd"/>
+      <w:r>
+        <w:rPr>
+          <w:rFonts w:ascii="Times New Roman" w:hAnsi="Times New Roman"/>
+          <w:sz w:val="21"/>
+          <w:szCs w:val="21"/>
+        </w:rPr>
+        <w:t>昆虫的系统演化：争议节点类群系统地位的确立及多样性的演化格局</w:t>
       </w:r>
       <w:r>
         <w:rPr>
@@ -3839,7 +4133,25 @@
           <w:sz w:val="21"/>
           <w:szCs w:val="21"/>
         </w:rPr>
-        <w:t>，中国驼舞虻亚科分类和系统发育研究</w:t>
+        <w:t>，中国驼舞</w:t>
+      </w:r>
+      <w:proofErr w:type="gramStart"/>
+      <w:r>
+        <w:rPr>
+          <w:rFonts w:ascii="Times New Roman" w:hAnsi="Times New Roman"/>
+          <w:sz w:val="21"/>
+          <w:szCs w:val="21"/>
+        </w:rPr>
+        <w:t>虻</w:t>
+      </w:r>
+      <w:proofErr w:type="gramEnd"/>
+      <w:r>
+        <w:rPr>
+          <w:rFonts w:ascii="Times New Roman" w:hAnsi="Times New Roman"/>
+          <w:sz w:val="21"/>
+          <w:szCs w:val="21"/>
+        </w:rPr>
+        <w:t>亚科分类和系统发育研究</w:t>
       </w:r>
       <w:r>
         <w:rPr>
@@ -3906,7 +4218,25 @@
           <w:sz w:val="21"/>
           <w:szCs w:val="21"/>
         </w:rPr>
-        <w:t>双翅目寄蝇科突颜寄蝇亚科</w:t>
+        <w:t>双翅目寄蝇</w:t>
+      </w:r>
+      <w:proofErr w:type="gramStart"/>
+      <w:r>
+        <w:rPr>
+          <w:rFonts w:ascii="Times New Roman" w:hAnsi="Times New Roman"/>
+          <w:sz w:val="21"/>
+          <w:szCs w:val="21"/>
+        </w:rPr>
+        <w:t>科突颜寄蝇</w:t>
+      </w:r>
+      <w:proofErr w:type="gramEnd"/>
+      <w:r>
+        <w:rPr>
+          <w:rFonts w:ascii="Times New Roman" w:hAnsi="Times New Roman"/>
+          <w:sz w:val="21"/>
+          <w:szCs w:val="21"/>
+        </w:rPr>
+        <w:t>亚科</w:t>
       </w:r>
       <w:r>
         <w:rPr>
@@ -3942,7 +4272,25 @@
           <w:sz w:val="21"/>
           <w:szCs w:val="21"/>
         </w:rPr>
-        <w:t>科技部国家重点研发计划</w:t>
+        <w:t>科技</w:t>
+      </w:r>
+      <w:proofErr w:type="gramStart"/>
+      <w:r>
+        <w:rPr>
+          <w:rFonts w:ascii="Times New Roman" w:hAnsi="Times New Roman"/>
+          <w:sz w:val="21"/>
+          <w:szCs w:val="21"/>
+        </w:rPr>
+        <w:t>部国家</w:t>
+      </w:r>
+      <w:proofErr w:type="gramEnd"/>
+      <w:r>
+        <w:rPr>
+          <w:rFonts w:ascii="Times New Roman" w:hAnsi="Times New Roman"/>
+          <w:sz w:val="21"/>
+          <w:szCs w:val="21"/>
+        </w:rPr>
+        <w:t>重点研发计划</w:t>
       </w:r>
       <w:r>
         <w:rPr>
@@ -4157,6 +4505,7 @@
           <w:szCs w:val="21"/>
         </w:rPr>
       </w:pPr>
+      <w:proofErr w:type="gramStart"/>
       <w:r>
         <w:rPr>
           <w:rFonts w:ascii="Times New Roman" w:hAnsi="Times New Roman" w:hint="eastAsia"/>
@@ -4166,6 +4515,7 @@
         </w:rPr>
         <w:t>生物系统学论坛</w:t>
       </w:r>
+      <w:proofErr w:type="gramEnd"/>
       <w:r>
         <w:rPr>
           <w:rFonts w:ascii="Times New Roman" w:hAnsi="Times New Roman"/>
@@ -4906,19 +5256,37 @@
                 <w:szCs w:val="21"/>
               </w:rPr>
             </w:pPr>
+            <w:proofErr w:type="spellStart"/>
             <w:r>
               <w:rPr>
                 <w:rFonts w:ascii="Times New Roman" w:hAnsi="Times New Roman"/>
                 <w:szCs w:val="21"/>
               </w:rPr>
-              <w:t xml:space="preserve">AdobePhotoshop, </w:t>
-            </w:r>
+              <w:t>AdobePhotoshop</w:t>
+            </w:r>
+            <w:proofErr w:type="spellEnd"/>
+            <w:r>
+              <w:rPr>
+                <w:rFonts w:ascii="Times New Roman" w:hAnsi="Times New Roman"/>
+                <w:szCs w:val="21"/>
+              </w:rPr>
+              <w:t xml:space="preserve">, </w:t>
+            </w:r>
+            <w:proofErr w:type="spellStart"/>
             <w:r>
               <w:rPr>
                 <w:rFonts w:ascii="Times New Roman" w:hAnsi="Times New Roman" w:hint="eastAsia"/>
                 <w:szCs w:val="21"/>
               </w:rPr>
-              <w:t>Apptainer,</w:t>
+              <w:t>Apptainer</w:t>
+            </w:r>
+            <w:proofErr w:type="spellEnd"/>
+            <w:r>
+              <w:rPr>
+                <w:rFonts w:ascii="Times New Roman" w:hAnsi="Times New Roman" w:hint="eastAsia"/>
+                <w:szCs w:val="21"/>
+              </w:rPr>
+              <w:t>,</w:t>
             </w:r>
             <w:r>
               <w:rPr>
@@ -4939,13 +5307,29 @@
                 <w:rFonts w:ascii="Times New Roman" w:hAnsi="Times New Roman"/>
                 <w:szCs w:val="21"/>
               </w:rPr>
-              <w:t xml:space="preserve"> BioEdit, Clustal Ω, DNAMAN, </w:t>
-            </w:r>
+              <w:t xml:space="preserve"> </w:t>
+            </w:r>
+            <w:proofErr w:type="spellStart"/>
             <w:r>
               <w:rPr>
                 <w:rFonts w:ascii="Times New Roman" w:hAnsi="Times New Roman"/>
                 <w:szCs w:val="21"/>
               </w:rPr>
+              <w:t>BioEdit</w:t>
+            </w:r>
+            <w:proofErr w:type="spellEnd"/>
+            <w:r>
+              <w:rPr>
+                <w:rFonts w:ascii="Times New Roman" w:hAnsi="Times New Roman"/>
+                <w:szCs w:val="21"/>
+              </w:rPr>
+              <w:t xml:space="preserve">, Clustal Ω, DNAMAN, </w:t>
+            </w:r>
+            <w:r>
+              <w:rPr>
+                <w:rFonts w:ascii="Times New Roman" w:hAnsi="Times New Roman"/>
+                <w:szCs w:val="21"/>
+              </w:rPr>
               <w:t xml:space="preserve">Docker, </w:t>
             </w:r>
             <w:r>
@@ -4953,13 +5337,29 @@
                 <w:rFonts w:ascii="Times New Roman" w:hAnsi="Times New Roman"/>
                 <w:szCs w:val="21"/>
               </w:rPr>
-              <w:t>Endnote, Geneious, Helicon</w:t>
-            </w:r>
+              <w:t xml:space="preserve">Endnote, </w:t>
+            </w:r>
+            <w:proofErr w:type="spellStart"/>
             <w:r>
               <w:rPr>
                 <w:rFonts w:ascii="Times New Roman" w:hAnsi="Times New Roman"/>
                 <w:szCs w:val="21"/>
               </w:rPr>
+              <w:t>Geneious</w:t>
+            </w:r>
+            <w:proofErr w:type="spellEnd"/>
+            <w:r>
+              <w:rPr>
+                <w:rFonts w:ascii="Times New Roman" w:hAnsi="Times New Roman"/>
+                <w:szCs w:val="21"/>
+              </w:rPr>
+              <w:t>, Helicon</w:t>
+            </w:r>
+            <w:r>
+              <w:rPr>
+                <w:rFonts w:ascii="Times New Roman" w:hAnsi="Times New Roman"/>
+                <w:szCs w:val="21"/>
+              </w:rPr>
               <w:t xml:space="preserve"> </w:t>
             </w:r>
             <w:r>
@@ -4981,13 +5381,29 @@
                 <w:rFonts w:ascii="Times New Roman" w:hAnsi="Times New Roman"/>
                 <w:szCs w:val="21"/>
               </w:rPr>
-              <w:t xml:space="preserve">, iTOL, jMOTU, </w:t>
-            </w:r>
+              <w:t xml:space="preserve">, </w:t>
+            </w:r>
+            <w:proofErr w:type="spellStart"/>
             <w:r>
               <w:rPr>
                 <w:rFonts w:ascii="Times New Roman" w:hAnsi="Times New Roman"/>
                 <w:szCs w:val="21"/>
               </w:rPr>
+              <w:t>iTOL</w:t>
+            </w:r>
+            <w:proofErr w:type="spellEnd"/>
+            <w:r>
+              <w:rPr>
+                <w:rFonts w:ascii="Times New Roman" w:hAnsi="Times New Roman"/>
+                <w:szCs w:val="21"/>
+              </w:rPr>
+              <w:t xml:space="preserve">, jMOTU, </w:t>
+            </w:r>
+            <w:r>
+              <w:rPr>
+                <w:rFonts w:ascii="Times New Roman" w:hAnsi="Times New Roman"/>
+                <w:szCs w:val="21"/>
+              </w:rPr>
               <w:t>MAFFT</w:t>
             </w:r>
             <w:r>
@@ -4995,7 +5411,23 @@
                 <w:rFonts w:ascii="Times New Roman" w:hAnsi="Times New Roman"/>
                 <w:szCs w:val="21"/>
               </w:rPr>
-              <w:t xml:space="preserve">, Mega 7, MitoZ, </w:t>
+              <w:t xml:space="preserve">, Mega 7, </w:t>
+            </w:r>
+            <w:proofErr w:type="spellStart"/>
+            <w:r>
+              <w:rPr>
+                <w:rFonts w:ascii="Times New Roman" w:hAnsi="Times New Roman"/>
+                <w:szCs w:val="21"/>
+              </w:rPr>
+              <w:t>MitoZ</w:t>
+            </w:r>
+            <w:proofErr w:type="spellEnd"/>
+            <w:r>
+              <w:rPr>
+                <w:rFonts w:ascii="Times New Roman" w:hAnsi="Times New Roman"/>
+                <w:szCs w:val="21"/>
+              </w:rPr>
+              <w:t xml:space="preserve">, </w:t>
             </w:r>
             <w:r>
               <w:rPr>
@@ -5025,6 +5457,7 @@
               </w:rPr>
               <w:t xml:space="preserve">uscle, </w:t>
             </w:r>
+            <w:proofErr w:type="spellStart"/>
             <w:r>
               <w:rPr>
                 <w:rFonts w:ascii="Times New Roman" w:hAnsi="Times New Roman" w:hint="eastAsia"/>
@@ -5039,6 +5472,7 @@
               </w:rPr>
               <w:t>lasty</w:t>
             </w:r>
+            <w:proofErr w:type="spellEnd"/>
             <w:r>
               <w:rPr>
                 <w:rFonts w:ascii="Times New Roman" w:hAnsi="Times New Roman" w:hint="eastAsia"/>
@@ -5051,13 +5485,21 @@
                 <w:rFonts w:ascii="Times New Roman" w:hAnsi="Times New Roman"/>
                 <w:szCs w:val="21"/>
               </w:rPr>
-              <w:t xml:space="preserve"> Partition</w:t>
-            </w:r>
+              <w:t xml:space="preserve"> </w:t>
+            </w:r>
+            <w:proofErr w:type="spellStart"/>
             <w:r>
               <w:rPr>
                 <w:rFonts w:ascii="Times New Roman" w:hAnsi="Times New Roman"/>
                 <w:szCs w:val="21"/>
               </w:rPr>
+              <w:t>Partition</w:t>
+            </w:r>
+            <w:r>
+              <w:rPr>
+                <w:rFonts w:ascii="Times New Roman" w:hAnsi="Times New Roman"/>
+                <w:szCs w:val="21"/>
+              </w:rPr>
               <w:t>F</w:t>
             </w:r>
             <w:r>
@@ -5065,13 +5507,38 @@
                 <w:rFonts w:ascii="Times New Roman" w:hAnsi="Times New Roman"/>
                 <w:szCs w:val="21"/>
               </w:rPr>
-              <w:t xml:space="preserve">inder, Phylosuite, RAxML, </w:t>
-            </w:r>
+              <w:t>inder</w:t>
+            </w:r>
+            <w:proofErr w:type="spellEnd"/>
             <w:r>
               <w:rPr>
                 <w:rFonts w:ascii="Times New Roman" w:hAnsi="Times New Roman"/>
                 <w:szCs w:val="21"/>
               </w:rPr>
+              <w:t xml:space="preserve">, </w:t>
+            </w:r>
+            <w:proofErr w:type="spellStart"/>
+            <w:r>
+              <w:rPr>
+                <w:rFonts w:ascii="Times New Roman" w:hAnsi="Times New Roman"/>
+                <w:szCs w:val="21"/>
+              </w:rPr>
+              <w:t>Phylosuite</w:t>
+            </w:r>
+            <w:proofErr w:type="spellEnd"/>
+            <w:r>
+              <w:rPr>
+                <w:rFonts w:ascii="Times New Roman" w:hAnsi="Times New Roman"/>
+                <w:szCs w:val="21"/>
+              </w:rPr>
+              <w:t xml:space="preserve">, RAxML, </w:t>
+            </w:r>
+            <w:proofErr w:type="spellStart"/>
+            <w:r>
+              <w:rPr>
+                <w:rFonts w:ascii="Times New Roman" w:hAnsi="Times New Roman"/>
+                <w:szCs w:val="21"/>
+              </w:rPr>
               <w:t>S</w:t>
             </w:r>
             <w:r>
@@ -5086,7 +5553,31 @@
                 <w:rFonts w:ascii="Times New Roman" w:hAnsi="Times New Roman"/>
                 <w:szCs w:val="21"/>
               </w:rPr>
-              <w:t>make, Supertree, table2asn, TaxonDNA</w:t>
+              <w:t>make</w:t>
+            </w:r>
+            <w:proofErr w:type="spellEnd"/>
+            <w:r>
+              <w:rPr>
+                <w:rFonts w:ascii="Times New Roman" w:hAnsi="Times New Roman"/>
+                <w:szCs w:val="21"/>
+              </w:rPr>
+              <w:t xml:space="preserve">, </w:t>
+            </w:r>
+            <w:proofErr w:type="spellStart"/>
+            <w:r>
+              <w:rPr>
+                <w:rFonts w:ascii="Times New Roman" w:hAnsi="Times New Roman"/>
+                <w:szCs w:val="21"/>
+              </w:rPr>
+              <w:t>Supertree</w:t>
+            </w:r>
+            <w:proofErr w:type="spellEnd"/>
+            <w:r>
+              <w:rPr>
+                <w:rFonts w:ascii="Times New Roman" w:hAnsi="Times New Roman"/>
+                <w:szCs w:val="21"/>
+              </w:rPr>
+              <w:t>, table2asn, TaxonDNA</w:t>
             </w:r>
           </w:p>
         </w:tc>
@@ -5730,7 +6221,23 @@
           <w:rFonts w:ascii="Times New Roman" w:hAnsi="Times New Roman" w:hint="eastAsia"/>
           <w:szCs w:val="21"/>
         </w:rPr>
-        <w:t>（一作</w:t>
+        <w:t>（</w:t>
+      </w:r>
+      <w:proofErr w:type="gramStart"/>
+      <w:r>
+        <w:rPr>
+          <w:rFonts w:ascii="Times New Roman" w:hAnsi="Times New Roman" w:hint="eastAsia"/>
+          <w:szCs w:val="21"/>
+        </w:rPr>
+        <w:t>一</w:t>
+      </w:r>
+      <w:proofErr w:type="gramEnd"/>
+      <w:r>
+        <w:rPr>
+          <w:rFonts w:ascii="Times New Roman" w:hAnsi="Times New Roman" w:hint="eastAsia"/>
+          <w:szCs w:val="21"/>
+        </w:rPr>
+        <w:t>作</w:t>
       </w:r>
       <w:r>
         <w:rPr>
@@ -5790,7 +6297,23 @@
           <w:rFonts w:ascii="Times New Roman" w:hAnsi="Times New Roman" w:hint="eastAsia"/>
           <w:szCs w:val="21"/>
         </w:rPr>
-        <w:t>熟练掌握办公、科研、编书所用的软件。在读期间参与多部著作的编写</w:t>
+        <w:t>熟练掌握办公、科研、编书所用的软件。在读期间参与多</w:t>
+      </w:r>
+      <w:proofErr w:type="gramStart"/>
+      <w:r>
+        <w:rPr>
+          <w:rFonts w:ascii="Times New Roman" w:hAnsi="Times New Roman" w:hint="eastAsia"/>
+          <w:szCs w:val="21"/>
+        </w:rPr>
+        <w:t>部著</w:t>
+      </w:r>
+      <w:proofErr w:type="gramEnd"/>
+      <w:r>
+        <w:rPr>
+          <w:rFonts w:ascii="Times New Roman" w:hAnsi="Times New Roman" w:hint="eastAsia"/>
+          <w:szCs w:val="21"/>
+        </w:rPr>
+        <w:t>作的编写</w:t>
       </w:r>
       <w:r>
         <w:rPr>
@@ -6008,8 +6531,17 @@
           <w:rFonts w:ascii="Times New Roman" w:hAnsi="Times New Roman" w:hint="eastAsia"/>
           <w:szCs w:val="21"/>
         </w:rPr>
-        <w:t>一区文章</w:t>
-      </w:r>
+        <w:t>一</w:t>
+      </w:r>
+      <w:proofErr w:type="gramStart"/>
+      <w:r>
+        <w:rPr>
+          <w:rFonts w:ascii="Times New Roman" w:hAnsi="Times New Roman" w:hint="eastAsia"/>
+          <w:szCs w:val="21"/>
+        </w:rPr>
+        <w:t>区文章</w:t>
+      </w:r>
+      <w:proofErr w:type="gramEnd"/>
       <w:r>
         <w:rPr>
           <w:rFonts w:ascii="Times New Roman" w:hAnsi="Times New Roman" w:hint="eastAsia"/>

</xml_diff>

<commit_message>
personal info update, add living city
</commit_message>
<xml_diff>
--- a/lx-cv.docx
+++ b/lx-cv.docx
@@ -7,7 +7,7 @@
         <w:tabs>
           <w:tab w:val="right" w:leader="underscore" w:pos="9744"/>
         </w:tabs>
-        <w:spacing w:beforeLines="50" w:before="156" w:afterLines="50" w:after="156"/>
+        <w:spacing w:beforeLines="50" w:before="156"/>
         <w:jc w:val="left"/>
         <w:rPr>
           <w:rFonts w:ascii="Elephant" w:eastAsia="微软雅黑" w:hAnsi="Elephant" w:cs="Microsoft Sans Serif"/>
@@ -15,50 +15,6 @@
           <w:color w:val="CC8C16"/>
           <w:sz w:val="28"/>
           <w:szCs w:val="28"/>
-        </w:rPr>
-      </w:pPr>
-      <w:r>
-        <w:rPr>
-          <w:rFonts w:ascii="HarmonyOS Sans SC" w:eastAsia="HarmonyOS Sans SC" w:hAnsi="HarmonyOS Sans SC" w:cs="Microsoft Sans Serif" w:hint="eastAsia"/>
-          <w:b/>
-          <w:bCs/>
-          <w:smallCaps/>
-          <w:color w:val="CC8C16"/>
-          <w:sz w:val="28"/>
-          <w:szCs w:val="28"/>
-        </w:rPr>
-        <w:t>个人资料</w:t>
-      </w:r>
-      <w:r>
-        <w:rPr>
-          <w:rFonts w:ascii="Times New Roman" w:eastAsia="HarmonyOS Sans SC" w:hAnsi="Times New Roman"/>
-          <w:smallCaps/>
-          <w:color w:val="CC8C16"/>
-          <w:szCs w:val="21"/>
-        </w:rPr>
-        <w:tab/>
-      </w:r>
-      <w:r>
-        <w:rPr>
-          <w:rFonts w:ascii="Elephant" w:eastAsia="微软雅黑" w:hAnsi="Elephant" w:cs="Microsoft Sans Serif" w:hint="eastAsia"/>
-          <w:smallCaps/>
-          <w:color w:val="CC8C16"/>
-          <w:sz w:val="28"/>
-          <w:szCs w:val="28"/>
-        </w:rPr>
-        <w:t>Personal</w:t>
-      </w:r>
-    </w:p>
-    <w:p>
-      <w:pPr>
-        <w:tabs>
-          <w:tab w:val="right" w:pos="9744"/>
-        </w:tabs>
-        <w:snapToGrid w:val="0"/>
-        <w:spacing w:line="276" w:lineRule="auto"/>
-        <w:rPr>
-          <w:rFonts w:ascii="HarmonyOS Sans SC" w:eastAsia="HarmonyOS Sans SC" w:hAnsi="HarmonyOS Sans SC"/>
-          <w:szCs w:val="21"/>
         </w:rPr>
       </w:pPr>
       <w:r>
@@ -72,13 +28,13 @@
           <w:szCs w:val="44"/>
         </w:rPr>
         <w:drawing>
-          <wp:anchor distT="0" distB="0" distL="114300" distR="114300" simplePos="0" relativeHeight="251659264" behindDoc="0" locked="0" layoutInCell="1" allowOverlap="1" wp14:anchorId="75B2BD78" wp14:editId="35A40556">
+          <wp:anchor distT="0" distB="0" distL="114300" distR="114300" simplePos="0" relativeHeight="251659264" behindDoc="0" locked="0" layoutInCell="1" allowOverlap="1" wp14:anchorId="75B2BD78" wp14:editId="3C19F766">
             <wp:simplePos x="0" y="0"/>
             <wp:positionH relativeFrom="margin">
-              <wp:posOffset>5249452</wp:posOffset>
+              <wp:posOffset>5248910</wp:posOffset>
             </wp:positionH>
             <wp:positionV relativeFrom="page">
-              <wp:posOffset>1528653</wp:posOffset>
+              <wp:posOffset>1227045</wp:posOffset>
             </wp:positionV>
             <wp:extent cx="899324" cy="1259054"/>
             <wp:effectExtent l="0" t="0" r="0" b="0"/>
@@ -135,461 +91,6 @@
       </w:r>
       <w:r>
         <w:rPr>
-          <w:rFonts w:ascii="HarmonyOS Sans SC" w:eastAsia="HarmonyOS Sans SC" w:hAnsi="HarmonyOS Sans SC" w:hint="eastAsia"/>
-          <w:szCs w:val="21"/>
-        </w:rPr>
-        <w:t xml:space="preserve">姓 </w:t>
-      </w:r>
-      <w:r>
-        <w:rPr>
-          <w:rFonts w:ascii="HarmonyOS Sans SC" w:eastAsia="HarmonyOS Sans SC" w:hAnsi="HarmonyOS Sans SC"/>
-          <w:szCs w:val="21"/>
-        </w:rPr>
-        <w:t xml:space="preserve">   </w:t>
-      </w:r>
-      <w:r>
-        <w:rPr>
-          <w:rFonts w:ascii="HarmonyOS Sans SC" w:eastAsia="HarmonyOS Sans SC" w:hAnsi="HarmonyOS Sans SC" w:hint="eastAsia"/>
-          <w:szCs w:val="21"/>
-        </w:rPr>
-        <w:t>名</w:t>
-      </w:r>
-      <w:r>
-        <w:rPr>
-          <w:rFonts w:ascii="宋体" w:hAnsi="宋体" w:hint="eastAsia"/>
-          <w:szCs w:val="21"/>
-        </w:rPr>
-        <w:t>：</w:t>
-      </w:r>
-      <w:r>
-        <w:rPr>
-          <w:rFonts w:ascii="宋体" w:hAnsi="宋体" w:hint="eastAsia"/>
-          <w:szCs w:val="21"/>
-        </w:rPr>
-        <w:t xml:space="preserve"> </w:t>
-      </w:r>
-      <w:r>
-        <w:rPr>
-          <w:rFonts w:ascii="宋体" w:hAnsi="宋体" w:hint="eastAsia"/>
-          <w:szCs w:val="21"/>
-        </w:rPr>
-        <w:t>李新</w:t>
-      </w:r>
-    </w:p>
-    <w:p>
-      <w:pPr>
-        <w:widowControl w:val="0"/>
-        <w:tabs>
-          <w:tab w:val="right" w:pos="9744"/>
-        </w:tabs>
-        <w:snapToGrid w:val="0"/>
-        <w:spacing w:line="276" w:lineRule="auto"/>
-        <w:rPr>
-          <w:rFonts w:ascii="Times New Roman" w:hAnsi="Times New Roman"/>
-          <w:szCs w:val="21"/>
-        </w:rPr>
-      </w:pPr>
-      <w:r>
-        <w:rPr>
-          <w:rFonts w:ascii="HarmonyOS Sans SC" w:eastAsia="HarmonyOS Sans SC" w:hAnsi="HarmonyOS Sans SC" w:hint="eastAsia"/>
-          <w:szCs w:val="21"/>
-        </w:rPr>
-        <w:t xml:space="preserve">性 </w:t>
-      </w:r>
-      <w:r>
-        <w:rPr>
-          <w:rFonts w:ascii="HarmonyOS Sans SC" w:eastAsia="HarmonyOS Sans SC" w:hAnsi="HarmonyOS Sans SC"/>
-          <w:szCs w:val="21"/>
-        </w:rPr>
-        <w:t xml:space="preserve">   </w:t>
-      </w:r>
-      <w:r>
-        <w:rPr>
-          <w:rFonts w:ascii="HarmonyOS Sans SC" w:eastAsia="HarmonyOS Sans SC" w:hAnsi="HarmonyOS Sans SC" w:hint="eastAsia"/>
-          <w:szCs w:val="21"/>
-        </w:rPr>
-        <w:t>别</w:t>
-      </w:r>
-      <w:r>
-        <w:rPr>
-          <w:rFonts w:ascii="Times New Roman" w:hAnsi="Times New Roman" w:hint="eastAsia"/>
-          <w:szCs w:val="21"/>
-        </w:rPr>
-        <w:t>：</w:t>
-      </w:r>
-      <w:r>
-        <w:rPr>
-          <w:rFonts w:ascii="Times New Roman" w:hAnsi="Times New Roman" w:hint="eastAsia"/>
-          <w:szCs w:val="21"/>
-        </w:rPr>
-        <w:t xml:space="preserve"> </w:t>
-      </w:r>
-      <w:r>
-        <w:rPr>
-          <w:rFonts w:ascii="Times New Roman" w:hAnsi="Times New Roman" w:hint="eastAsia"/>
-          <w:szCs w:val="21"/>
-        </w:rPr>
-        <w:t>男</w:t>
-      </w:r>
-    </w:p>
-    <w:p>
-      <w:pPr>
-        <w:widowControl w:val="0"/>
-        <w:tabs>
-          <w:tab w:val="right" w:pos="9744"/>
-        </w:tabs>
-        <w:snapToGrid w:val="0"/>
-        <w:spacing w:line="276" w:lineRule="auto"/>
-        <w:rPr>
-          <w:rFonts w:ascii="Times New Roman" w:hAnsi="Times New Roman"/>
-          <w:szCs w:val="21"/>
-        </w:rPr>
-      </w:pPr>
-      <w:r>
-        <w:rPr>
-          <w:rFonts w:ascii="HarmonyOS Sans SC" w:eastAsia="HarmonyOS Sans SC" w:hAnsi="HarmonyOS Sans SC" w:hint="eastAsia"/>
-          <w:szCs w:val="21"/>
-        </w:rPr>
-        <w:t>出生年月</w:t>
-      </w:r>
-      <w:r>
-        <w:rPr>
-          <w:rFonts w:ascii="Times New Roman" w:hAnsi="Times New Roman" w:hint="eastAsia"/>
-          <w:szCs w:val="21"/>
-        </w:rPr>
-        <w:t>：</w:t>
-      </w:r>
-      <w:r>
-        <w:rPr>
-          <w:rFonts w:ascii="Times New Roman" w:hAnsi="Times New Roman" w:hint="eastAsia"/>
-          <w:szCs w:val="21"/>
-        </w:rPr>
-        <w:t xml:space="preserve"> </w:t>
-      </w:r>
-      <w:r>
-        <w:rPr>
-          <w:rFonts w:ascii="Times New Roman" w:hAnsi="Times New Roman" w:hint="eastAsia"/>
-          <w:szCs w:val="21"/>
-        </w:rPr>
-        <w:t>1</w:t>
-      </w:r>
-      <w:r>
-        <w:rPr>
-          <w:rFonts w:ascii="Times New Roman" w:hAnsi="Times New Roman"/>
-          <w:szCs w:val="21"/>
-        </w:rPr>
-        <w:t>994</w:t>
-      </w:r>
-      <w:r>
-        <w:rPr>
-          <w:rFonts w:ascii="Times New Roman" w:hAnsi="Times New Roman" w:hint="eastAsia"/>
-          <w:szCs w:val="21"/>
-        </w:rPr>
-        <w:t>.</w:t>
-      </w:r>
-      <w:r>
-        <w:rPr>
-          <w:rFonts w:ascii="Times New Roman" w:hAnsi="Times New Roman"/>
-          <w:szCs w:val="21"/>
-        </w:rPr>
-        <w:t>0</w:t>
-      </w:r>
-      <w:r>
-        <w:rPr>
-          <w:rFonts w:ascii="Times New Roman" w:hAnsi="Times New Roman" w:hint="eastAsia"/>
-          <w:szCs w:val="21"/>
-        </w:rPr>
-        <w:t>1</w:t>
-      </w:r>
-    </w:p>
-    <w:p>
-      <w:pPr>
-        <w:widowControl w:val="0"/>
-        <w:tabs>
-          <w:tab w:val="right" w:pos="9744"/>
-        </w:tabs>
-        <w:snapToGrid w:val="0"/>
-        <w:spacing w:line="276" w:lineRule="auto"/>
-        <w:rPr>
-          <w:rFonts w:ascii="Times New Roman" w:hAnsi="Times New Roman"/>
-          <w:szCs w:val="21"/>
-        </w:rPr>
-      </w:pPr>
-      <w:r>
-        <w:rPr>
-          <w:rFonts w:ascii="HarmonyOS Sans SC" w:eastAsia="HarmonyOS Sans SC" w:hAnsi="HarmonyOS Sans SC" w:hint="eastAsia"/>
-          <w:szCs w:val="21"/>
-        </w:rPr>
-        <w:t xml:space="preserve">民 </w:t>
-      </w:r>
-      <w:r>
-        <w:rPr>
-          <w:rFonts w:ascii="HarmonyOS Sans SC" w:eastAsia="HarmonyOS Sans SC" w:hAnsi="HarmonyOS Sans SC"/>
-          <w:szCs w:val="21"/>
-        </w:rPr>
-        <w:t xml:space="preserve">   </w:t>
-      </w:r>
-      <w:r>
-        <w:rPr>
-          <w:rFonts w:ascii="HarmonyOS Sans SC" w:eastAsia="HarmonyOS Sans SC" w:hAnsi="HarmonyOS Sans SC" w:hint="eastAsia"/>
-          <w:szCs w:val="21"/>
-        </w:rPr>
-        <w:t>族</w:t>
-      </w:r>
-      <w:r>
-        <w:rPr>
-          <w:rFonts w:ascii="Times New Roman" w:hAnsi="Times New Roman" w:hint="eastAsia"/>
-          <w:szCs w:val="21"/>
-        </w:rPr>
-        <w:t>：</w:t>
-      </w:r>
-      <w:r>
-        <w:rPr>
-          <w:rFonts w:ascii="Times New Roman" w:hAnsi="Times New Roman" w:hint="eastAsia"/>
-          <w:szCs w:val="21"/>
-        </w:rPr>
-        <w:t xml:space="preserve"> </w:t>
-      </w:r>
-      <w:r>
-        <w:rPr>
-          <w:rFonts w:ascii="Times New Roman" w:hAnsi="Times New Roman" w:hint="eastAsia"/>
-          <w:szCs w:val="21"/>
-        </w:rPr>
-        <w:t>汉族</w:t>
-      </w:r>
-    </w:p>
-    <w:p>
-      <w:pPr>
-        <w:widowControl w:val="0"/>
-        <w:tabs>
-          <w:tab w:val="right" w:pos="9744"/>
-        </w:tabs>
-        <w:snapToGrid w:val="0"/>
-        <w:spacing w:line="276" w:lineRule="auto"/>
-        <w:rPr>
-          <w:rFonts w:ascii="Times New Roman" w:hAnsi="Times New Roman"/>
-          <w:szCs w:val="21"/>
-        </w:rPr>
-      </w:pPr>
-      <w:r>
-        <w:rPr>
-          <w:rFonts w:ascii="HarmonyOS Sans SC" w:eastAsia="HarmonyOS Sans SC" w:hAnsi="HarmonyOS Sans SC" w:hint="eastAsia"/>
-          <w:szCs w:val="21"/>
-        </w:rPr>
-        <w:t>籍</w:t>
-      </w:r>
-      <w:r>
-        <w:rPr>
-          <w:rFonts w:ascii="HarmonyOS Sans SC" w:eastAsia="HarmonyOS Sans SC" w:hAnsi="HarmonyOS Sans SC" w:hint="eastAsia"/>
-          <w:szCs w:val="21"/>
-        </w:rPr>
-        <w:t xml:space="preserve"> </w:t>
-      </w:r>
-      <w:r>
-        <w:rPr>
-          <w:rFonts w:ascii="HarmonyOS Sans SC" w:eastAsia="HarmonyOS Sans SC" w:hAnsi="HarmonyOS Sans SC"/>
-          <w:szCs w:val="21"/>
-        </w:rPr>
-        <w:t xml:space="preserve">   </w:t>
-      </w:r>
-      <w:r>
-        <w:rPr>
-          <w:rFonts w:ascii="HarmonyOS Sans SC" w:eastAsia="HarmonyOS Sans SC" w:hAnsi="HarmonyOS Sans SC" w:hint="eastAsia"/>
-          <w:szCs w:val="21"/>
-        </w:rPr>
-        <w:t>贯</w:t>
-      </w:r>
-      <w:r>
-        <w:rPr>
-          <w:rFonts w:ascii="Times New Roman" w:hAnsi="Times New Roman" w:hint="eastAsia"/>
-          <w:szCs w:val="21"/>
-        </w:rPr>
-        <w:t>：</w:t>
-      </w:r>
-      <w:r>
-        <w:rPr>
-          <w:rFonts w:ascii="Times New Roman" w:hAnsi="Times New Roman" w:hint="eastAsia"/>
-          <w:szCs w:val="21"/>
-        </w:rPr>
-        <w:t xml:space="preserve"> </w:t>
-      </w:r>
-      <w:r>
-        <w:rPr>
-          <w:rFonts w:ascii="Times New Roman" w:hAnsi="Times New Roman" w:hint="eastAsia"/>
-          <w:szCs w:val="21"/>
-        </w:rPr>
-        <w:t>山西大同</w:t>
-      </w:r>
-    </w:p>
-    <w:p>
-      <w:pPr>
-        <w:tabs>
-          <w:tab w:val="right" w:pos="9744"/>
-        </w:tabs>
-        <w:snapToGrid w:val="0"/>
-        <w:spacing w:line="276" w:lineRule="auto"/>
-        <w:rPr>
-          <w:rFonts w:ascii="Times New Roman" w:hAnsi="Times New Roman"/>
-          <w:szCs w:val="21"/>
-        </w:rPr>
-      </w:pPr>
-      <w:r>
-        <w:rPr>
-          <w:rFonts w:ascii="HarmonyOS Sans SC" w:eastAsia="HarmonyOS Sans SC" w:hAnsi="HarmonyOS Sans SC" w:hint="eastAsia"/>
-          <w:szCs w:val="21"/>
-        </w:rPr>
-        <w:t>政治面貌</w:t>
-      </w:r>
-      <w:r>
-        <w:rPr>
-          <w:rFonts w:ascii="Times New Roman" w:hAnsi="Times New Roman" w:hint="eastAsia"/>
-          <w:szCs w:val="21"/>
-        </w:rPr>
-        <w:t>：</w:t>
-      </w:r>
-      <w:r>
-        <w:rPr>
-          <w:rFonts w:ascii="Times New Roman" w:hAnsi="Times New Roman" w:hint="eastAsia"/>
-          <w:szCs w:val="21"/>
-        </w:rPr>
-        <w:t xml:space="preserve"> </w:t>
-      </w:r>
-      <w:r>
-        <w:rPr>
-          <w:rFonts w:ascii="Times New Roman" w:hAnsi="Times New Roman" w:hint="eastAsia"/>
-          <w:szCs w:val="21"/>
-        </w:rPr>
-        <w:t>党员</w:t>
-      </w:r>
-    </w:p>
-    <w:p>
-      <w:pPr>
-        <w:tabs>
-          <w:tab w:val="right" w:pos="9744"/>
-        </w:tabs>
-        <w:snapToGrid w:val="0"/>
-        <w:spacing w:line="276" w:lineRule="auto"/>
-        <w:rPr>
-          <w:rFonts w:ascii="Times New Roman" w:hAnsi="Times New Roman"/>
-          <w:szCs w:val="21"/>
-        </w:rPr>
-      </w:pPr>
-      <w:r>
-        <w:rPr>
-          <w:rFonts w:ascii="HarmonyOS Sans SC" w:eastAsia="HarmonyOS Sans SC" w:hAnsi="HarmonyOS Sans SC" w:hint="eastAsia"/>
-          <w:szCs w:val="21"/>
-        </w:rPr>
-        <w:t xml:space="preserve">邮 </w:t>
-      </w:r>
-      <w:r>
-        <w:rPr>
-          <w:rFonts w:ascii="HarmonyOS Sans SC" w:eastAsia="HarmonyOS Sans SC" w:hAnsi="HarmonyOS Sans SC"/>
-          <w:szCs w:val="21"/>
-        </w:rPr>
-        <w:t xml:space="preserve">   </w:t>
-      </w:r>
-      <w:r>
-        <w:rPr>
-          <w:rFonts w:ascii="HarmonyOS Sans SC" w:eastAsia="HarmonyOS Sans SC" w:hAnsi="HarmonyOS Sans SC" w:hint="eastAsia"/>
-          <w:szCs w:val="21"/>
-        </w:rPr>
-        <w:t>箱</w:t>
-      </w:r>
-      <w:r>
-        <w:rPr>
-          <w:rFonts w:ascii="Times New Roman" w:hAnsi="Times New Roman" w:hint="eastAsia"/>
-          <w:szCs w:val="21"/>
-        </w:rPr>
-        <w:t>：</w:t>
-      </w:r>
-      <w:r>
-        <w:rPr>
-          <w:rFonts w:ascii="Times New Roman" w:hAnsi="Times New Roman" w:hint="eastAsia"/>
-          <w:szCs w:val="21"/>
-        </w:rPr>
-        <w:t xml:space="preserve"> </w:t>
-      </w:r>
-      <w:r>
-        <w:rPr>
-          <w:rFonts w:ascii="Times New Roman" w:hAnsi="Times New Roman"/>
-          <w:szCs w:val="21"/>
-        </w:rPr>
-        <w:t>xinli_0111@126.com</w:t>
-      </w:r>
-    </w:p>
-    <w:p>
-      <w:pPr>
-        <w:widowControl w:val="0"/>
-        <w:tabs>
-          <w:tab w:val="right" w:pos="9744"/>
-        </w:tabs>
-        <w:snapToGrid w:val="0"/>
-        <w:spacing w:line="276" w:lineRule="auto"/>
-        <w:rPr>
-          <w:rFonts w:ascii="Times New Roman" w:hAnsi="Times New Roman"/>
-          <w:szCs w:val="21"/>
-        </w:rPr>
-      </w:pPr>
-      <w:r>
-        <w:rPr>
-          <w:rFonts w:ascii="HarmonyOS Sans SC" w:eastAsia="HarmonyOS Sans SC" w:hAnsi="HarmonyOS Sans SC" w:hint="eastAsia"/>
-          <w:szCs w:val="21"/>
-        </w:rPr>
-        <w:t xml:space="preserve">电 </w:t>
-      </w:r>
-      <w:r>
-        <w:rPr>
-          <w:rFonts w:ascii="HarmonyOS Sans SC" w:eastAsia="HarmonyOS Sans SC" w:hAnsi="HarmonyOS Sans SC"/>
-          <w:szCs w:val="21"/>
-        </w:rPr>
-        <w:t xml:space="preserve">   </w:t>
-      </w:r>
-      <w:r>
-        <w:rPr>
-          <w:rFonts w:ascii="HarmonyOS Sans SC" w:eastAsia="HarmonyOS Sans SC" w:hAnsi="HarmonyOS Sans SC" w:hint="eastAsia"/>
-          <w:szCs w:val="21"/>
-        </w:rPr>
-        <w:t>话</w:t>
-      </w:r>
-      <w:r>
-        <w:rPr>
-          <w:rFonts w:ascii="Times New Roman" w:hAnsi="Times New Roman" w:hint="eastAsia"/>
-          <w:szCs w:val="21"/>
-        </w:rPr>
-        <w:t>：</w:t>
-      </w:r>
-      <w:r>
-        <w:rPr>
-          <w:rFonts w:ascii="Times New Roman" w:hAnsi="Times New Roman" w:hint="eastAsia"/>
-          <w:szCs w:val="21"/>
-        </w:rPr>
-        <w:t xml:space="preserve"> </w:t>
-      </w:r>
-      <w:r>
-        <w:rPr>
-          <w:rFonts w:ascii="Times New Roman" w:hAnsi="Times New Roman" w:hint="eastAsia"/>
-          <w:szCs w:val="21"/>
-        </w:rPr>
-        <w:t>17810266110</w:t>
-      </w:r>
-    </w:p>
-    <w:p>
-      <w:pPr>
-        <w:tabs>
-          <w:tab w:val="right" w:leader="underscore" w:pos="9744"/>
-        </w:tabs>
-        <w:spacing w:beforeLines="50" w:before="156" w:afterLines="50" w:after="156"/>
-        <w:jc w:val="left"/>
-        <w:rPr>
-          <w:rFonts w:ascii="Elephant" w:eastAsia="微软雅黑" w:hAnsi="Elephant" w:cs="Microsoft Sans Serif"/>
-          <w:smallCaps/>
-          <w:color w:val="CC8C16"/>
-          <w:sz w:val="28"/>
-          <w:szCs w:val="28"/>
-        </w:rPr>
-      </w:pPr>
-      <w:r>
-        <w:rPr>
           <w:rFonts w:ascii="HarmonyOS Sans SC" w:eastAsia="HarmonyOS Sans SC" w:hAnsi="HarmonyOS Sans SC" w:cs="Microsoft Sans Serif" w:hint="eastAsia"/>
           <w:b/>
           <w:bCs/>
@@ -598,568 +99,483 @@
           <w:sz w:val="28"/>
           <w:szCs w:val="28"/>
         </w:rPr>
-        <w:t>教育经历</w:t>
-      </w:r>
-      <w:r>
-        <w:rPr>
-          <w:rFonts w:ascii="Times New Roman" w:hAnsi="Times New Roman"/>
+        <w:t>个人资料</w:t>
+      </w:r>
+      <w:r>
+        <w:rPr>
+          <w:rFonts w:ascii="Times New Roman" w:eastAsia="HarmonyOS Sans SC" w:hAnsi="Times New Roman"/>
+          <w:smallCaps/>
           <w:color w:val="CC8C16"/>
+          <w:szCs w:val="21"/>
         </w:rPr>
         <w:tab/>
       </w:r>
       <w:r>
         <w:rPr>
-          <w:rFonts w:ascii="Elephant" w:eastAsia="微软雅黑" w:hAnsi="Elephant" w:cs="Microsoft Sans Serif"/>
+          <w:rFonts w:ascii="Elephant" w:eastAsia="微软雅黑" w:hAnsi="Elephant" w:cs="Microsoft Sans Serif" w:hint="eastAsia"/>
           <w:smallCaps/>
           <w:color w:val="CC8C16"/>
           <w:sz w:val="28"/>
           <w:szCs w:val="28"/>
         </w:rPr>
-        <w:t>Education</w:t>
+        <w:t>Personal</w:t>
       </w:r>
     </w:p>
-    <w:tbl>
-      <w:tblPr>
-        <w:tblStyle w:val="a7"/>
-        <w:tblW w:w="10207" w:type="dxa"/>
-        <w:jc w:val="center"/>
-        <w:tblBorders>
-          <w:top w:val="none" w:sz="0" w:space="0" w:color="auto"/>
-          <w:left w:val="none" w:sz="0" w:space="0" w:color="auto"/>
-          <w:bottom w:val="none" w:sz="0" w:space="0" w:color="auto"/>
-          <w:right w:val="none" w:sz="0" w:space="0" w:color="auto"/>
-          <w:insideH w:val="none" w:sz="0" w:space="0" w:color="auto"/>
-        </w:tblBorders>
-        <w:tblLook w:val="04A0" w:firstRow="1" w:lastRow="0" w:firstColumn="1" w:lastColumn="0" w:noHBand="0" w:noVBand="1"/>
-      </w:tblPr>
-      <w:tblGrid>
-        <w:gridCol w:w="2977"/>
-        <w:gridCol w:w="3827"/>
-        <w:gridCol w:w="3403"/>
-      </w:tblGrid>
-      <w:tr>
-        <w:trPr>
-          <w:trHeight w:val="627"/>
-          <w:jc w:val="center"/>
-        </w:trPr>
-        <w:tc>
-          <w:tcPr>
-            <w:tcW w:w="2977" w:type="dxa"/>
-            <w:vAlign w:val="center"/>
-          </w:tcPr>
-          <w:p>
-            <w:pPr>
-              <w:tabs>
-                <w:tab w:val="left" w:pos="4111"/>
-                <w:tab w:val="right" w:pos="9744"/>
-              </w:tabs>
-              <w:snapToGrid w:val="0"/>
-              <w:jc w:val="center"/>
-              <w:rPr>
-                <w:rFonts w:ascii="Times New Roman" w:hAnsi="Times New Roman"/>
-                <w:szCs w:val="21"/>
-              </w:rPr>
-            </w:pPr>
-            <w:r>
-              <w:rPr>
-                <w:rFonts w:ascii="HarmonyOS Sans SC" w:eastAsia="HarmonyOS Sans SC" w:hAnsi="HarmonyOS Sans SC" w:hint="eastAsia"/>
-                <w:b/>
-                <w:bCs/>
-                <w:sz w:val="24"/>
-              </w:rPr>
-              <w:t>博士</w:t>
-            </w:r>
-            <w:r>
-              <w:rPr>
-                <w:rFonts w:ascii="HarmonyOS Sans SC" w:eastAsia="HarmonyOS Sans SC" w:hAnsi="HarmonyOS Sans SC"/>
-                <w:b/>
-                <w:bCs/>
-                <w:sz w:val="24"/>
-              </w:rPr>
-              <w:br/>
-            </w:r>
-            <w:r>
-              <w:rPr>
-                <w:rFonts w:ascii="Times New Roman" w:hAnsi="Times New Roman"/>
-                <w:szCs w:val="21"/>
-              </w:rPr>
-              <w:t>2018</w:t>
-            </w:r>
-            <w:r>
-              <w:rPr>
-                <w:rFonts w:ascii="Times New Roman" w:hAnsi="Times New Roman" w:hint="eastAsia"/>
-                <w:szCs w:val="21"/>
-              </w:rPr>
-              <w:t>年</w:t>
-            </w:r>
-            <w:r>
-              <w:rPr>
-                <w:rFonts w:ascii="Times New Roman" w:hAnsi="Times New Roman" w:hint="eastAsia"/>
-                <w:szCs w:val="21"/>
-              </w:rPr>
-              <w:t>9</w:t>
-            </w:r>
-            <w:r>
-              <w:rPr>
-                <w:rFonts w:ascii="Times New Roman" w:hAnsi="Times New Roman" w:hint="eastAsia"/>
-                <w:szCs w:val="21"/>
-              </w:rPr>
-              <w:t>月</w:t>
-            </w:r>
-            <w:r>
-              <w:rPr>
-                <w:rFonts w:ascii="Times New Roman" w:hAnsi="Times New Roman"/>
-                <w:szCs w:val="21"/>
-              </w:rPr>
-              <w:t>–</w:t>
-            </w:r>
-            <w:r>
-              <w:rPr>
-                <w:rFonts w:ascii="Times New Roman" w:hAnsi="Times New Roman"/>
-                <w:szCs w:val="21"/>
-              </w:rPr>
-              <w:t>2023</w:t>
-            </w:r>
-            <w:r>
-              <w:rPr>
-                <w:rFonts w:ascii="Times New Roman" w:hAnsi="Times New Roman" w:hint="eastAsia"/>
-                <w:szCs w:val="21"/>
-              </w:rPr>
-              <w:t>年</w:t>
-            </w:r>
-            <w:r>
-              <w:rPr>
-                <w:rFonts w:ascii="Times New Roman" w:hAnsi="Times New Roman"/>
-                <w:szCs w:val="21"/>
-              </w:rPr>
-              <w:t>7</w:t>
-            </w:r>
-            <w:r>
-              <w:rPr>
-                <w:rFonts w:ascii="Times New Roman" w:hAnsi="Times New Roman" w:hint="eastAsia"/>
-                <w:szCs w:val="21"/>
-              </w:rPr>
-              <w:t>月</w:t>
-            </w:r>
-          </w:p>
-        </w:tc>
-        <w:tc>
-          <w:tcPr>
-            <w:tcW w:w="3827" w:type="dxa"/>
-            <w:vAlign w:val="center"/>
-          </w:tcPr>
-          <w:p>
-            <w:pPr>
-              <w:tabs>
-                <w:tab w:val="left" w:pos="4111"/>
-                <w:tab w:val="right" w:pos="9744"/>
-              </w:tabs>
-              <w:snapToGrid w:val="0"/>
-              <w:jc w:val="center"/>
-              <w:rPr>
-                <w:rFonts w:ascii="Times New Roman" w:hAnsi="Times New Roman"/>
-                <w:szCs w:val="21"/>
-              </w:rPr>
-            </w:pPr>
-            <w:r>
-              <w:rPr>
-                <w:rFonts w:ascii="HarmonyOS Sans SC" w:eastAsia="HarmonyOS Sans SC" w:hAnsi="HarmonyOS Sans SC" w:hint="eastAsia"/>
-                <w:b/>
-                <w:bCs/>
-                <w:sz w:val="24"/>
-              </w:rPr>
-              <w:t>硕士</w:t>
-            </w:r>
-            <w:r>
-              <w:rPr>
-                <w:rFonts w:ascii="HarmonyOS Sans SC" w:eastAsia="HarmonyOS Sans SC" w:hAnsi="HarmonyOS Sans SC"/>
-                <w:b/>
-                <w:bCs/>
-                <w:szCs w:val="21"/>
-              </w:rPr>
-              <w:br/>
-            </w:r>
-            <w:r>
-              <w:rPr>
-                <w:rFonts w:ascii="Times New Roman" w:hAnsi="Times New Roman"/>
-                <w:szCs w:val="21"/>
-              </w:rPr>
-              <w:t>2015</w:t>
-            </w:r>
-            <w:r>
-              <w:rPr>
-                <w:rFonts w:ascii="Times New Roman" w:hAnsi="Times New Roman" w:hint="eastAsia"/>
-                <w:szCs w:val="21"/>
-              </w:rPr>
-              <w:t>年</w:t>
-            </w:r>
-            <w:r>
-              <w:rPr>
-                <w:rFonts w:ascii="Times New Roman" w:hAnsi="Times New Roman" w:hint="eastAsia"/>
-                <w:szCs w:val="21"/>
-              </w:rPr>
-              <w:t>9</w:t>
-            </w:r>
-            <w:r>
-              <w:rPr>
-                <w:rFonts w:ascii="Times New Roman" w:hAnsi="Times New Roman" w:hint="eastAsia"/>
-                <w:szCs w:val="21"/>
-              </w:rPr>
-              <w:t>月</w:t>
-            </w:r>
-            <w:r>
-              <w:rPr>
-                <w:rFonts w:ascii="Times New Roman" w:hAnsi="Times New Roman"/>
-                <w:szCs w:val="21"/>
-              </w:rPr>
-              <w:t>–</w:t>
-            </w:r>
-            <w:r>
-              <w:rPr>
-                <w:rFonts w:ascii="Times New Roman" w:hAnsi="Times New Roman" w:hint="eastAsia"/>
-                <w:szCs w:val="21"/>
-              </w:rPr>
-              <w:t>2</w:t>
-            </w:r>
-            <w:r>
-              <w:rPr>
-                <w:rFonts w:ascii="Times New Roman" w:hAnsi="Times New Roman"/>
-                <w:szCs w:val="21"/>
-              </w:rPr>
-              <w:t>018</w:t>
-            </w:r>
-            <w:r>
-              <w:rPr>
-                <w:rFonts w:ascii="Times New Roman" w:hAnsi="Times New Roman" w:hint="eastAsia"/>
-                <w:szCs w:val="21"/>
-              </w:rPr>
-              <w:t>年</w:t>
-            </w:r>
-            <w:r>
-              <w:rPr>
-                <w:rFonts w:ascii="Times New Roman" w:hAnsi="Times New Roman" w:hint="eastAsia"/>
-                <w:szCs w:val="21"/>
-              </w:rPr>
-              <w:t>6</w:t>
-            </w:r>
-            <w:r>
-              <w:rPr>
-                <w:rFonts w:ascii="Times New Roman" w:hAnsi="Times New Roman" w:hint="eastAsia"/>
-                <w:szCs w:val="21"/>
-              </w:rPr>
-              <w:t>月</w:t>
-            </w:r>
-          </w:p>
-        </w:tc>
-        <w:tc>
-          <w:tcPr>
-            <w:tcW w:w="3403" w:type="dxa"/>
-            <w:vAlign w:val="center"/>
-          </w:tcPr>
-          <w:p>
-            <w:pPr>
-              <w:tabs>
-                <w:tab w:val="left" w:pos="4111"/>
-                <w:tab w:val="right" w:pos="9744"/>
-              </w:tabs>
-              <w:snapToGrid w:val="0"/>
-              <w:jc w:val="center"/>
-              <w:rPr>
-                <w:rFonts w:ascii="Times New Roman" w:hAnsi="Times New Roman"/>
-                <w:szCs w:val="21"/>
-              </w:rPr>
-            </w:pPr>
-            <w:r>
-              <w:rPr>
-                <w:rFonts w:ascii="HarmonyOS Sans SC" w:eastAsia="HarmonyOS Sans SC" w:hAnsi="HarmonyOS Sans SC" w:hint="eastAsia"/>
-                <w:b/>
-                <w:bCs/>
-                <w:sz w:val="24"/>
-              </w:rPr>
-              <w:t>本科</w:t>
-            </w:r>
-            <w:r>
-              <w:rPr>
-                <w:rFonts w:ascii="HarmonyOS Sans SC" w:eastAsia="HarmonyOS Sans SC" w:hAnsi="HarmonyOS Sans SC"/>
-                <w:b/>
-                <w:bCs/>
-                <w:szCs w:val="21"/>
-              </w:rPr>
-              <w:br/>
-            </w:r>
-            <w:r>
-              <w:rPr>
-                <w:rFonts w:ascii="Times New Roman" w:hAnsi="Times New Roman"/>
-                <w:szCs w:val="21"/>
-              </w:rPr>
-              <w:t>2011</w:t>
-            </w:r>
-            <w:r>
-              <w:rPr>
-                <w:rFonts w:ascii="Times New Roman" w:hAnsi="Times New Roman" w:hint="eastAsia"/>
-                <w:szCs w:val="21"/>
-              </w:rPr>
-              <w:t>年</w:t>
-            </w:r>
-            <w:r>
-              <w:rPr>
-                <w:rFonts w:ascii="Times New Roman" w:hAnsi="Times New Roman" w:hint="eastAsia"/>
-                <w:szCs w:val="21"/>
-              </w:rPr>
-              <w:t>9</w:t>
-            </w:r>
-            <w:r>
-              <w:rPr>
-                <w:rFonts w:ascii="Times New Roman" w:hAnsi="Times New Roman" w:hint="eastAsia"/>
-                <w:szCs w:val="21"/>
-              </w:rPr>
-              <w:t>月</w:t>
-            </w:r>
-            <w:r>
-              <w:rPr>
-                <w:rFonts w:ascii="Times New Roman" w:hAnsi="Times New Roman"/>
-                <w:szCs w:val="21"/>
-              </w:rPr>
-              <w:t>–</w:t>
-            </w:r>
-            <w:r>
-              <w:rPr>
-                <w:rFonts w:ascii="Times New Roman" w:hAnsi="Times New Roman" w:hint="eastAsia"/>
-                <w:szCs w:val="21"/>
-              </w:rPr>
-              <w:t>2</w:t>
-            </w:r>
-            <w:r>
-              <w:rPr>
-                <w:rFonts w:ascii="Times New Roman" w:hAnsi="Times New Roman"/>
-                <w:szCs w:val="21"/>
-              </w:rPr>
-              <w:t>015</w:t>
-            </w:r>
-            <w:r>
-              <w:rPr>
-                <w:rFonts w:ascii="Times New Roman" w:hAnsi="Times New Roman" w:hint="eastAsia"/>
-                <w:szCs w:val="21"/>
-              </w:rPr>
-              <w:t>年</w:t>
-            </w:r>
-            <w:r>
-              <w:rPr>
-                <w:rFonts w:ascii="Times New Roman" w:hAnsi="Times New Roman" w:hint="eastAsia"/>
-                <w:szCs w:val="21"/>
-              </w:rPr>
-              <w:t>6</w:t>
-            </w:r>
-            <w:r>
-              <w:rPr>
-                <w:rFonts w:ascii="Times New Roman" w:hAnsi="Times New Roman" w:hint="eastAsia"/>
-                <w:szCs w:val="21"/>
-              </w:rPr>
-              <w:t>月</w:t>
-            </w:r>
-          </w:p>
-        </w:tc>
-      </w:tr>
-      <w:tr>
-        <w:trPr>
-          <w:jc w:val="center"/>
-        </w:trPr>
-        <w:tc>
-          <w:tcPr>
-            <w:tcW w:w="2977" w:type="dxa"/>
-          </w:tcPr>
-          <w:p>
-            <w:pPr>
-              <w:tabs>
-                <w:tab w:val="left" w:pos="4111"/>
-                <w:tab w:val="right" w:pos="9744"/>
-              </w:tabs>
-              <w:spacing w:beforeLines="50" w:before="156" w:line="276" w:lineRule="auto"/>
-              <w:jc w:val="center"/>
-              <w:rPr>
-                <w:rFonts w:ascii="HarmonyOS Sans SC" w:eastAsia="HarmonyOS Sans SC" w:hAnsi="HarmonyOS Sans SC"/>
-                <w:szCs w:val="21"/>
-              </w:rPr>
-            </w:pPr>
-            <w:r>
-              <w:rPr>
-                <w:rFonts w:ascii="HarmonyOS Sans SC" w:eastAsia="HarmonyOS Sans SC" w:hAnsi="HarmonyOS Sans SC" w:hint="eastAsia"/>
-                <w:szCs w:val="21"/>
-              </w:rPr>
-              <w:t>中国农业大学</w:t>
-            </w:r>
-          </w:p>
-          <w:p>
-            <w:pPr>
-              <w:tabs>
-                <w:tab w:val="left" w:pos="4111"/>
-                <w:tab w:val="right" w:pos="9744"/>
-              </w:tabs>
-              <w:spacing w:line="276" w:lineRule="auto"/>
-              <w:jc w:val="center"/>
-              <w:rPr>
-                <w:rFonts w:ascii="HarmonyOS Sans SC" w:eastAsia="HarmonyOS Sans SC" w:hAnsi="HarmonyOS Sans SC"/>
-                <w:b/>
-                <w:bCs/>
-                <w:szCs w:val="21"/>
-              </w:rPr>
-            </w:pPr>
-            <w:r>
-              <w:rPr>
-                <w:rFonts w:ascii="Times New Roman" w:hAnsi="Times New Roman" w:hint="eastAsia"/>
-                <w:szCs w:val="21"/>
-              </w:rPr>
-              <w:t>植物保护学院·昆虫学系</w:t>
-            </w:r>
-          </w:p>
-        </w:tc>
-        <w:tc>
-          <w:tcPr>
-            <w:tcW w:w="3827" w:type="dxa"/>
-          </w:tcPr>
-          <w:p>
-            <w:pPr>
-              <w:tabs>
-                <w:tab w:val="left" w:pos="4111"/>
-                <w:tab w:val="right" w:pos="9744"/>
-              </w:tabs>
-              <w:spacing w:beforeLines="50" w:before="156" w:line="276" w:lineRule="auto"/>
-              <w:jc w:val="center"/>
-              <w:rPr>
-                <w:rFonts w:ascii="HarmonyOS Sans SC" w:eastAsia="HarmonyOS Sans SC" w:hAnsi="HarmonyOS Sans SC"/>
-                <w:szCs w:val="21"/>
-              </w:rPr>
-            </w:pPr>
-            <w:r>
-              <w:rPr>
-                <w:rFonts w:ascii="HarmonyOS Sans SC" w:eastAsia="HarmonyOS Sans SC" w:hAnsi="HarmonyOS Sans SC" w:hint="eastAsia"/>
-                <w:szCs w:val="21"/>
-              </w:rPr>
-              <w:t>沈阳师范大学</w:t>
-            </w:r>
-            <w:r>
-              <w:rPr>
-                <w:rFonts w:ascii="HarmonyOS Sans SC" w:eastAsia="HarmonyOS Sans SC" w:hAnsi="HarmonyOS Sans SC" w:hint="eastAsia"/>
-                <w:szCs w:val="21"/>
-              </w:rPr>
-              <w:t xml:space="preserve"> </w:t>
-            </w:r>
-            <w:r>
-              <w:rPr>
-                <w:rFonts w:ascii="HarmonyOS Sans SC" w:eastAsia="HarmonyOS Sans SC" w:hAnsi="HarmonyOS Sans SC" w:hint="eastAsia"/>
-                <w:szCs w:val="21"/>
-              </w:rPr>
-              <w:t>/</w:t>
-            </w:r>
-            <w:r>
-              <w:rPr>
-                <w:rFonts w:ascii="HarmonyOS Sans SC" w:eastAsia="HarmonyOS Sans SC" w:hAnsi="HarmonyOS Sans SC"/>
-                <w:szCs w:val="21"/>
-              </w:rPr>
-              <w:t xml:space="preserve"> </w:t>
-            </w:r>
-            <w:r>
-              <w:rPr>
-                <w:rFonts w:ascii="HarmonyOS Sans SC" w:eastAsia="HarmonyOS Sans SC" w:hAnsi="HarmonyOS Sans SC" w:hint="eastAsia"/>
-                <w:szCs w:val="21"/>
-              </w:rPr>
-              <w:t>中国农业大学 (联培)</w:t>
-            </w:r>
-          </w:p>
-          <w:p>
-            <w:pPr>
-              <w:tabs>
-                <w:tab w:val="left" w:pos="4111"/>
-                <w:tab w:val="right" w:pos="9744"/>
-              </w:tabs>
-              <w:spacing w:line="276" w:lineRule="auto"/>
-              <w:jc w:val="center"/>
-              <w:rPr>
-                <w:rFonts w:ascii="Times New Roman" w:hAnsi="Times New Roman"/>
-                <w:szCs w:val="21"/>
-              </w:rPr>
-            </w:pPr>
-            <w:r>
-              <w:rPr>
-                <w:rFonts w:ascii="Times New Roman" w:hAnsi="Times New Roman" w:hint="eastAsia"/>
-                <w:szCs w:val="21"/>
-              </w:rPr>
-              <w:t>生命科学学院·昆虫学系</w:t>
-            </w:r>
-          </w:p>
-        </w:tc>
-        <w:tc>
-          <w:tcPr>
-            <w:tcW w:w="3403" w:type="dxa"/>
-          </w:tcPr>
-          <w:p>
-            <w:pPr>
-              <w:tabs>
-                <w:tab w:val="left" w:pos="4111"/>
-                <w:tab w:val="right" w:pos="9744"/>
-              </w:tabs>
-              <w:spacing w:beforeLines="50" w:before="156" w:line="276" w:lineRule="auto"/>
-              <w:jc w:val="center"/>
-              <w:rPr>
-                <w:rFonts w:ascii="HarmonyOS Sans SC" w:eastAsia="HarmonyOS Sans SC" w:hAnsi="HarmonyOS Sans SC"/>
-                <w:szCs w:val="21"/>
-              </w:rPr>
-            </w:pPr>
-            <w:r>
-              <w:rPr>
-                <w:rFonts w:ascii="HarmonyOS Sans SC" w:eastAsia="HarmonyOS Sans SC" w:hAnsi="HarmonyOS Sans SC" w:hint="eastAsia"/>
-                <w:szCs w:val="21"/>
-              </w:rPr>
-              <w:t>沈阳大学</w:t>
-            </w:r>
-          </w:p>
-          <w:p>
-            <w:pPr>
-              <w:tabs>
-                <w:tab w:val="left" w:pos="4111"/>
-                <w:tab w:val="right" w:pos="9744"/>
-              </w:tabs>
-              <w:spacing w:line="276" w:lineRule="auto"/>
-              <w:jc w:val="center"/>
-              <w:rPr>
-                <w:rFonts w:ascii="HarmonyOS Sans SC" w:eastAsia="HarmonyOS Sans SC" w:hAnsi="HarmonyOS Sans SC"/>
-                <w:b/>
-                <w:bCs/>
-                <w:szCs w:val="21"/>
-              </w:rPr>
-            </w:pPr>
-            <w:r>
-              <w:rPr>
-                <w:rFonts w:ascii="Times New Roman" w:hAnsi="Times New Roman" w:hint="eastAsia"/>
-                <w:szCs w:val="21"/>
-              </w:rPr>
-              <w:t>生命科学学院·生物科学系</w:t>
-            </w:r>
-            <w:r>
-              <w:rPr>
-                <w:rFonts w:ascii="Times New Roman" w:hAnsi="Times New Roman" w:hint="eastAsia"/>
-                <w:szCs w:val="21"/>
-              </w:rPr>
-              <w:t xml:space="preserve"> (</w:t>
-            </w:r>
-            <w:r>
-              <w:rPr>
-                <w:rFonts w:ascii="Times New Roman" w:hAnsi="Times New Roman" w:hint="eastAsia"/>
-                <w:szCs w:val="21"/>
-              </w:rPr>
-              <w:t>师范</w:t>
-            </w:r>
-            <w:r>
-              <w:rPr>
-                <w:rFonts w:ascii="Times New Roman" w:hAnsi="Times New Roman"/>
-                <w:szCs w:val="21"/>
-              </w:rPr>
-              <w:t>)</w:t>
-            </w:r>
-          </w:p>
-        </w:tc>
-      </w:tr>
-    </w:tbl>
+    <w:p>
+      <w:pPr>
+        <w:tabs>
+          <w:tab w:val="right" w:pos="9744"/>
+        </w:tabs>
+        <w:snapToGrid w:val="0"/>
+        <w:rPr>
+          <w:rFonts w:ascii="HarmonyOS Sans SC" w:eastAsia="HarmonyOS Sans SC" w:hAnsi="HarmonyOS Sans SC"/>
+          <w:szCs w:val="21"/>
+        </w:rPr>
+        <w:sectPr>
+          <w:headerReference w:type="default" r:id="rId8"/>
+          <w:footerReference w:type="default" r:id="rId9"/>
+          <w:headerReference w:type="first" r:id="rId10"/>
+          <w:pgSz w:w="11906" w:h="16838" w:code="9"/>
+          <w:pgMar w:top="1134" w:right="1077" w:bottom="1134" w:left="1077" w:header="964" w:footer="851" w:gutter="0"/>
+          <w:cols w:space="720"/>
+          <w:docGrid w:type="linesAndChars" w:linePitch="312"/>
+        </w:sectPr>
+      </w:pPr>
+    </w:p>
+    <w:p>
+      <w:pPr>
+        <w:tabs>
+          <w:tab w:val="right" w:pos="9744"/>
+        </w:tabs>
+        <w:snapToGrid w:val="0"/>
+        <w:spacing w:line="276" w:lineRule="auto"/>
+        <w:rPr>
+          <w:rFonts w:ascii="HarmonyOS Sans SC" w:eastAsia="HarmonyOS Sans SC" w:hAnsi="HarmonyOS Sans SC"/>
+          <w:szCs w:val="21"/>
+        </w:rPr>
+      </w:pPr>
+      <w:r>
+        <w:rPr>
+          <w:rFonts w:ascii="HarmonyOS Sans SC" w:eastAsia="HarmonyOS Sans SC" w:hAnsi="HarmonyOS Sans SC" w:hint="eastAsia"/>
+          <w:szCs w:val="21"/>
+        </w:rPr>
+        <w:t xml:space="preserve">姓 </w:t>
+      </w:r>
+      <w:r>
+        <w:rPr>
+          <w:rFonts w:ascii="HarmonyOS Sans SC" w:eastAsia="HarmonyOS Sans SC" w:hAnsi="HarmonyOS Sans SC"/>
+          <w:szCs w:val="21"/>
+        </w:rPr>
+        <w:t xml:space="preserve">   </w:t>
+      </w:r>
+      <w:r>
+        <w:rPr>
+          <w:rFonts w:ascii="HarmonyOS Sans SC" w:eastAsia="HarmonyOS Sans SC" w:hAnsi="HarmonyOS Sans SC" w:hint="eastAsia"/>
+          <w:szCs w:val="21"/>
+        </w:rPr>
+        <w:t>名</w:t>
+      </w:r>
+      <w:r>
+        <w:rPr>
+          <w:rFonts w:ascii="宋体" w:hAnsi="宋体" w:hint="eastAsia"/>
+          <w:szCs w:val="21"/>
+        </w:rPr>
+        <w:t>：李新</w:t>
+      </w:r>
+    </w:p>
+    <w:p>
+      <w:pPr>
+        <w:widowControl w:val="0"/>
+        <w:tabs>
+          <w:tab w:val="right" w:pos="9744"/>
+        </w:tabs>
+        <w:snapToGrid w:val="0"/>
+        <w:spacing w:line="276" w:lineRule="auto"/>
+        <w:rPr>
+          <w:rFonts w:ascii="Times New Roman" w:hAnsi="Times New Roman"/>
+          <w:szCs w:val="21"/>
+        </w:rPr>
+      </w:pPr>
+      <w:r>
+        <w:rPr>
+          <w:rFonts w:ascii="HarmonyOS Sans SC" w:eastAsia="HarmonyOS Sans SC" w:hAnsi="HarmonyOS Sans SC" w:hint="eastAsia"/>
+          <w:szCs w:val="21"/>
+        </w:rPr>
+        <w:t xml:space="preserve">性 </w:t>
+      </w:r>
+      <w:r>
+        <w:rPr>
+          <w:rFonts w:ascii="HarmonyOS Sans SC" w:eastAsia="HarmonyOS Sans SC" w:hAnsi="HarmonyOS Sans SC"/>
+          <w:szCs w:val="21"/>
+        </w:rPr>
+        <w:t xml:space="preserve">   </w:t>
+      </w:r>
+      <w:r>
+        <w:rPr>
+          <w:rFonts w:ascii="HarmonyOS Sans SC" w:eastAsia="HarmonyOS Sans SC" w:hAnsi="HarmonyOS Sans SC" w:hint="eastAsia"/>
+          <w:szCs w:val="21"/>
+        </w:rPr>
+        <w:t>别</w:t>
+      </w:r>
+      <w:r>
+        <w:rPr>
+          <w:rFonts w:ascii="Times New Roman" w:hAnsi="Times New Roman" w:hint="eastAsia"/>
+          <w:szCs w:val="21"/>
+        </w:rPr>
+        <w:t>：男</w:t>
+      </w:r>
+    </w:p>
+    <w:p>
+      <w:pPr>
+        <w:widowControl w:val="0"/>
+        <w:tabs>
+          <w:tab w:val="right" w:pos="9744"/>
+        </w:tabs>
+        <w:snapToGrid w:val="0"/>
+        <w:spacing w:line="276" w:lineRule="auto"/>
+        <w:rPr>
+          <w:rFonts w:ascii="Times New Roman" w:hAnsi="Times New Roman"/>
+          <w:szCs w:val="21"/>
+        </w:rPr>
+      </w:pPr>
+      <w:r>
+        <w:rPr>
+          <w:rFonts w:ascii="HarmonyOS Sans SC" w:eastAsia="HarmonyOS Sans SC" w:hAnsi="HarmonyOS Sans SC" w:hint="eastAsia"/>
+          <w:szCs w:val="21"/>
+        </w:rPr>
+        <w:t>出生年月</w:t>
+      </w:r>
+      <w:r>
+        <w:rPr>
+          <w:rFonts w:ascii="Times New Roman" w:hAnsi="Times New Roman" w:hint="eastAsia"/>
+          <w:szCs w:val="21"/>
+        </w:rPr>
+        <w:t>：</w:t>
+      </w:r>
+      <w:r>
+        <w:rPr>
+          <w:rFonts w:ascii="Times New Roman" w:hAnsi="Times New Roman" w:hint="eastAsia"/>
+          <w:szCs w:val="21"/>
+        </w:rPr>
+        <w:t>1</w:t>
+      </w:r>
+      <w:r>
+        <w:rPr>
+          <w:rFonts w:ascii="Times New Roman" w:hAnsi="Times New Roman"/>
+          <w:szCs w:val="21"/>
+        </w:rPr>
+        <w:t>994</w:t>
+      </w:r>
+      <w:r>
+        <w:rPr>
+          <w:rFonts w:ascii="Times New Roman" w:hAnsi="Times New Roman" w:hint="eastAsia"/>
+          <w:szCs w:val="21"/>
+        </w:rPr>
+        <w:t>.</w:t>
+      </w:r>
+      <w:r>
+        <w:rPr>
+          <w:rFonts w:ascii="Times New Roman" w:hAnsi="Times New Roman"/>
+          <w:szCs w:val="21"/>
+        </w:rPr>
+        <w:t>0</w:t>
+      </w:r>
+      <w:r>
+        <w:rPr>
+          <w:rFonts w:ascii="Times New Roman" w:hAnsi="Times New Roman" w:hint="eastAsia"/>
+          <w:szCs w:val="21"/>
+        </w:rPr>
+        <w:t>1</w:t>
+      </w:r>
+    </w:p>
+    <w:p>
+      <w:pPr>
+        <w:widowControl w:val="0"/>
+        <w:tabs>
+          <w:tab w:val="right" w:pos="9744"/>
+        </w:tabs>
+        <w:snapToGrid w:val="0"/>
+        <w:spacing w:line="276" w:lineRule="auto"/>
+        <w:rPr>
+          <w:rFonts w:ascii="Times New Roman" w:hAnsi="Times New Roman"/>
+          <w:szCs w:val="21"/>
+        </w:rPr>
+      </w:pPr>
+      <w:r>
+        <w:rPr>
+          <w:rFonts w:ascii="HarmonyOS Sans SC" w:eastAsia="HarmonyOS Sans SC" w:hAnsi="HarmonyOS Sans SC" w:hint="eastAsia"/>
+          <w:szCs w:val="21"/>
+        </w:rPr>
+        <w:t xml:space="preserve">民 </w:t>
+      </w:r>
+      <w:r>
+        <w:rPr>
+          <w:rFonts w:ascii="HarmonyOS Sans SC" w:eastAsia="HarmonyOS Sans SC" w:hAnsi="HarmonyOS Sans SC"/>
+          <w:szCs w:val="21"/>
+        </w:rPr>
+        <w:t xml:space="preserve">   </w:t>
+      </w:r>
+      <w:r>
+        <w:rPr>
+          <w:rFonts w:ascii="HarmonyOS Sans SC" w:eastAsia="HarmonyOS Sans SC" w:hAnsi="HarmonyOS Sans SC" w:hint="eastAsia"/>
+          <w:szCs w:val="21"/>
+        </w:rPr>
+        <w:t>族</w:t>
+      </w:r>
+      <w:r>
+        <w:rPr>
+          <w:rFonts w:ascii="Times New Roman" w:hAnsi="Times New Roman" w:hint="eastAsia"/>
+          <w:szCs w:val="21"/>
+        </w:rPr>
+        <w:t>：汉族</w:t>
+      </w:r>
+    </w:p>
+    <w:p>
+      <w:pPr>
+        <w:widowControl w:val="0"/>
+        <w:tabs>
+          <w:tab w:val="right" w:pos="9744"/>
+        </w:tabs>
+        <w:snapToGrid w:val="0"/>
+        <w:spacing w:line="276" w:lineRule="auto"/>
+        <w:rPr>
+          <w:rFonts w:ascii="Times New Roman" w:hAnsi="Times New Roman"/>
+          <w:szCs w:val="21"/>
+        </w:rPr>
+      </w:pPr>
+      <w:r>
+        <w:rPr>
+          <w:rFonts w:ascii="HarmonyOS Sans SC" w:eastAsia="HarmonyOS Sans SC" w:hAnsi="HarmonyOS Sans SC" w:hint="eastAsia"/>
+          <w:szCs w:val="21"/>
+        </w:rPr>
+        <w:t>籍</w:t>
+      </w:r>
+      <w:r>
+        <w:rPr>
+          <w:rFonts w:ascii="HarmonyOS Sans SC" w:eastAsia="HarmonyOS Sans SC" w:hAnsi="HarmonyOS Sans SC" w:hint="eastAsia"/>
+          <w:szCs w:val="21"/>
+        </w:rPr>
+        <w:t xml:space="preserve"> </w:t>
+      </w:r>
+      <w:r>
+        <w:rPr>
+          <w:rFonts w:ascii="HarmonyOS Sans SC" w:eastAsia="HarmonyOS Sans SC" w:hAnsi="HarmonyOS Sans SC"/>
+          <w:szCs w:val="21"/>
+        </w:rPr>
+        <w:t xml:space="preserve">   </w:t>
+      </w:r>
+      <w:r>
+        <w:rPr>
+          <w:rFonts w:ascii="HarmonyOS Sans SC" w:eastAsia="HarmonyOS Sans SC" w:hAnsi="HarmonyOS Sans SC" w:hint="eastAsia"/>
+          <w:szCs w:val="21"/>
+        </w:rPr>
+        <w:t>贯</w:t>
+      </w:r>
+      <w:r>
+        <w:rPr>
+          <w:rFonts w:ascii="Times New Roman" w:hAnsi="Times New Roman" w:hint="eastAsia"/>
+          <w:szCs w:val="21"/>
+        </w:rPr>
+        <w:t>：山西大同</w:t>
+      </w:r>
+    </w:p>
+    <w:p>
+      <w:pPr>
+        <w:tabs>
+          <w:tab w:val="right" w:pos="9744"/>
+        </w:tabs>
+        <w:snapToGrid w:val="0"/>
+        <w:spacing w:line="276" w:lineRule="auto"/>
+        <w:ind w:leftChars="-135" w:left="-283"/>
+        <w:rPr>
+          <w:rFonts w:ascii="Times New Roman" w:hAnsi="Times New Roman"/>
+          <w:szCs w:val="21"/>
+        </w:rPr>
+      </w:pPr>
+      <w:r>
+        <w:rPr>
+          <w:rFonts w:ascii="HarmonyOS Sans SC" w:eastAsia="HarmonyOS Sans SC" w:hAnsi="HarmonyOS Sans SC" w:hint="eastAsia"/>
+          <w:szCs w:val="21"/>
+        </w:rPr>
+        <w:t>政治面貌</w:t>
+      </w:r>
+      <w:r>
+        <w:rPr>
+          <w:rFonts w:ascii="Times New Roman" w:hAnsi="Times New Roman" w:hint="eastAsia"/>
+          <w:szCs w:val="21"/>
+        </w:rPr>
+        <w:t>：党员</w:t>
+      </w:r>
+    </w:p>
+    <w:p>
+      <w:pPr>
+        <w:tabs>
+          <w:tab w:val="right" w:pos="9744"/>
+        </w:tabs>
+        <w:snapToGrid w:val="0"/>
+        <w:spacing w:line="276" w:lineRule="auto"/>
+        <w:ind w:leftChars="-135" w:left="-283"/>
+        <w:rPr>
+          <w:rFonts w:ascii="Times New Roman" w:hAnsi="Times New Roman"/>
+          <w:szCs w:val="21"/>
+        </w:rPr>
+      </w:pPr>
+      <w:r>
+        <w:rPr>
+          <w:rFonts w:ascii="HarmonyOS Sans SC" w:eastAsia="HarmonyOS Sans SC" w:hAnsi="HarmonyOS Sans SC" w:hint="eastAsia"/>
+          <w:szCs w:val="21"/>
+        </w:rPr>
+        <w:t xml:space="preserve">住 </w:t>
+      </w:r>
+      <w:r>
+        <w:rPr>
+          <w:rFonts w:ascii="HarmonyOS Sans SC" w:eastAsia="HarmonyOS Sans SC" w:hAnsi="HarmonyOS Sans SC"/>
+          <w:szCs w:val="21"/>
+        </w:rPr>
+        <w:t xml:space="preserve">   </w:t>
+      </w:r>
+      <w:r>
+        <w:rPr>
+          <w:rFonts w:ascii="HarmonyOS Sans SC" w:eastAsia="HarmonyOS Sans SC" w:hAnsi="HarmonyOS Sans SC" w:hint="eastAsia"/>
+          <w:szCs w:val="21"/>
+        </w:rPr>
+        <w:t>址</w:t>
+      </w:r>
+      <w:r>
+        <w:rPr>
+          <w:rFonts w:ascii="Times New Roman" w:hAnsi="Times New Roman" w:hint="eastAsia"/>
+          <w:szCs w:val="21"/>
+        </w:rPr>
+        <w:t>：山西太原</w:t>
+      </w:r>
+    </w:p>
+    <w:p>
+      <w:pPr>
+        <w:tabs>
+          <w:tab w:val="right" w:pos="9744"/>
+        </w:tabs>
+        <w:snapToGrid w:val="0"/>
+        <w:spacing w:line="276" w:lineRule="auto"/>
+        <w:ind w:leftChars="-135" w:left="-283"/>
+        <w:rPr>
+          <w:rFonts w:ascii="Times New Roman" w:hAnsi="Times New Roman" w:hint="eastAsia"/>
+          <w:szCs w:val="21"/>
+        </w:rPr>
+      </w:pPr>
+    </w:p>
+    <w:p>
+      <w:pPr>
+        <w:tabs>
+          <w:tab w:val="right" w:pos="9744"/>
+        </w:tabs>
+        <w:snapToGrid w:val="0"/>
+        <w:spacing w:line="276" w:lineRule="auto"/>
+        <w:ind w:leftChars="-135" w:left="-283"/>
+        <w:rPr>
+          <w:rFonts w:ascii="Times New Roman" w:hAnsi="Times New Roman"/>
+          <w:szCs w:val="21"/>
+        </w:rPr>
+      </w:pPr>
+      <w:proofErr w:type="gramStart"/>
+      <w:r>
+        <w:rPr>
+          <w:rFonts w:ascii="HarmonyOS Sans SC" w:eastAsia="HarmonyOS Sans SC" w:hAnsi="HarmonyOS Sans SC" w:hint="eastAsia"/>
+          <w:szCs w:val="21"/>
+        </w:rPr>
+        <w:t>邮</w:t>
+      </w:r>
+      <w:proofErr w:type="gramEnd"/>
+      <w:r>
+        <w:rPr>
+          <w:rFonts w:ascii="HarmonyOS Sans SC" w:eastAsia="HarmonyOS Sans SC" w:hAnsi="HarmonyOS Sans SC" w:hint="eastAsia"/>
+          <w:szCs w:val="21"/>
+        </w:rPr>
+        <w:t xml:space="preserve"> </w:t>
+      </w:r>
+      <w:r>
+        <w:rPr>
+          <w:rFonts w:ascii="HarmonyOS Sans SC" w:eastAsia="HarmonyOS Sans SC" w:hAnsi="HarmonyOS Sans SC"/>
+          <w:szCs w:val="21"/>
+        </w:rPr>
+        <w:t xml:space="preserve">   </w:t>
+      </w:r>
+      <w:r>
+        <w:rPr>
+          <w:rFonts w:ascii="HarmonyOS Sans SC" w:eastAsia="HarmonyOS Sans SC" w:hAnsi="HarmonyOS Sans SC" w:hint="eastAsia"/>
+          <w:szCs w:val="21"/>
+        </w:rPr>
+        <w:t>箱</w:t>
+      </w:r>
+      <w:r>
+        <w:rPr>
+          <w:rFonts w:ascii="Times New Roman" w:hAnsi="Times New Roman" w:hint="eastAsia"/>
+          <w:szCs w:val="21"/>
+        </w:rPr>
+        <w:t>：</w:t>
+      </w:r>
+      <w:r>
+        <w:rPr>
+          <w:rFonts w:ascii="Times New Roman" w:hAnsi="Times New Roman"/>
+          <w:szCs w:val="21"/>
+        </w:rPr>
+        <w:t>xinli_0111@126.com</w:t>
+      </w:r>
+    </w:p>
+    <w:p>
+      <w:pPr>
+        <w:widowControl w:val="0"/>
+        <w:tabs>
+          <w:tab w:val="right" w:pos="9744"/>
+        </w:tabs>
+        <w:snapToGrid w:val="0"/>
+        <w:spacing w:line="276" w:lineRule="auto"/>
+        <w:ind w:leftChars="-135" w:left="-283"/>
+        <w:rPr>
+          <w:rFonts w:ascii="HarmonyOS Sans SC" w:eastAsia="HarmonyOS Sans SC" w:hAnsi="HarmonyOS Sans SC" w:cs="Microsoft Sans Serif"/>
+          <w:b/>
+          <w:bCs/>
+          <w:smallCaps/>
+          <w:color w:val="CC8C16"/>
+          <w:sz w:val="28"/>
+          <w:szCs w:val="28"/>
+        </w:rPr>
+      </w:pPr>
+      <w:r>
+        <w:rPr>
+          <w:rFonts w:ascii="HarmonyOS Sans SC" w:eastAsia="HarmonyOS Sans SC" w:hAnsi="HarmonyOS Sans SC" w:hint="eastAsia"/>
+          <w:szCs w:val="21"/>
+        </w:rPr>
+        <w:t xml:space="preserve">电 </w:t>
+      </w:r>
+      <w:r>
+        <w:rPr>
+          <w:rFonts w:ascii="HarmonyOS Sans SC" w:eastAsia="HarmonyOS Sans SC" w:hAnsi="HarmonyOS Sans SC"/>
+          <w:szCs w:val="21"/>
+        </w:rPr>
+        <w:t xml:space="preserve">   </w:t>
+      </w:r>
+      <w:r>
+        <w:rPr>
+          <w:rFonts w:ascii="HarmonyOS Sans SC" w:eastAsia="HarmonyOS Sans SC" w:hAnsi="HarmonyOS Sans SC" w:hint="eastAsia"/>
+          <w:szCs w:val="21"/>
+        </w:rPr>
+        <w:t>话</w:t>
+      </w:r>
+      <w:r>
+        <w:rPr>
+          <w:rFonts w:ascii="Times New Roman" w:hAnsi="Times New Roman" w:hint="eastAsia"/>
+          <w:szCs w:val="21"/>
+        </w:rPr>
+        <w:t>：</w:t>
+      </w:r>
+      <w:r>
+        <w:rPr>
+          <w:rFonts w:ascii="Times New Roman" w:hAnsi="Times New Roman" w:hint="eastAsia"/>
+          <w:szCs w:val="21"/>
+        </w:rPr>
+        <w:t>17810266110</w:t>
+      </w:r>
+    </w:p>
     <w:p>
       <w:pPr>
         <w:tabs>
@@ -1167,16 +583,6 @@
         </w:tabs>
         <w:spacing w:beforeLines="50" w:before="156" w:afterLines="50" w:after="156"/>
         <w:jc w:val="left"/>
-        <w:rPr>
-          <w:rFonts w:ascii="Elephant" w:eastAsia="微软雅黑" w:hAnsi="Elephant" w:cs="Microsoft Sans Serif"/>
-          <w:smallCaps/>
-          <w:color w:val="CC8C16"/>
-          <w:sz w:val="28"/>
-          <w:szCs w:val="28"/>
-        </w:rPr>
-      </w:pPr>
-      <w:bookmarkStart w:id="0" w:name="OLE_LINK8"/>
-      <w:r>
         <w:rPr>
           <w:rFonts w:ascii="HarmonyOS Sans SC" w:eastAsia="HarmonyOS Sans SC" w:hAnsi="HarmonyOS Sans SC" w:cs="Microsoft Sans Serif" w:hint="eastAsia"/>
           <w:b/>
@@ -1186,6 +592,476 @@
           <w:sz w:val="28"/>
           <w:szCs w:val="28"/>
         </w:rPr>
+        <w:sectPr>
+          <w:type w:val="continuous"/>
+          <w:pgSz w:w="11906" w:h="16838" w:code="9"/>
+          <w:pgMar w:top="1134" w:right="1077" w:bottom="1134" w:left="1077" w:header="964" w:footer="851" w:gutter="0"/>
+          <w:cols w:num="2" w:space="840" w:equalWidth="0">
+            <w:col w:w="3150" w:space="840"/>
+            <w:col w:w="5762"/>
+          </w:cols>
+          <w:docGrid w:type="linesAndChars" w:linePitch="312"/>
+        </w:sectPr>
+      </w:pPr>
+    </w:p>
+    <w:p>
+      <w:pPr>
+        <w:tabs>
+          <w:tab w:val="right" w:leader="underscore" w:pos="9744"/>
+        </w:tabs>
+        <w:spacing w:beforeLines="50" w:before="156" w:afterLines="50" w:after="156"/>
+        <w:jc w:val="left"/>
+        <w:rPr>
+          <w:rFonts w:ascii="Elephant" w:eastAsia="微软雅黑" w:hAnsi="Elephant" w:cs="Microsoft Sans Serif"/>
+          <w:smallCaps/>
+          <w:color w:val="CC8C16"/>
+          <w:sz w:val="28"/>
+          <w:szCs w:val="28"/>
+        </w:rPr>
+      </w:pPr>
+      <w:r>
+        <w:rPr>
+          <w:rFonts w:ascii="HarmonyOS Sans SC" w:eastAsia="HarmonyOS Sans SC" w:hAnsi="HarmonyOS Sans SC" w:cs="Microsoft Sans Serif" w:hint="eastAsia"/>
+          <w:b/>
+          <w:bCs/>
+          <w:smallCaps/>
+          <w:color w:val="CC8C16"/>
+          <w:sz w:val="28"/>
+          <w:szCs w:val="28"/>
+        </w:rPr>
+        <w:t>教育经历</w:t>
+      </w:r>
+      <w:r>
+        <w:rPr>
+          <w:rFonts w:ascii="Times New Roman" w:hAnsi="Times New Roman"/>
+          <w:color w:val="CC8C16"/>
+        </w:rPr>
+        <w:tab/>
+      </w:r>
+      <w:r>
+        <w:rPr>
+          <w:rFonts w:ascii="Elephant" w:eastAsia="微软雅黑" w:hAnsi="Elephant" w:cs="Microsoft Sans Serif"/>
+          <w:smallCaps/>
+          <w:color w:val="CC8C16"/>
+          <w:sz w:val="28"/>
+          <w:szCs w:val="28"/>
+        </w:rPr>
+        <w:t>Education</w:t>
+      </w:r>
+    </w:p>
+    <w:p>
+      <w:pPr>
+        <w:widowControl w:val="0"/>
+        <w:tabs>
+          <w:tab w:val="left" w:pos="1985"/>
+          <w:tab w:val="left" w:pos="3686"/>
+          <w:tab w:val="left" w:pos="6237"/>
+          <w:tab w:val="left" w:pos="7938"/>
+          <w:tab w:val="right" w:pos="9744"/>
+        </w:tabs>
+        <w:snapToGrid w:val="0"/>
+        <w:spacing w:line="360" w:lineRule="auto"/>
+        <w:rPr>
+          <w:rFonts w:ascii="Times New Roman" w:hAnsi="Times New Roman"/>
+          <w:szCs w:val="21"/>
+        </w:rPr>
+      </w:pPr>
+      <w:r>
+        <w:rPr>
+          <w:rFonts w:ascii="Times New Roman" w:hAnsi="Times New Roman"/>
+          <w:szCs w:val="21"/>
+        </w:rPr>
+        <w:t>2011.09–2015.06</w:t>
+      </w:r>
+      <w:r>
+        <w:rPr>
+          <w:rFonts w:ascii="Times New Roman" w:hAnsi="Times New Roman"/>
+          <w:szCs w:val="21"/>
+        </w:rPr>
+        <w:tab/>
+      </w:r>
+      <w:r>
+        <w:rPr>
+          <w:rFonts w:ascii="Times New Roman" w:hAnsi="Times New Roman"/>
+          <w:szCs w:val="21"/>
+        </w:rPr>
+        <w:t>沈阳大学</w:t>
+      </w:r>
+      <w:r>
+        <w:rPr>
+          <w:rFonts w:ascii="Times New Roman" w:hAnsi="Times New Roman"/>
+          <w:szCs w:val="21"/>
+        </w:rPr>
+        <w:tab/>
+      </w:r>
+      <w:r>
+        <w:rPr>
+          <w:rFonts w:ascii="Times New Roman" w:hAnsi="Times New Roman"/>
+          <w:szCs w:val="21"/>
+        </w:rPr>
+        <w:t>生物科学（师范）</w:t>
+      </w:r>
+      <w:r>
+        <w:rPr>
+          <w:rFonts w:ascii="Times New Roman" w:hAnsi="Times New Roman"/>
+          <w:szCs w:val="21"/>
+        </w:rPr>
+        <w:tab/>
+      </w:r>
+      <w:r>
+        <w:rPr>
+          <w:rFonts w:ascii="Times New Roman" w:hAnsi="Times New Roman"/>
+          <w:szCs w:val="21"/>
+        </w:rPr>
+        <w:t>本科</w:t>
+      </w:r>
+    </w:p>
+    <w:p>
+      <w:pPr>
+        <w:widowControl w:val="0"/>
+        <w:tabs>
+          <w:tab w:val="left" w:pos="1985"/>
+          <w:tab w:val="left" w:pos="3686"/>
+          <w:tab w:val="left" w:pos="6237"/>
+          <w:tab w:val="left" w:pos="7938"/>
+          <w:tab w:val="right" w:pos="9744"/>
+        </w:tabs>
+        <w:snapToGrid w:val="0"/>
+        <w:spacing w:line="360" w:lineRule="auto"/>
+        <w:rPr>
+          <w:rFonts w:ascii="Times New Roman" w:hAnsi="Times New Roman"/>
+          <w:szCs w:val="21"/>
+        </w:rPr>
+      </w:pPr>
+      <w:r>
+        <w:rPr>
+          <w:rFonts w:ascii="Times New Roman" w:hAnsi="Times New Roman"/>
+          <w:szCs w:val="21"/>
+        </w:rPr>
+        <w:t>2015.09–2018.06</w:t>
+      </w:r>
+      <w:r>
+        <w:rPr>
+          <w:rFonts w:ascii="Times New Roman" w:hAnsi="Times New Roman"/>
+          <w:szCs w:val="21"/>
+        </w:rPr>
+        <w:tab/>
+      </w:r>
+      <w:r>
+        <w:rPr>
+          <w:rFonts w:ascii="Times New Roman" w:hAnsi="Times New Roman"/>
+          <w:szCs w:val="21"/>
+        </w:rPr>
+        <w:t>沈阳师范大学</w:t>
+      </w:r>
+      <w:r>
+        <w:rPr>
+          <w:rFonts w:ascii="Times New Roman" w:hAnsi="Times New Roman"/>
+          <w:szCs w:val="21"/>
+        </w:rPr>
+        <w:tab/>
+      </w:r>
+      <w:r>
+        <w:rPr>
+          <w:rFonts w:ascii="Times New Roman" w:hAnsi="Times New Roman"/>
+          <w:szCs w:val="21"/>
+        </w:rPr>
+        <w:t>动物学</w:t>
+      </w:r>
+      <w:r>
+        <w:rPr>
+          <w:rFonts w:ascii="Times New Roman" w:hAnsi="Times New Roman"/>
+          <w:szCs w:val="21"/>
+        </w:rPr>
+        <w:tab/>
+      </w:r>
+      <w:r>
+        <w:rPr>
+          <w:rFonts w:ascii="Times New Roman" w:hAnsi="Times New Roman"/>
+          <w:szCs w:val="21"/>
+        </w:rPr>
+        <w:t>硕士</w:t>
+      </w:r>
+      <w:r>
+        <w:rPr>
+          <w:rFonts w:ascii="Times New Roman" w:hAnsi="Times New Roman"/>
+          <w:szCs w:val="21"/>
+        </w:rPr>
+        <w:tab/>
+      </w:r>
+      <w:r>
+        <w:rPr>
+          <w:rFonts w:ascii="Times New Roman" w:hAnsi="Times New Roman"/>
+          <w:szCs w:val="21"/>
+        </w:rPr>
+        <w:t>导师：张春田</w:t>
+      </w:r>
+      <w:r>
+        <w:rPr>
+          <w:rFonts w:ascii="Times New Roman" w:hAnsi="Times New Roman"/>
+          <w:szCs w:val="21"/>
+        </w:rPr>
+        <w:t xml:space="preserve"> </w:t>
+      </w:r>
+      <w:r>
+        <w:rPr>
+          <w:rFonts w:ascii="Times New Roman" w:hAnsi="Times New Roman"/>
+          <w:szCs w:val="21"/>
+        </w:rPr>
+        <w:t>教授</w:t>
+      </w:r>
+    </w:p>
+    <w:p>
+      <w:pPr>
+        <w:widowControl w:val="0"/>
+        <w:tabs>
+          <w:tab w:val="left" w:pos="1985"/>
+          <w:tab w:val="left" w:pos="3686"/>
+          <w:tab w:val="left" w:pos="6237"/>
+          <w:tab w:val="left" w:pos="7938"/>
+          <w:tab w:val="right" w:pos="9744"/>
+        </w:tabs>
+        <w:snapToGrid w:val="0"/>
+        <w:spacing w:line="360" w:lineRule="auto"/>
+        <w:rPr>
+          <w:rFonts w:ascii="Times New Roman" w:hAnsi="Times New Roman"/>
+          <w:szCs w:val="21"/>
+        </w:rPr>
+      </w:pPr>
+      <w:r>
+        <w:rPr>
+          <w:rFonts w:ascii="Times New Roman" w:hAnsi="Times New Roman"/>
+          <w:szCs w:val="21"/>
+        </w:rPr>
+        <w:t>2016.03–2018.03</w:t>
+      </w:r>
+      <w:r>
+        <w:rPr>
+          <w:rFonts w:ascii="Times New Roman" w:hAnsi="Times New Roman"/>
+          <w:szCs w:val="21"/>
+        </w:rPr>
+        <w:tab/>
+      </w:r>
+      <w:r>
+        <w:rPr>
+          <w:rFonts w:ascii="Times New Roman" w:hAnsi="Times New Roman"/>
+          <w:szCs w:val="21"/>
+        </w:rPr>
+        <w:t>中国农业大学</w:t>
+      </w:r>
+      <w:r>
+        <w:rPr>
+          <w:rFonts w:ascii="Times New Roman" w:hAnsi="Times New Roman"/>
+          <w:szCs w:val="21"/>
+        </w:rPr>
+        <w:tab/>
+      </w:r>
+      <w:r>
+        <w:rPr>
+          <w:rFonts w:ascii="Times New Roman" w:hAnsi="Times New Roman"/>
+          <w:szCs w:val="21"/>
+        </w:rPr>
+        <w:t>联合培养</w:t>
+      </w:r>
+      <w:r>
+        <w:rPr>
+          <w:rFonts w:ascii="Times New Roman" w:hAnsi="Times New Roman"/>
+          <w:szCs w:val="21"/>
+        </w:rPr>
+        <w:tab/>
+      </w:r>
+      <w:r>
+        <w:rPr>
+          <w:rFonts w:ascii="Times New Roman" w:hAnsi="Times New Roman"/>
+          <w:szCs w:val="21"/>
+        </w:rPr>
+        <w:tab/>
+      </w:r>
+      <w:r>
+        <w:rPr>
+          <w:rFonts w:ascii="Times New Roman" w:hAnsi="Times New Roman"/>
+          <w:szCs w:val="21"/>
+        </w:rPr>
+        <w:t>导师：杨</w:t>
+      </w:r>
+      <w:r>
+        <w:rPr>
+          <w:rFonts w:ascii="Times New Roman" w:hAnsi="Times New Roman" w:hint="eastAsia"/>
+          <w:szCs w:val="21"/>
+        </w:rPr>
+        <w:t xml:space="preserve"> </w:t>
+      </w:r>
+      <w:r>
+        <w:rPr>
+          <w:rFonts w:ascii="Times New Roman" w:hAnsi="Times New Roman"/>
+          <w:szCs w:val="21"/>
+        </w:rPr>
+        <w:t xml:space="preserve"> </w:t>
+      </w:r>
+      <w:r>
+        <w:rPr>
+          <w:rFonts w:ascii="Times New Roman" w:hAnsi="Times New Roman"/>
+          <w:szCs w:val="21"/>
+        </w:rPr>
+        <w:t>定</w:t>
+      </w:r>
+      <w:r>
+        <w:rPr>
+          <w:rFonts w:ascii="Times New Roman" w:hAnsi="Times New Roman"/>
+          <w:szCs w:val="21"/>
+        </w:rPr>
+        <w:t xml:space="preserve"> </w:t>
+      </w:r>
+      <w:r>
+        <w:rPr>
+          <w:rFonts w:ascii="Times New Roman" w:hAnsi="Times New Roman"/>
+          <w:szCs w:val="21"/>
+        </w:rPr>
+        <w:t>教授</w:t>
+      </w:r>
+    </w:p>
+    <w:p>
+      <w:pPr>
+        <w:widowControl w:val="0"/>
+        <w:tabs>
+          <w:tab w:val="left" w:pos="1985"/>
+          <w:tab w:val="left" w:pos="3686"/>
+          <w:tab w:val="left" w:pos="6237"/>
+          <w:tab w:val="left" w:pos="7938"/>
+          <w:tab w:val="right" w:pos="9744"/>
+        </w:tabs>
+        <w:snapToGrid w:val="0"/>
+        <w:spacing w:line="360" w:lineRule="auto"/>
+        <w:rPr>
+          <w:rFonts w:ascii="Times New Roman" w:hAnsi="Times New Roman"/>
+          <w:szCs w:val="21"/>
+        </w:rPr>
+      </w:pPr>
+      <w:r>
+        <w:rPr>
+          <w:rFonts w:ascii="Times New Roman" w:hAnsi="Times New Roman"/>
+          <w:szCs w:val="21"/>
+        </w:rPr>
+        <w:t>2018.09–2023.07</w:t>
+      </w:r>
+      <w:r>
+        <w:rPr>
+          <w:rFonts w:ascii="Times New Roman" w:hAnsi="Times New Roman"/>
+          <w:szCs w:val="21"/>
+        </w:rPr>
+        <w:tab/>
+      </w:r>
+      <w:r>
+        <w:rPr>
+          <w:rFonts w:ascii="Times New Roman" w:hAnsi="Times New Roman"/>
+          <w:szCs w:val="21"/>
+        </w:rPr>
+        <w:t>中国农业大学</w:t>
+      </w:r>
+      <w:r>
+        <w:rPr>
+          <w:rFonts w:ascii="Times New Roman" w:hAnsi="Times New Roman"/>
+          <w:szCs w:val="21"/>
+        </w:rPr>
+        <w:tab/>
+      </w:r>
+      <w:r>
+        <w:rPr>
+          <w:rFonts w:ascii="Times New Roman" w:hAnsi="Times New Roman"/>
+          <w:szCs w:val="21"/>
+        </w:rPr>
+        <w:t>农业昆虫与害虫防治</w:t>
+      </w:r>
+      <w:r>
+        <w:rPr>
+          <w:rFonts w:ascii="Times New Roman" w:hAnsi="Times New Roman"/>
+          <w:szCs w:val="21"/>
+        </w:rPr>
+        <w:tab/>
+      </w:r>
+      <w:r>
+        <w:rPr>
+          <w:rFonts w:ascii="Times New Roman" w:hAnsi="Times New Roman"/>
+          <w:szCs w:val="21"/>
+        </w:rPr>
+        <w:t>博士</w:t>
+      </w:r>
+      <w:r>
+        <w:rPr>
+          <w:rFonts w:ascii="Times New Roman" w:hAnsi="Times New Roman"/>
+          <w:szCs w:val="21"/>
+        </w:rPr>
+        <w:tab/>
+      </w:r>
+      <w:r>
+        <w:rPr>
+          <w:rFonts w:ascii="Times New Roman" w:hAnsi="Times New Roman"/>
+          <w:szCs w:val="21"/>
+        </w:rPr>
+        <w:t>导师：杨</w:t>
+      </w:r>
+      <w:r>
+        <w:rPr>
+          <w:rFonts w:ascii="Times New Roman" w:hAnsi="Times New Roman" w:hint="eastAsia"/>
+          <w:szCs w:val="21"/>
+        </w:rPr>
+        <w:t xml:space="preserve"> </w:t>
+      </w:r>
+      <w:r>
+        <w:rPr>
+          <w:rFonts w:ascii="Times New Roman" w:hAnsi="Times New Roman"/>
+          <w:szCs w:val="21"/>
+        </w:rPr>
+        <w:t xml:space="preserve"> </w:t>
+      </w:r>
+      <w:r>
+        <w:rPr>
+          <w:rFonts w:ascii="Times New Roman" w:hAnsi="Times New Roman"/>
+          <w:szCs w:val="21"/>
+        </w:rPr>
+        <w:t>定</w:t>
+      </w:r>
+      <w:r>
+        <w:rPr>
+          <w:rFonts w:ascii="Times New Roman" w:hAnsi="Times New Roman"/>
+          <w:szCs w:val="21"/>
+        </w:rPr>
+        <w:t xml:space="preserve"> </w:t>
+      </w:r>
+      <w:r>
+        <w:rPr>
+          <w:rFonts w:ascii="Times New Roman" w:hAnsi="Times New Roman"/>
+          <w:szCs w:val="21"/>
+        </w:rPr>
+        <w:t>教授</w:t>
+      </w:r>
+    </w:p>
+    <w:p>
+      <w:pPr>
+        <w:tabs>
+          <w:tab w:val="right" w:leader="underscore" w:pos="9744"/>
+        </w:tabs>
+        <w:spacing w:beforeLines="50" w:before="156" w:afterLines="50" w:after="156"/>
+        <w:jc w:val="left"/>
+        <w:rPr>
+          <w:rFonts w:ascii="Elephant" w:eastAsia="微软雅黑" w:hAnsi="Elephant" w:cs="Microsoft Sans Serif"/>
+          <w:smallCaps/>
+          <w:color w:val="CC8C16"/>
+          <w:sz w:val="28"/>
+          <w:szCs w:val="28"/>
+        </w:rPr>
+      </w:pPr>
+      <w:bookmarkStart w:id="0" w:name="OLE_LINK8"/>
+      <w:r>
+        <w:rPr>
+          <w:rFonts w:ascii="HarmonyOS Sans SC" w:eastAsia="HarmonyOS Sans SC" w:hAnsi="HarmonyOS Sans SC" w:cs="Microsoft Sans Serif" w:hint="eastAsia"/>
+          <w:b/>
+          <w:bCs/>
+          <w:smallCaps/>
+          <w:color w:val="CC8C16"/>
+          <w:sz w:val="28"/>
+          <w:szCs w:val="28"/>
+        </w:rPr>
         <w:t>发表文章</w:t>
       </w:r>
       <w:r>
@@ -1247,8 +1123,9 @@
           <w:bCs/>
           <w:szCs w:val="21"/>
         </w:rPr>
-        <w:t>篇，一作</w:t>
-      </w:r>
+        <w:t>篇，</w:t>
+      </w:r>
+      <w:proofErr w:type="gramStart"/>
       <w:r>
         <w:rPr>
           <w:rFonts w:ascii="HarmonyOS Sans SC" w:eastAsia="HarmonyOS Sans SC" w:hAnsi="HarmonyOS Sans SC"/>
@@ -1256,8 +1133,9 @@
           <w:bCs/>
           <w:szCs w:val="21"/>
         </w:rPr>
-        <w:t>7</w:t>
-      </w:r>
+        <w:t>一</w:t>
+      </w:r>
+      <w:proofErr w:type="gramEnd"/>
       <w:r>
         <w:rPr>
           <w:rFonts w:ascii="HarmonyOS Sans SC" w:eastAsia="HarmonyOS Sans SC" w:hAnsi="HarmonyOS Sans SC"/>
@@ -1265,7 +1143,45 @@
           <w:bCs/>
           <w:szCs w:val="21"/>
         </w:rPr>
-        <w:t>篇（含1共一），二作</w:t>
+        <w:t>作</w:t>
+      </w:r>
+      <w:r>
+        <w:rPr>
+          <w:rFonts w:ascii="HarmonyOS Sans SC" w:eastAsia="HarmonyOS Sans SC" w:hAnsi="HarmonyOS Sans SC"/>
+          <w:b/>
+          <w:bCs/>
+          <w:szCs w:val="21"/>
+        </w:rPr>
+        <w:t>7</w:t>
+      </w:r>
+      <w:r>
+        <w:rPr>
+          <w:rFonts w:ascii="HarmonyOS Sans SC" w:eastAsia="HarmonyOS Sans SC" w:hAnsi="HarmonyOS Sans SC"/>
+          <w:b/>
+          <w:bCs/>
+          <w:szCs w:val="21"/>
+        </w:rPr>
+        <w:t>篇（含1共</w:t>
+      </w:r>
+      <w:proofErr w:type="gramStart"/>
+      <w:r>
+        <w:rPr>
+          <w:rFonts w:ascii="HarmonyOS Sans SC" w:eastAsia="HarmonyOS Sans SC" w:hAnsi="HarmonyOS Sans SC"/>
+          <w:b/>
+          <w:bCs/>
+          <w:szCs w:val="21"/>
+        </w:rPr>
+        <w:t>一</w:t>
+      </w:r>
+      <w:proofErr w:type="gramEnd"/>
+      <w:r>
+        <w:rPr>
+          <w:rFonts w:ascii="HarmonyOS Sans SC" w:eastAsia="HarmonyOS Sans SC" w:hAnsi="HarmonyOS Sans SC"/>
+          <w:b/>
+          <w:bCs/>
+          <w:szCs w:val="21"/>
+        </w:rPr>
+        <w:t>），二作</w:t>
       </w:r>
       <w:r>
         <w:rPr>
@@ -1343,7 +1259,23 @@
           <w:rFonts w:ascii="Times New Roman" w:hAnsi="Times New Roman"/>
           <w:szCs w:val="21"/>
         </w:rPr>
-        <w:t xml:space="preserve">, &amp; Wiens, J. J. (2022). Estimating Global Biodiversity: the Role of Cryptic Insect Species. </w:t>
+        <w:t xml:space="preserve">, &amp; Wiens, J. J. (2022). Estimating Global Biodiversity: </w:t>
+      </w:r>
+      <w:proofErr w:type="gramStart"/>
+      <w:r>
+        <w:rPr>
+          <w:rFonts w:ascii="Times New Roman" w:hAnsi="Times New Roman"/>
+          <w:szCs w:val="21"/>
+        </w:rPr>
+        <w:t>the</w:t>
+      </w:r>
+      <w:proofErr w:type="gramEnd"/>
+      <w:r>
+        <w:rPr>
+          <w:rFonts w:ascii="Times New Roman" w:hAnsi="Times New Roman"/>
+          <w:szCs w:val="21"/>
+        </w:rPr>
+        <w:t xml:space="preserve"> Role of Cryptic Insect Species. </w:t>
       </w:r>
       <w:r>
         <w:rPr>
@@ -1361,7 +1293,7 @@
         </w:rPr>
         <w:t xml:space="preserve">, syac069. </w:t>
       </w:r>
-      <w:hyperlink r:id="rId8" w:history="1">
+      <w:hyperlink r:id="rId11" w:history="1">
         <w:r>
           <w:rPr>
             <w:rStyle w:val="a3"/>
@@ -1614,6 +1546,7 @@
         </w:rPr>
         <w:t xml:space="preserve">, Wang, L., &amp; Yang, D. (2022). The complete mitochondrial genome of </w:t>
       </w:r>
+      <w:proofErr w:type="spellStart"/>
       <w:r>
         <w:rPr>
           <w:rFonts w:ascii="Times New Roman" w:hAnsi="Times New Roman"/>
@@ -1621,7 +1554,17 @@
           <w:iCs/>
           <w:szCs w:val="21"/>
         </w:rPr>
-        <w:t>Ornithomya biloba</w:t>
+        <w:t>Ornithomya</w:t>
+      </w:r>
+      <w:proofErr w:type="spellEnd"/>
+      <w:r>
+        <w:rPr>
+          <w:rFonts w:ascii="Times New Roman" w:hAnsi="Times New Roman"/>
+          <w:i/>
+          <w:iCs/>
+          <w:szCs w:val="21"/>
+        </w:rPr>
+        <w:t xml:space="preserve"> biloba</w:t>
       </w:r>
       <w:r>
         <w:rPr>
@@ -1728,6 +1671,7 @@
         </w:rPr>
         <w:t xml:space="preserve">, Zhou, J., Wang, L., Hou, P., &amp; Yang, D. (2020). The mitochondrial genome of </w:t>
       </w:r>
+      <w:proofErr w:type="spellStart"/>
       <w:r>
         <w:rPr>
           <w:rFonts w:ascii="Times New Roman" w:hAnsi="Times New Roman"/>
@@ -1737,6 +1681,7 @@
         </w:rPr>
         <w:t>Prosthiochaeta</w:t>
       </w:r>
+      <w:proofErr w:type="spellEnd"/>
       <w:r>
         <w:rPr>
           <w:rFonts w:ascii="Times New Roman" w:hAnsi="Times New Roman"/>
@@ -1842,6 +1787,7 @@
         </w:rPr>
         <w:t xml:space="preserve">, Wang, L., Li, Z., Hou, P., &amp; Yang, D. (2019). The mitochondrial genome of </w:t>
       </w:r>
+      <w:proofErr w:type="spellStart"/>
       <w:r>
         <w:rPr>
           <w:rFonts w:ascii="Times New Roman" w:hAnsi="Times New Roman"/>
@@ -1851,6 +1797,7 @@
         </w:rPr>
         <w:t>Formicosepsis</w:t>
       </w:r>
+      <w:proofErr w:type="spellEnd"/>
       <w:r>
         <w:rPr>
           <w:rFonts w:ascii="Times New Roman" w:hAnsi="Times New Roman"/>
@@ -1956,6 +1903,7 @@
         </w:rPr>
         <w:t xml:space="preserve">, Ding, S. M., Hou, P., Liu, X. Y., Zhang, C. T., &amp; Yang, D. (2017). Mitochondrial genome analysis of </w:t>
       </w:r>
+      <w:proofErr w:type="spellStart"/>
       <w:r>
         <w:rPr>
           <w:rFonts w:ascii="Times New Roman" w:hAnsi="Times New Roman"/>
@@ -1963,8 +1911,29 @@
           <w:iCs/>
           <w:szCs w:val="21"/>
         </w:rPr>
-        <w:t>Ectophasia rotundiventris</w:t>
-      </w:r>
+        <w:t>Ectophasia</w:t>
+      </w:r>
+      <w:proofErr w:type="spellEnd"/>
+      <w:r>
+        <w:rPr>
+          <w:rFonts w:ascii="Times New Roman" w:hAnsi="Times New Roman"/>
+          <w:i/>
+          <w:iCs/>
+          <w:szCs w:val="21"/>
+        </w:rPr>
+        <w:t xml:space="preserve"> </w:t>
+      </w:r>
+      <w:proofErr w:type="spellStart"/>
+      <w:r>
+        <w:rPr>
+          <w:rFonts w:ascii="Times New Roman" w:hAnsi="Times New Roman"/>
+          <w:i/>
+          <w:iCs/>
+          <w:szCs w:val="21"/>
+        </w:rPr>
+        <w:t>rotundiventris</w:t>
+      </w:r>
+      <w:proofErr w:type="spellEnd"/>
       <w:r>
         <w:rPr>
           <w:rFonts w:ascii="Times New Roman" w:hAnsi="Times New Roman"/>
@@ -2100,6 +2069,7 @@
         </w:rPr>
         <w:t xml:space="preserve">, Li, Z., Pan, Z., &amp; Yang, D. (2019). The mitochondrial genome analysis of </w:t>
       </w:r>
+      <w:proofErr w:type="spellStart"/>
       <w:r>
         <w:rPr>
           <w:rFonts w:ascii="Times New Roman" w:hAnsi="Times New Roman"/>
@@ -2109,6 +2079,7 @@
         </w:rPr>
         <w:t>Trypetoptera</w:t>
       </w:r>
+      <w:proofErr w:type="spellEnd"/>
       <w:r>
         <w:rPr>
           <w:rFonts w:ascii="Times New Roman" w:hAnsi="Times New Roman"/>
@@ -2116,6 +2087,7 @@
         </w:rPr>
         <w:t xml:space="preserve"> </w:t>
       </w:r>
+      <w:proofErr w:type="spellStart"/>
       <w:r>
         <w:rPr>
           <w:rFonts w:ascii="Times New Roman" w:hAnsi="Times New Roman"/>
@@ -2125,12 +2097,29 @@
         </w:rPr>
         <w:t>punctulata</w:t>
       </w:r>
-      <w:r>
-        <w:rPr>
-          <w:rFonts w:ascii="Times New Roman" w:hAnsi="Times New Roman"/>
-          <w:szCs w:val="21"/>
-        </w:rPr>
-        <w:t xml:space="preserve"> (Diptera: Sciomyzidae). </w:t>
+      <w:proofErr w:type="spellEnd"/>
+      <w:r>
+        <w:rPr>
+          <w:rFonts w:ascii="Times New Roman" w:hAnsi="Times New Roman"/>
+          <w:szCs w:val="21"/>
+        </w:rPr>
+        <w:t xml:space="preserve"> (Diptera: </w:t>
+      </w:r>
+      <w:proofErr w:type="spellStart"/>
+      <w:r>
+        <w:rPr>
+          <w:rFonts w:ascii="Times New Roman" w:hAnsi="Times New Roman"/>
+          <w:szCs w:val="21"/>
+        </w:rPr>
+        <w:t>Sciomyzidae</w:t>
+      </w:r>
+      <w:proofErr w:type="spellEnd"/>
+      <w:r>
+        <w:rPr>
+          <w:rFonts w:ascii="Times New Roman" w:hAnsi="Times New Roman"/>
+          <w:szCs w:val="21"/>
+        </w:rPr>
+        <w:t xml:space="preserve">). </w:t>
       </w:r>
       <w:r>
         <w:rPr>
@@ -2167,7 +2156,23 @@
           <w:rFonts w:ascii="Times New Roman" w:hAnsi="Times New Roman" w:hint="eastAsia"/>
           <w:szCs w:val="21"/>
         </w:rPr>
-        <w:t>共一，</w:t>
+        <w:t>共</w:t>
+      </w:r>
+      <w:proofErr w:type="gramStart"/>
+      <w:r>
+        <w:rPr>
+          <w:rFonts w:ascii="Times New Roman" w:hAnsi="Times New Roman" w:hint="eastAsia"/>
+          <w:szCs w:val="21"/>
+        </w:rPr>
+        <w:t>一</w:t>
+      </w:r>
+      <w:proofErr w:type="gramEnd"/>
+      <w:r>
+        <w:rPr>
+          <w:rFonts w:ascii="Times New Roman" w:hAnsi="Times New Roman" w:hint="eastAsia"/>
+          <w:szCs w:val="21"/>
+        </w:rPr>
+        <w:t>，</w:t>
       </w:r>
       <w:r>
         <w:rPr>
@@ -2233,7 +2238,6 @@
           <w:rFonts w:ascii="Times New Roman" w:hAnsi="Times New Roman"/>
           <w:szCs w:val="21"/>
         </w:rPr>
-        <w:lastRenderedPageBreak/>
         <w:t xml:space="preserve">Li, M., </w:t>
       </w:r>
       <w:r>
@@ -2252,6 +2256,7 @@
         </w:rPr>
         <w:t xml:space="preserve">, Gao, Y., Cai, X., &amp; Yang, D. (2022). The complete mitochondrial genome of </w:t>
       </w:r>
+      <w:proofErr w:type="spellStart"/>
       <w:r>
         <w:rPr>
           <w:rFonts w:ascii="Times New Roman" w:hAnsi="Times New Roman"/>
@@ -2259,14 +2264,51 @@
           <w:iCs/>
           <w:szCs w:val="21"/>
         </w:rPr>
-        <w:t>Hybos grossipes</w:t>
-      </w:r>
-      <w:r>
-        <w:rPr>
-          <w:rFonts w:ascii="Times New Roman" w:hAnsi="Times New Roman"/>
-          <w:szCs w:val="21"/>
-        </w:rPr>
-        <w:t xml:space="preserve"> (Linnaeus, 1767) (Diptera: Empididae). </w:t>
+        <w:t>Hybos</w:t>
+      </w:r>
+      <w:proofErr w:type="spellEnd"/>
+      <w:r>
+        <w:rPr>
+          <w:rFonts w:ascii="Times New Roman" w:hAnsi="Times New Roman"/>
+          <w:i/>
+          <w:iCs/>
+          <w:szCs w:val="21"/>
+        </w:rPr>
+        <w:t xml:space="preserve"> </w:t>
+      </w:r>
+      <w:proofErr w:type="spellStart"/>
+      <w:r>
+        <w:rPr>
+          <w:rFonts w:ascii="Times New Roman" w:hAnsi="Times New Roman"/>
+          <w:i/>
+          <w:iCs/>
+          <w:szCs w:val="21"/>
+        </w:rPr>
+        <w:t>grossipes</w:t>
+      </w:r>
+      <w:proofErr w:type="spellEnd"/>
+      <w:r>
+        <w:rPr>
+          <w:rFonts w:ascii="Times New Roman" w:hAnsi="Times New Roman"/>
+          <w:szCs w:val="21"/>
+        </w:rPr>
+        <w:t xml:space="preserve"> (Linnaeus, 1767) (Diptera: </w:t>
+      </w:r>
+      <w:proofErr w:type="spellStart"/>
+      <w:r>
+        <w:rPr>
+          <w:rFonts w:ascii="Times New Roman" w:hAnsi="Times New Roman"/>
+          <w:szCs w:val="21"/>
+        </w:rPr>
+        <w:t>Empididae</w:t>
+      </w:r>
+      <w:proofErr w:type="spellEnd"/>
+      <w:r>
+        <w:rPr>
+          <w:rFonts w:ascii="Times New Roman" w:hAnsi="Times New Roman"/>
+          <w:szCs w:val="21"/>
+        </w:rPr>
+        <w:t xml:space="preserve">). </w:t>
       </w:r>
       <w:r>
         <w:rPr>
@@ -2380,6 +2422,7 @@
         </w:rPr>
         <w:t xml:space="preserve">, Cai, X., Du, B., Liu, X., &amp; Yang, D. (2021). The complete mitochondrial genome of </w:t>
       </w:r>
+      <w:proofErr w:type="spellStart"/>
       <w:r>
         <w:rPr>
           <w:rFonts w:ascii="Times New Roman" w:hAnsi="Times New Roman"/>
@@ -2387,14 +2430,51 @@
           <w:iCs/>
           <w:szCs w:val="21"/>
         </w:rPr>
-        <w:t>Dicraeus orientalis</w:t>
-      </w:r>
-      <w:r>
-        <w:rPr>
-          <w:rFonts w:ascii="Times New Roman" w:hAnsi="Times New Roman"/>
-          <w:szCs w:val="21"/>
-        </w:rPr>
-        <w:t xml:space="preserve"> Becker, 1911 (Diptera: Chloropidae). </w:t>
+        <w:t>Dicraeus</w:t>
+      </w:r>
+      <w:proofErr w:type="spellEnd"/>
+      <w:r>
+        <w:rPr>
+          <w:rFonts w:ascii="Times New Roman" w:hAnsi="Times New Roman"/>
+          <w:i/>
+          <w:iCs/>
+          <w:szCs w:val="21"/>
+        </w:rPr>
+        <w:t xml:space="preserve"> </w:t>
+      </w:r>
+      <w:proofErr w:type="spellStart"/>
+      <w:r>
+        <w:rPr>
+          <w:rFonts w:ascii="Times New Roman" w:hAnsi="Times New Roman"/>
+          <w:i/>
+          <w:iCs/>
+          <w:szCs w:val="21"/>
+        </w:rPr>
+        <w:t>orientalis</w:t>
+      </w:r>
+      <w:proofErr w:type="spellEnd"/>
+      <w:r>
+        <w:rPr>
+          <w:rFonts w:ascii="Times New Roman" w:hAnsi="Times New Roman"/>
+          <w:szCs w:val="21"/>
+        </w:rPr>
+        <w:t xml:space="preserve"> Becker, 1911 (Diptera: </w:t>
+      </w:r>
+      <w:proofErr w:type="spellStart"/>
+      <w:r>
+        <w:rPr>
+          <w:rFonts w:ascii="Times New Roman" w:hAnsi="Times New Roman"/>
+          <w:szCs w:val="21"/>
+        </w:rPr>
+        <w:t>Chloropidae</w:t>
+      </w:r>
+      <w:proofErr w:type="spellEnd"/>
+      <w:r>
+        <w:rPr>
+          <w:rFonts w:ascii="Times New Roman" w:hAnsi="Times New Roman"/>
+          <w:szCs w:val="21"/>
+        </w:rPr>
+        <w:t xml:space="preserve">). </w:t>
       </w:r>
       <w:r>
         <w:rPr>
@@ -2483,6 +2563,7 @@
           <w:rFonts w:ascii="Times New Roman" w:hAnsi="Times New Roman"/>
           <w:szCs w:val="21"/>
         </w:rPr>
+        <w:lastRenderedPageBreak/>
         <w:t xml:space="preserve">Wang, L., </w:t>
       </w:r>
       <w:r>
@@ -2501,6 +2582,7 @@
         </w:rPr>
         <w:t xml:space="preserve">, &amp; Yang, D. (2019). The complete mitochondrial genome of </w:t>
       </w:r>
+      <w:proofErr w:type="spellStart"/>
       <w:r>
         <w:rPr>
           <w:rFonts w:ascii="Times New Roman" w:hAnsi="Times New Roman"/>
@@ -2510,12 +2592,29 @@
         </w:rPr>
         <w:t>Silba</w:t>
       </w:r>
-      <w:r>
-        <w:rPr>
-          <w:rFonts w:ascii="Times New Roman" w:hAnsi="Times New Roman"/>
-          <w:szCs w:val="21"/>
-        </w:rPr>
-        <w:t xml:space="preserve"> sp. (Diptera: Lonchaeidae). </w:t>
+      <w:proofErr w:type="spellEnd"/>
+      <w:r>
+        <w:rPr>
+          <w:rFonts w:ascii="Times New Roman" w:hAnsi="Times New Roman"/>
+          <w:szCs w:val="21"/>
+        </w:rPr>
+        <w:t xml:space="preserve"> sp. (Diptera: </w:t>
+      </w:r>
+      <w:proofErr w:type="spellStart"/>
+      <w:r>
+        <w:rPr>
+          <w:rFonts w:ascii="Times New Roman" w:hAnsi="Times New Roman"/>
+          <w:szCs w:val="21"/>
+        </w:rPr>
+        <w:t>Lonchaeidae</w:t>
+      </w:r>
+      <w:proofErr w:type="spellEnd"/>
+      <w:r>
+        <w:rPr>
+          <w:rFonts w:ascii="Times New Roman" w:hAnsi="Times New Roman"/>
+          <w:szCs w:val="21"/>
+        </w:rPr>
+        <w:t xml:space="preserve">). </w:t>
       </w:r>
       <w:r>
         <w:rPr>
@@ -2629,6 +2728,7 @@
         </w:rPr>
         <w:t xml:space="preserve">, Wang, L., Dong, H., &amp; Yang, D. (2019). The complete mitochondrial genome of </w:t>
       </w:r>
+      <w:proofErr w:type="spellStart"/>
       <w:r>
         <w:rPr>
           <w:rFonts w:ascii="Times New Roman" w:hAnsi="Times New Roman"/>
@@ -2638,12 +2738,29 @@
         </w:rPr>
         <w:t>Anthomyza</w:t>
       </w:r>
-      <w:r>
-        <w:rPr>
-          <w:rFonts w:ascii="Times New Roman" w:hAnsi="Times New Roman"/>
-          <w:szCs w:val="21"/>
-        </w:rPr>
-        <w:t xml:space="preserve"> sp. (Diptera: Anthomyzidae). </w:t>
+      <w:proofErr w:type="spellEnd"/>
+      <w:r>
+        <w:rPr>
+          <w:rFonts w:ascii="Times New Roman" w:hAnsi="Times New Roman"/>
+          <w:szCs w:val="21"/>
+        </w:rPr>
+        <w:t xml:space="preserve"> sp. (Diptera: </w:t>
+      </w:r>
+      <w:proofErr w:type="spellStart"/>
+      <w:r>
+        <w:rPr>
+          <w:rFonts w:ascii="Times New Roman" w:hAnsi="Times New Roman"/>
+          <w:szCs w:val="21"/>
+        </w:rPr>
+        <w:t>Anthomyzidae</w:t>
+      </w:r>
+      <w:proofErr w:type="spellEnd"/>
+      <w:r>
+        <w:rPr>
+          <w:rFonts w:ascii="Times New Roman" w:hAnsi="Times New Roman"/>
+          <w:szCs w:val="21"/>
+        </w:rPr>
+        <w:t xml:space="preserve">). </w:t>
       </w:r>
       <w:r>
         <w:rPr>
@@ -3038,6 +3155,7 @@
         </w:rPr>
         <w:t xml:space="preserve"> </w:t>
       </w:r>
+      <w:proofErr w:type="gramStart"/>
       <w:r>
         <w:rPr>
           <w:rFonts w:ascii="Times New Roman" w:hAnsi="Times New Roman" w:hint="eastAsia"/>
@@ -3045,6 +3163,7 @@
         </w:rPr>
         <w:t>刺股蝇科</w:t>
       </w:r>
+      <w:proofErr w:type="gramEnd"/>
       <w:r>
         <w:rPr>
           <w:rFonts w:ascii="Times New Roman" w:hAnsi="Times New Roman" w:hint="eastAsia"/>
@@ -3059,6 +3178,7 @@
         </w:rPr>
         <w:t xml:space="preserve"> </w:t>
       </w:r>
+      <w:proofErr w:type="gramStart"/>
       <w:r>
         <w:rPr>
           <w:rFonts w:ascii="Times New Roman" w:hAnsi="Times New Roman" w:hint="eastAsia"/>
@@ -3066,6 +3186,7 @@
         </w:rPr>
         <w:t>杨定</w:t>
       </w:r>
+      <w:proofErr w:type="gramEnd"/>
       <w:r>
         <w:rPr>
           <w:rFonts w:ascii="Times New Roman" w:hAnsi="Times New Roman" w:hint="eastAsia"/>
@@ -3444,6 +3565,7 @@
           <w:szCs w:val="21"/>
         </w:rPr>
       </w:pPr>
+      <w:proofErr w:type="gramStart"/>
       <w:r>
         <w:rPr>
           <w:rFonts w:ascii="Times New Roman" w:hAnsi="Times New Roman"/>
@@ -3451,6 +3573,7 @@
         </w:rPr>
         <w:t>侯鹏</w:t>
       </w:r>
+      <w:proofErr w:type="gramEnd"/>
       <w:r>
         <w:rPr>
           <w:rFonts w:ascii="Times New Roman" w:hAnsi="Times New Roman" w:hint="eastAsia"/>
@@ -3609,7 +3732,27 @@
           <w:bCs/>
           <w:szCs w:val="21"/>
         </w:rPr>
-        <w:t>历山昆虫与蛛形动物</w:t>
+        <w:t>历山昆虫与</w:t>
+      </w:r>
+      <w:proofErr w:type="gramStart"/>
+      <w:r>
+        <w:rPr>
+          <w:rFonts w:ascii="Times New Roman" w:hAnsi="Times New Roman"/>
+          <w:b/>
+          <w:bCs/>
+          <w:szCs w:val="21"/>
+        </w:rPr>
+        <w:t>蛛</w:t>
+      </w:r>
+      <w:proofErr w:type="gramEnd"/>
+      <w:r>
+        <w:rPr>
+          <w:rFonts w:ascii="Times New Roman" w:hAnsi="Times New Roman"/>
+          <w:b/>
+          <w:bCs/>
+          <w:szCs w:val="21"/>
+        </w:rPr>
+        <w:t>形动物</w:t>
       </w:r>
       <w:r>
         <w:rPr>
@@ -3862,7 +4005,25 @@
           <w:sz w:val="21"/>
           <w:szCs w:val="21"/>
         </w:rPr>
-        <w:t>，脉翅总目昆虫的系统演化：争议节点类群系统地位的确立及多样性的演化格局</w:t>
+        <w:t>，</w:t>
+      </w:r>
+      <w:proofErr w:type="gramStart"/>
+      <w:r>
+        <w:rPr>
+          <w:rFonts w:ascii="Times New Roman" w:hAnsi="Times New Roman"/>
+          <w:sz w:val="21"/>
+          <w:szCs w:val="21"/>
+        </w:rPr>
+        <w:t>脉翅总目</w:t>
+      </w:r>
+      <w:proofErr w:type="gramEnd"/>
+      <w:r>
+        <w:rPr>
+          <w:rFonts w:ascii="Times New Roman" w:hAnsi="Times New Roman"/>
+          <w:sz w:val="21"/>
+          <w:szCs w:val="21"/>
+        </w:rPr>
+        <w:t>昆虫的系统演化：争议节点类群系统地位的确立及多样性的演化格局</w:t>
       </w:r>
       <w:r>
         <w:rPr>
@@ -3965,7 +4126,25 @@
           <w:sz w:val="21"/>
           <w:szCs w:val="21"/>
         </w:rPr>
-        <w:t>，中国驼舞虻亚科分类和系统发育研究</w:t>
+        <w:t>，中国驼舞</w:t>
+      </w:r>
+      <w:proofErr w:type="gramStart"/>
+      <w:r>
+        <w:rPr>
+          <w:rFonts w:ascii="Times New Roman" w:hAnsi="Times New Roman"/>
+          <w:sz w:val="21"/>
+          <w:szCs w:val="21"/>
+        </w:rPr>
+        <w:t>虻</w:t>
+      </w:r>
+      <w:proofErr w:type="gramEnd"/>
+      <w:r>
+        <w:rPr>
+          <w:rFonts w:ascii="Times New Roman" w:hAnsi="Times New Roman"/>
+          <w:sz w:val="21"/>
+          <w:szCs w:val="21"/>
+        </w:rPr>
+        <w:t>亚科分类和系统发育研究</w:t>
       </w:r>
       <w:r>
         <w:rPr>
@@ -4032,7 +4211,25 @@
           <w:sz w:val="21"/>
           <w:szCs w:val="21"/>
         </w:rPr>
-        <w:t>双翅目寄蝇科突颜寄蝇亚科</w:t>
+        <w:t>双翅目寄蝇</w:t>
+      </w:r>
+      <w:proofErr w:type="gramStart"/>
+      <w:r>
+        <w:rPr>
+          <w:rFonts w:ascii="Times New Roman" w:hAnsi="Times New Roman"/>
+          <w:sz w:val="21"/>
+          <w:szCs w:val="21"/>
+        </w:rPr>
+        <w:t>科突颜寄蝇</w:t>
+      </w:r>
+      <w:proofErr w:type="gramEnd"/>
+      <w:r>
+        <w:rPr>
+          <w:rFonts w:ascii="Times New Roman" w:hAnsi="Times New Roman"/>
+          <w:sz w:val="21"/>
+          <w:szCs w:val="21"/>
+        </w:rPr>
+        <w:t>亚科</w:t>
       </w:r>
       <w:r>
         <w:rPr>
@@ -4068,7 +4265,25 @@
           <w:sz w:val="21"/>
           <w:szCs w:val="21"/>
         </w:rPr>
-        <w:t>科技部国家重点研发计划</w:t>
+        <w:t>科技</w:t>
+      </w:r>
+      <w:proofErr w:type="gramStart"/>
+      <w:r>
+        <w:rPr>
+          <w:rFonts w:ascii="Times New Roman" w:hAnsi="Times New Roman"/>
+          <w:sz w:val="21"/>
+          <w:szCs w:val="21"/>
+        </w:rPr>
+        <w:t>部国家</w:t>
+      </w:r>
+      <w:proofErr w:type="gramEnd"/>
+      <w:r>
+        <w:rPr>
+          <w:rFonts w:ascii="Times New Roman" w:hAnsi="Times New Roman"/>
+          <w:sz w:val="21"/>
+          <w:szCs w:val="21"/>
+        </w:rPr>
+        <w:t>重点研发计划</w:t>
       </w:r>
       <w:r>
         <w:rPr>
@@ -4283,6 +4498,7 @@
           <w:szCs w:val="21"/>
         </w:rPr>
       </w:pPr>
+      <w:proofErr w:type="gramStart"/>
       <w:r>
         <w:rPr>
           <w:rFonts w:ascii="Times New Roman" w:hAnsi="Times New Roman" w:hint="eastAsia"/>
@@ -4292,6 +4508,7 @@
         </w:rPr>
         <w:t>生物系统学论坛</w:t>
       </w:r>
+      <w:proofErr w:type="gramEnd"/>
       <w:r>
         <w:rPr>
           <w:rFonts w:ascii="Times New Roman" w:hAnsi="Times New Roman"/>
@@ -4664,7 +4881,6 @@
           <w:sz w:val="28"/>
           <w:szCs w:val="28"/>
         </w:rPr>
-        <w:lastRenderedPageBreak/>
         <w:t>专业技能</w:t>
       </w:r>
       <w:r>
@@ -4866,6 +5082,7 @@
                 <w:rFonts w:ascii="HarmonyOS Sans SC" w:eastAsia="HarmonyOS Sans SC" w:hAnsi="HarmonyOS Sans SC" w:hint="eastAsia"/>
                 <w:szCs w:val="21"/>
               </w:rPr>
+              <w:lastRenderedPageBreak/>
               <w:t>计算机技能</w:t>
             </w:r>
           </w:p>
@@ -5053,12 +5270,21 @@
               </w:rPr>
               <w:t xml:space="preserve">Photoshop, </w:t>
             </w:r>
+            <w:proofErr w:type="spellStart"/>
             <w:r>
               <w:rPr>
                 <w:rFonts w:ascii="Times New Roman" w:hAnsi="Times New Roman" w:hint="eastAsia"/>
                 <w:szCs w:val="21"/>
               </w:rPr>
-              <w:t>Apptainer,</w:t>
+              <w:t>Apptainer</w:t>
+            </w:r>
+            <w:proofErr w:type="spellEnd"/>
+            <w:r>
+              <w:rPr>
+                <w:rFonts w:ascii="Times New Roman" w:hAnsi="Times New Roman" w:hint="eastAsia"/>
+                <w:szCs w:val="21"/>
+              </w:rPr>
+              <w:t>,</w:t>
             </w:r>
             <w:r>
               <w:rPr>
@@ -5079,13 +5305,29 @@
                 <w:rFonts w:ascii="Times New Roman" w:hAnsi="Times New Roman"/>
                 <w:szCs w:val="21"/>
               </w:rPr>
-              <w:t xml:space="preserve"> BioEdit, Clustal Ω, DNAMAN, </w:t>
-            </w:r>
+              <w:t xml:space="preserve"> </w:t>
+            </w:r>
+            <w:proofErr w:type="spellStart"/>
             <w:r>
               <w:rPr>
                 <w:rFonts w:ascii="Times New Roman" w:hAnsi="Times New Roman"/>
                 <w:szCs w:val="21"/>
               </w:rPr>
+              <w:t>BioEdit</w:t>
+            </w:r>
+            <w:proofErr w:type="spellEnd"/>
+            <w:r>
+              <w:rPr>
+                <w:rFonts w:ascii="Times New Roman" w:hAnsi="Times New Roman"/>
+                <w:szCs w:val="21"/>
+              </w:rPr>
+              <w:t xml:space="preserve">, Clustal Ω, DNAMAN, </w:t>
+            </w:r>
+            <w:r>
+              <w:rPr>
+                <w:rFonts w:ascii="Times New Roman" w:hAnsi="Times New Roman"/>
+                <w:szCs w:val="21"/>
+              </w:rPr>
               <w:t xml:space="preserve">Docker, </w:t>
             </w:r>
             <w:r>
@@ -5093,13 +5335,29 @@
                 <w:rFonts w:ascii="Times New Roman" w:hAnsi="Times New Roman"/>
                 <w:szCs w:val="21"/>
               </w:rPr>
-              <w:t>Endnote, Geneious, Helicon</w:t>
-            </w:r>
+              <w:t xml:space="preserve">Endnote, </w:t>
+            </w:r>
+            <w:proofErr w:type="spellStart"/>
             <w:r>
               <w:rPr>
                 <w:rFonts w:ascii="Times New Roman" w:hAnsi="Times New Roman"/>
                 <w:szCs w:val="21"/>
               </w:rPr>
+              <w:t>Geneious</w:t>
+            </w:r>
+            <w:proofErr w:type="spellEnd"/>
+            <w:r>
+              <w:rPr>
+                <w:rFonts w:ascii="Times New Roman" w:hAnsi="Times New Roman"/>
+                <w:szCs w:val="21"/>
+              </w:rPr>
+              <w:t>, Helicon</w:t>
+            </w:r>
+            <w:r>
+              <w:rPr>
+                <w:rFonts w:ascii="Times New Roman" w:hAnsi="Times New Roman"/>
+                <w:szCs w:val="21"/>
+              </w:rPr>
               <w:t xml:space="preserve"> </w:t>
             </w:r>
             <w:r>
@@ -5121,13 +5379,29 @@
                 <w:rFonts w:ascii="Times New Roman" w:hAnsi="Times New Roman"/>
                 <w:szCs w:val="21"/>
               </w:rPr>
-              <w:t xml:space="preserve">, iTOL, jMOTU, </w:t>
-            </w:r>
+              <w:t xml:space="preserve">, </w:t>
+            </w:r>
+            <w:proofErr w:type="spellStart"/>
             <w:r>
               <w:rPr>
                 <w:rFonts w:ascii="Times New Roman" w:hAnsi="Times New Roman"/>
                 <w:szCs w:val="21"/>
               </w:rPr>
+              <w:t>iTOL</w:t>
+            </w:r>
+            <w:proofErr w:type="spellEnd"/>
+            <w:r>
+              <w:rPr>
+                <w:rFonts w:ascii="Times New Roman" w:hAnsi="Times New Roman"/>
+                <w:szCs w:val="21"/>
+              </w:rPr>
+              <w:t xml:space="preserve">, jMOTU, </w:t>
+            </w:r>
+            <w:r>
+              <w:rPr>
+                <w:rFonts w:ascii="Times New Roman" w:hAnsi="Times New Roman"/>
+                <w:szCs w:val="21"/>
+              </w:rPr>
               <w:t>MAFFT</w:t>
             </w:r>
             <w:r>
@@ -5135,7 +5409,23 @@
                 <w:rFonts w:ascii="Times New Roman" w:hAnsi="Times New Roman"/>
                 <w:szCs w:val="21"/>
               </w:rPr>
-              <w:t xml:space="preserve">, Mega 7, MitoZ, </w:t>
+              <w:t xml:space="preserve">, Mega 7, </w:t>
+            </w:r>
+            <w:proofErr w:type="spellStart"/>
+            <w:r>
+              <w:rPr>
+                <w:rFonts w:ascii="Times New Roman" w:hAnsi="Times New Roman"/>
+                <w:szCs w:val="21"/>
+              </w:rPr>
+              <w:t>MitoZ</w:t>
+            </w:r>
+            <w:proofErr w:type="spellEnd"/>
+            <w:r>
+              <w:rPr>
+                <w:rFonts w:ascii="Times New Roman" w:hAnsi="Times New Roman"/>
+                <w:szCs w:val="21"/>
+              </w:rPr>
+              <w:t xml:space="preserve">, </w:t>
             </w:r>
             <w:r>
               <w:rPr>
@@ -5165,6 +5455,7 @@
               </w:rPr>
               <w:t xml:space="preserve">uscle, </w:t>
             </w:r>
+            <w:proofErr w:type="spellStart"/>
             <w:r>
               <w:rPr>
                 <w:rFonts w:ascii="Times New Roman" w:hAnsi="Times New Roman" w:hint="eastAsia"/>
@@ -5179,6 +5470,7 @@
               </w:rPr>
               <w:t>lasty</w:t>
             </w:r>
+            <w:proofErr w:type="spellEnd"/>
             <w:r>
               <w:rPr>
                 <w:rFonts w:ascii="Times New Roman" w:hAnsi="Times New Roman" w:hint="eastAsia"/>
@@ -5191,13 +5483,21 @@
                 <w:rFonts w:ascii="Times New Roman" w:hAnsi="Times New Roman"/>
                 <w:szCs w:val="21"/>
               </w:rPr>
-              <w:t xml:space="preserve"> Partition</w:t>
-            </w:r>
+              <w:t xml:space="preserve"> </w:t>
+            </w:r>
+            <w:proofErr w:type="spellStart"/>
             <w:r>
               <w:rPr>
                 <w:rFonts w:ascii="Times New Roman" w:hAnsi="Times New Roman"/>
                 <w:szCs w:val="21"/>
               </w:rPr>
+              <w:t>Partition</w:t>
+            </w:r>
+            <w:r>
+              <w:rPr>
+                <w:rFonts w:ascii="Times New Roman" w:hAnsi="Times New Roman"/>
+                <w:szCs w:val="21"/>
+              </w:rPr>
               <w:t>F</w:t>
             </w:r>
             <w:r>
@@ -5205,13 +5505,38 @@
                 <w:rFonts w:ascii="Times New Roman" w:hAnsi="Times New Roman"/>
                 <w:szCs w:val="21"/>
               </w:rPr>
-              <w:t xml:space="preserve">inder, Phylosuite, RAxML, </w:t>
-            </w:r>
+              <w:t>inder</w:t>
+            </w:r>
+            <w:proofErr w:type="spellEnd"/>
             <w:r>
               <w:rPr>
                 <w:rFonts w:ascii="Times New Roman" w:hAnsi="Times New Roman"/>
                 <w:szCs w:val="21"/>
               </w:rPr>
+              <w:t xml:space="preserve">, </w:t>
+            </w:r>
+            <w:proofErr w:type="spellStart"/>
+            <w:r>
+              <w:rPr>
+                <w:rFonts w:ascii="Times New Roman" w:hAnsi="Times New Roman"/>
+                <w:szCs w:val="21"/>
+              </w:rPr>
+              <w:t>Phylosuite</w:t>
+            </w:r>
+            <w:proofErr w:type="spellEnd"/>
+            <w:r>
+              <w:rPr>
+                <w:rFonts w:ascii="Times New Roman" w:hAnsi="Times New Roman"/>
+                <w:szCs w:val="21"/>
+              </w:rPr>
+              <w:t xml:space="preserve">, RAxML, </w:t>
+            </w:r>
+            <w:proofErr w:type="spellStart"/>
+            <w:r>
+              <w:rPr>
+                <w:rFonts w:ascii="Times New Roman" w:hAnsi="Times New Roman"/>
+                <w:szCs w:val="21"/>
+              </w:rPr>
               <w:t>S</w:t>
             </w:r>
             <w:r>
@@ -5226,7 +5551,31 @@
                 <w:rFonts w:ascii="Times New Roman" w:hAnsi="Times New Roman"/>
                 <w:szCs w:val="21"/>
               </w:rPr>
-              <w:t>make, Supertree, TaxonDNA</w:t>
+              <w:t>make</w:t>
+            </w:r>
+            <w:proofErr w:type="spellEnd"/>
+            <w:r>
+              <w:rPr>
+                <w:rFonts w:ascii="Times New Roman" w:hAnsi="Times New Roman"/>
+                <w:szCs w:val="21"/>
+              </w:rPr>
+              <w:t xml:space="preserve">, </w:t>
+            </w:r>
+            <w:proofErr w:type="spellStart"/>
+            <w:r>
+              <w:rPr>
+                <w:rFonts w:ascii="Times New Roman" w:hAnsi="Times New Roman"/>
+                <w:szCs w:val="21"/>
+              </w:rPr>
+              <w:t>Supertree</w:t>
+            </w:r>
+            <w:proofErr w:type="spellEnd"/>
+            <w:r>
+              <w:rPr>
+                <w:rFonts w:ascii="Times New Roman" w:hAnsi="Times New Roman"/>
+                <w:szCs w:val="21"/>
+              </w:rPr>
+              <w:t>, TaxonDNA</w:t>
             </w:r>
             <w:r>
               <w:rPr>
@@ -5411,6 +5760,27 @@
                 <w:rFonts w:ascii="Times New Roman" w:hAnsi="Times New Roman" w:hint="eastAsia"/>
                 <w:szCs w:val="21"/>
               </w:rPr>
+              <w:t>、机动车驾驶证</w:t>
+            </w:r>
+            <w:r>
+              <w:rPr>
+                <w:rFonts w:ascii="Times New Roman" w:hAnsi="Times New Roman" w:hint="eastAsia"/>
+                <w:szCs w:val="21"/>
+              </w:rPr>
+              <w:t>C</w:t>
+            </w:r>
+            <w:r>
+              <w:rPr>
+                <w:rFonts w:ascii="Times New Roman" w:hAnsi="Times New Roman"/>
+                <w:szCs w:val="21"/>
+              </w:rPr>
+              <w:t>1</w:t>
+            </w:r>
+            <w:r>
+              <w:rPr>
+                <w:rFonts w:ascii="Times New Roman" w:hAnsi="Times New Roman" w:hint="eastAsia"/>
+                <w:szCs w:val="21"/>
+              </w:rPr>
               <w:t>。</w:t>
             </w:r>
           </w:p>
@@ -5905,7 +6275,23 @@
           <w:rFonts w:ascii="Times New Roman" w:hAnsi="Times New Roman" w:hint="eastAsia"/>
           <w:szCs w:val="21"/>
         </w:rPr>
-        <w:t>（一作</w:t>
+        <w:t>（</w:t>
+      </w:r>
+      <w:proofErr w:type="gramStart"/>
+      <w:r>
+        <w:rPr>
+          <w:rFonts w:ascii="Times New Roman" w:hAnsi="Times New Roman" w:hint="eastAsia"/>
+          <w:szCs w:val="21"/>
+        </w:rPr>
+        <w:t>一</w:t>
+      </w:r>
+      <w:proofErr w:type="gramEnd"/>
+      <w:r>
+        <w:rPr>
+          <w:rFonts w:ascii="Times New Roman" w:hAnsi="Times New Roman" w:hint="eastAsia"/>
+          <w:szCs w:val="21"/>
+        </w:rPr>
+        <w:t>作</w:t>
       </w:r>
       <w:r>
         <w:rPr>
@@ -5965,14 +6351,98 @@
           <w:rFonts w:ascii="Times New Roman" w:hAnsi="Times New Roman" w:hint="eastAsia"/>
           <w:szCs w:val="21"/>
         </w:rPr>
-        <w:t>熟练掌握办公、科研、编书所用的软件。在读期间参与多部著作的编写</w:t>
-      </w:r>
-      <w:r>
-        <w:rPr>
-          <w:rFonts w:ascii="Times New Roman" w:hAnsi="Times New Roman" w:hint="eastAsia"/>
-          <w:szCs w:val="21"/>
-        </w:rPr>
-        <w:t>，曾深度参与《东北地区寄蝇科昆虫》（科学出版社）一书的编写和格式的建立与修改。</w:t>
+        <w:t>熟练掌握</w:t>
+      </w:r>
+      <w:r>
+        <w:rPr>
+          <w:rFonts w:ascii="Times New Roman" w:hAnsi="Times New Roman" w:hint="eastAsia"/>
+          <w:szCs w:val="21"/>
+        </w:rPr>
+        <w:t>Linux</w:t>
+      </w:r>
+      <w:r>
+        <w:rPr>
+          <w:rFonts w:ascii="Times New Roman" w:hAnsi="Times New Roman" w:hint="eastAsia"/>
+          <w:szCs w:val="21"/>
+        </w:rPr>
+        <w:t>系统基本操作</w:t>
+      </w:r>
+      <w:r>
+        <w:rPr>
+          <w:rFonts w:ascii="Times New Roman" w:hAnsi="Times New Roman" w:hint="eastAsia"/>
+          <w:szCs w:val="21"/>
+        </w:rPr>
+        <w:t>、</w:t>
+      </w:r>
+      <w:r>
+        <w:rPr>
+          <w:rFonts w:ascii="Times New Roman" w:hAnsi="Times New Roman" w:hint="eastAsia"/>
+          <w:szCs w:val="21"/>
+        </w:rPr>
+        <w:t>Python</w:t>
+      </w:r>
+      <w:r>
+        <w:rPr>
+          <w:rFonts w:ascii="Times New Roman" w:hAnsi="Times New Roman" w:hint="eastAsia"/>
+          <w:szCs w:val="21"/>
+        </w:rPr>
+        <w:t>脚本编写</w:t>
+      </w:r>
+      <w:r>
+        <w:rPr>
+          <w:rFonts w:ascii="Times New Roman" w:hAnsi="Times New Roman" w:hint="eastAsia"/>
+          <w:szCs w:val="21"/>
+        </w:rPr>
+        <w:t>和系统发育分析相关软件的安装和使用。在校期间，创建实验室共享知识库。编写系统发育分析相关教程</w:t>
+      </w:r>
+      <w:r>
+        <w:rPr>
+          <w:rFonts w:ascii="Times New Roman" w:hAnsi="Times New Roman" w:hint="eastAsia"/>
+          <w:szCs w:val="21"/>
+        </w:rPr>
+        <w:t>2</w:t>
+      </w:r>
+      <w:r>
+        <w:rPr>
+          <w:rFonts w:ascii="Times New Roman" w:hAnsi="Times New Roman"/>
+          <w:szCs w:val="21"/>
+        </w:rPr>
+        <w:t>0</w:t>
+      </w:r>
+      <w:r>
+        <w:rPr>
+          <w:rFonts w:ascii="Times New Roman" w:hAnsi="Times New Roman" w:hint="eastAsia"/>
+          <w:szCs w:val="21"/>
+        </w:rPr>
+        <w:t>余篇，整理</w:t>
+      </w:r>
+      <w:r>
+        <w:rPr>
+          <w:rFonts w:ascii="Times New Roman" w:hAnsi="Times New Roman"/>
+          <w:szCs w:val="21"/>
+        </w:rPr>
+        <w:t>60</w:t>
+      </w:r>
+      <w:r>
+        <w:rPr>
+          <w:rFonts w:ascii="Times New Roman" w:hAnsi="Times New Roman" w:hint="eastAsia"/>
+          <w:szCs w:val="21"/>
+        </w:rPr>
+        <w:t>余篇系统发育分析所需</w:t>
+      </w:r>
+      <w:r>
+        <w:rPr>
+          <w:rFonts w:ascii="Times New Roman" w:hAnsi="Times New Roman" w:hint="eastAsia"/>
+          <w:szCs w:val="21"/>
+        </w:rPr>
+        <w:t>Linux</w:t>
+      </w:r>
+      <w:r>
+        <w:rPr>
+          <w:rFonts w:ascii="Times New Roman" w:hAnsi="Times New Roman" w:hint="eastAsia"/>
+          <w:szCs w:val="21"/>
+        </w:rPr>
+        <w:t>系统的相关知识点。</w:t>
       </w:r>
     </w:p>
     <w:p>
@@ -5997,119 +6467,79 @@
           <w:rFonts w:ascii="Times New Roman" w:hAnsi="Times New Roman" w:hint="eastAsia"/>
           <w:szCs w:val="21"/>
         </w:rPr>
-        <w:t>熟练掌握</w:t>
-      </w:r>
-      <w:r>
-        <w:rPr>
-          <w:rFonts w:ascii="Times New Roman" w:hAnsi="Times New Roman" w:hint="eastAsia"/>
-          <w:szCs w:val="21"/>
-        </w:rPr>
-        <w:t>Linux</w:t>
-      </w:r>
-      <w:r>
-        <w:rPr>
-          <w:rFonts w:ascii="Times New Roman" w:hAnsi="Times New Roman" w:hint="eastAsia"/>
-          <w:szCs w:val="21"/>
-        </w:rPr>
-        <w:t>系统</w:t>
-      </w:r>
-      <w:r>
-        <w:rPr>
-          <w:rFonts w:ascii="Times New Roman" w:hAnsi="Times New Roman" w:hint="eastAsia"/>
-          <w:szCs w:val="21"/>
-        </w:rPr>
-        <w:t>基本</w:t>
-      </w:r>
-      <w:r>
-        <w:rPr>
-          <w:rFonts w:ascii="Times New Roman" w:hAnsi="Times New Roman" w:hint="eastAsia"/>
-          <w:szCs w:val="21"/>
-        </w:rPr>
-        <w:t>操作和</w:t>
-      </w:r>
-      <w:r>
-        <w:rPr>
-          <w:rFonts w:ascii="Times New Roman" w:hAnsi="Times New Roman" w:hint="eastAsia"/>
-          <w:szCs w:val="21"/>
-        </w:rPr>
-        <w:t>系统发育分析相关</w:t>
-      </w:r>
-      <w:r>
-        <w:rPr>
-          <w:rFonts w:ascii="Times New Roman" w:hAnsi="Times New Roman" w:hint="eastAsia"/>
-          <w:szCs w:val="21"/>
-        </w:rPr>
-        <w:t>软件的安装</w:t>
-      </w:r>
-      <w:r>
-        <w:rPr>
-          <w:rFonts w:ascii="Times New Roman" w:hAnsi="Times New Roman" w:hint="eastAsia"/>
-          <w:szCs w:val="21"/>
-        </w:rPr>
-        <w:t>和</w:t>
-      </w:r>
-      <w:r>
-        <w:rPr>
-          <w:rFonts w:ascii="Times New Roman" w:hAnsi="Times New Roman" w:hint="eastAsia"/>
-          <w:szCs w:val="21"/>
-        </w:rPr>
-        <w:t>使用。</w:t>
-      </w:r>
-      <w:r>
-        <w:rPr>
-          <w:rFonts w:ascii="Times New Roman" w:hAnsi="Times New Roman" w:hint="eastAsia"/>
-          <w:szCs w:val="21"/>
-        </w:rPr>
-        <w:t>在校期间，创建实验室共享知识库。编写系统发育分析相关教程</w:t>
-      </w:r>
-      <w:r>
-        <w:rPr>
-          <w:rFonts w:ascii="Times New Roman" w:hAnsi="Times New Roman" w:hint="eastAsia"/>
-          <w:szCs w:val="21"/>
-        </w:rPr>
-        <w:t>2</w:t>
-      </w:r>
-      <w:r>
-        <w:rPr>
-          <w:rFonts w:ascii="Times New Roman" w:hAnsi="Times New Roman"/>
-          <w:szCs w:val="21"/>
-        </w:rPr>
-        <w:t>0</w:t>
-      </w:r>
-      <w:r>
-        <w:rPr>
-          <w:rFonts w:ascii="Times New Roman" w:hAnsi="Times New Roman" w:hint="eastAsia"/>
-          <w:szCs w:val="21"/>
-        </w:rPr>
-        <w:t>余篇，整理</w:t>
-      </w:r>
-      <w:r>
-        <w:rPr>
-          <w:rFonts w:ascii="Times New Roman" w:hAnsi="Times New Roman"/>
-          <w:szCs w:val="21"/>
-        </w:rPr>
-        <w:t>60</w:t>
-      </w:r>
-      <w:r>
-        <w:rPr>
-          <w:rFonts w:ascii="Times New Roman" w:hAnsi="Times New Roman" w:hint="eastAsia"/>
-          <w:szCs w:val="21"/>
-        </w:rPr>
-        <w:t>余篇系统发育分析所需</w:t>
-      </w:r>
-      <w:r>
-        <w:rPr>
-          <w:rFonts w:ascii="Times New Roman" w:hAnsi="Times New Roman" w:hint="eastAsia"/>
-          <w:szCs w:val="21"/>
-        </w:rPr>
-        <w:t>Linux</w:t>
-      </w:r>
-      <w:r>
-        <w:rPr>
-          <w:rFonts w:ascii="Times New Roman" w:hAnsi="Times New Roman" w:hint="eastAsia"/>
-          <w:szCs w:val="21"/>
-        </w:rPr>
-        <w:t>系统的相关知识点。</w:t>
+        <w:t>具有良好的英语表达和写作能力。与国外导师</w:t>
+      </w:r>
+      <w:r>
+        <w:rPr>
+          <w:rFonts w:ascii="Times New Roman" w:hAnsi="Times New Roman" w:hint="eastAsia"/>
+          <w:szCs w:val="21"/>
+        </w:rPr>
+        <w:t xml:space="preserve"> John</w:t>
+      </w:r>
+      <w:r>
+        <w:rPr>
+          <w:rFonts w:ascii="Times New Roman" w:hAnsi="Times New Roman"/>
+          <w:szCs w:val="21"/>
+        </w:rPr>
+        <w:t xml:space="preserve"> </w:t>
+      </w:r>
+      <w:r>
+        <w:rPr>
+          <w:rFonts w:ascii="Times New Roman" w:hAnsi="Times New Roman" w:hint="eastAsia"/>
+          <w:szCs w:val="21"/>
+        </w:rPr>
+        <w:t>J</w:t>
+      </w:r>
+      <w:r>
+        <w:rPr>
+          <w:rFonts w:ascii="Times New Roman" w:hAnsi="Times New Roman"/>
+          <w:szCs w:val="21"/>
+        </w:rPr>
+        <w:t>. Wiens</w:t>
+      </w:r>
+      <w:r>
+        <w:rPr>
+          <w:rFonts w:ascii="Times New Roman" w:hAnsi="Times New Roman" w:hint="eastAsia"/>
+          <w:szCs w:val="21"/>
+        </w:rPr>
+        <w:t>（亚利桑那大学）合作两年，发表</w:t>
+      </w:r>
+      <w:r>
+        <w:rPr>
+          <w:rFonts w:ascii="Times New Roman" w:hAnsi="Times New Roman" w:hint="eastAsia"/>
+          <w:szCs w:val="21"/>
+        </w:rPr>
+        <w:t>SCI</w:t>
+      </w:r>
+      <w:r>
+        <w:rPr>
+          <w:rFonts w:ascii="Times New Roman" w:hAnsi="Times New Roman" w:hint="eastAsia"/>
+          <w:szCs w:val="21"/>
+        </w:rPr>
+        <w:t>一</w:t>
+      </w:r>
+      <w:proofErr w:type="gramStart"/>
+      <w:r>
+        <w:rPr>
+          <w:rFonts w:ascii="Times New Roman" w:hAnsi="Times New Roman" w:hint="eastAsia"/>
+          <w:szCs w:val="21"/>
+        </w:rPr>
+        <w:t>区文章</w:t>
+      </w:r>
+      <w:proofErr w:type="gramEnd"/>
+      <w:r>
+        <w:rPr>
+          <w:rFonts w:ascii="Times New Roman" w:hAnsi="Times New Roman" w:hint="eastAsia"/>
+          <w:szCs w:val="21"/>
+        </w:rPr>
+        <w:t>1</w:t>
+      </w:r>
+      <w:r>
+        <w:rPr>
+          <w:rFonts w:ascii="Times New Roman" w:hAnsi="Times New Roman" w:hint="eastAsia"/>
+          <w:szCs w:val="21"/>
+        </w:rPr>
+        <w:t>篇。</w:t>
       </w:r>
     </w:p>
     <w:p>
@@ -6134,70 +6564,30 @@
           <w:rFonts w:ascii="Times New Roman" w:hAnsi="Times New Roman" w:hint="eastAsia"/>
           <w:szCs w:val="21"/>
         </w:rPr>
-        <w:t>具有良好的英语表达和写作能力。与国外导师</w:t>
-      </w:r>
-      <w:r>
-        <w:rPr>
-          <w:rFonts w:ascii="Times New Roman" w:hAnsi="Times New Roman" w:hint="eastAsia"/>
-          <w:szCs w:val="21"/>
-        </w:rPr>
-        <w:t xml:space="preserve"> John</w:t>
-      </w:r>
-      <w:r>
-        <w:rPr>
-          <w:rFonts w:ascii="Times New Roman" w:hAnsi="Times New Roman"/>
-          <w:szCs w:val="21"/>
-        </w:rPr>
-        <w:t xml:space="preserve"> </w:t>
-      </w:r>
-      <w:r>
-        <w:rPr>
-          <w:rFonts w:ascii="Times New Roman" w:hAnsi="Times New Roman" w:hint="eastAsia"/>
-          <w:szCs w:val="21"/>
-        </w:rPr>
-        <w:t>J</w:t>
-      </w:r>
-      <w:r>
-        <w:rPr>
-          <w:rFonts w:ascii="Times New Roman" w:hAnsi="Times New Roman"/>
-          <w:szCs w:val="21"/>
-        </w:rPr>
-        <w:t>. Wiens</w:t>
-      </w:r>
-      <w:r>
-        <w:rPr>
-          <w:rFonts w:ascii="Times New Roman" w:hAnsi="Times New Roman" w:hint="eastAsia"/>
-          <w:szCs w:val="21"/>
-        </w:rPr>
-        <w:t>（亚利桑那大学）合作两年，发表</w:t>
-      </w:r>
-      <w:r>
-        <w:rPr>
-          <w:rFonts w:ascii="Times New Roman" w:hAnsi="Times New Roman" w:hint="eastAsia"/>
-          <w:szCs w:val="21"/>
-        </w:rPr>
-        <w:t>SCI</w:t>
-      </w:r>
-      <w:r>
-        <w:rPr>
-          <w:rFonts w:ascii="Times New Roman" w:hAnsi="Times New Roman" w:hint="eastAsia"/>
-          <w:szCs w:val="21"/>
-        </w:rPr>
-        <w:t>一区文章</w:t>
-      </w:r>
-      <w:r>
-        <w:rPr>
-          <w:rFonts w:ascii="Times New Roman" w:hAnsi="Times New Roman" w:hint="eastAsia"/>
-          <w:szCs w:val="21"/>
-        </w:rPr>
-        <w:t>1</w:t>
-      </w:r>
-      <w:r>
-        <w:rPr>
-          <w:rFonts w:ascii="Times New Roman" w:hAnsi="Times New Roman" w:hint="eastAsia"/>
-          <w:szCs w:val="21"/>
-        </w:rPr>
-        <w:t>篇。</w:t>
+        <w:t>熟练掌握办公、科研、编书所用的软件。在读期间参与多</w:t>
+      </w:r>
+      <w:proofErr w:type="gramStart"/>
+      <w:r>
+        <w:rPr>
+          <w:rFonts w:ascii="Times New Roman" w:hAnsi="Times New Roman" w:hint="eastAsia"/>
+          <w:szCs w:val="21"/>
+        </w:rPr>
+        <w:t>部著</w:t>
+      </w:r>
+      <w:proofErr w:type="gramEnd"/>
+      <w:r>
+        <w:rPr>
+          <w:rFonts w:ascii="Times New Roman" w:hAnsi="Times New Roman" w:hint="eastAsia"/>
+          <w:szCs w:val="21"/>
+        </w:rPr>
+        <w:t>作的编写</w:t>
+      </w:r>
+      <w:r>
+        <w:rPr>
+          <w:rFonts w:ascii="Times New Roman" w:hAnsi="Times New Roman" w:hint="eastAsia"/>
+          <w:szCs w:val="21"/>
+        </w:rPr>
+        <w:t>，曾深度参与《东北地区寄蝇科昆虫》（科学出版社）一书的编写和格式的建立与修改。</w:t>
       </w:r>
     </w:p>
     <w:p>
@@ -6371,7 +6761,21 @@
           <w:rFonts w:ascii="Times New Roman" w:hAnsi="Times New Roman" w:hint="eastAsia"/>
           <w:szCs w:val="21"/>
         </w:rPr>
-        <w:t>昆虫分类与系统演化、物种分化率</w:t>
+        <w:t>昆虫分类与系统演化</w:t>
+      </w:r>
+      <w:r>
+        <w:rPr>
+          <w:rFonts w:ascii="Times New Roman" w:hAnsi="Times New Roman" w:hint="eastAsia"/>
+          <w:szCs w:val="21"/>
+        </w:rPr>
+        <w:t>以及</w:t>
+      </w:r>
+      <w:r>
+        <w:rPr>
+          <w:rFonts w:ascii="Times New Roman" w:hAnsi="Times New Roman" w:hint="eastAsia"/>
+          <w:szCs w:val="21"/>
+        </w:rPr>
+        <w:t>物种分化率</w:t>
       </w:r>
       <w:r>
         <w:rPr>
@@ -6409,14 +6813,35 @@
           <w:rFonts w:ascii="Times New Roman" w:hAnsi="Times New Roman" w:hint="eastAsia"/>
           <w:szCs w:val="21"/>
         </w:rPr>
-        <w:t>融入新团队，</w:t>
-      </w:r>
-      <w:r>
-        <w:rPr>
-          <w:rFonts w:ascii="Times New Roman" w:hAnsi="Times New Roman" w:hint="eastAsia"/>
-          <w:szCs w:val="21"/>
-        </w:rPr>
-        <w:t>与新团队开展合作研究。</w:t>
+        <w:t>研究生物多样性</w:t>
+      </w:r>
+      <w:r>
+        <w:rPr>
+          <w:rFonts w:ascii="Times New Roman" w:hAnsi="Times New Roman" w:hint="eastAsia"/>
+          <w:szCs w:val="21"/>
+        </w:rPr>
+        <w:t>以及</w:t>
+      </w:r>
+      <w:r>
+        <w:rPr>
+          <w:rFonts w:ascii="Times New Roman" w:hAnsi="Times New Roman" w:hint="eastAsia"/>
+          <w:szCs w:val="21"/>
+        </w:rPr>
+        <w:t>动植物之间</w:t>
+      </w:r>
+      <w:r>
+        <w:rPr>
+          <w:rFonts w:ascii="Times New Roman" w:hAnsi="Times New Roman" w:hint="eastAsia"/>
+          <w:szCs w:val="21"/>
+        </w:rPr>
+        <w:t>的相互作用</w:t>
+      </w:r>
+      <w:r>
+        <w:rPr>
+          <w:rFonts w:ascii="Times New Roman" w:hAnsi="Times New Roman" w:hint="eastAsia"/>
+          <w:szCs w:val="21"/>
+        </w:rPr>
+        <w:t>。</w:t>
       </w:r>
     </w:p>
     <w:p>
@@ -6431,7 +6856,38 @@
         </w:tabs>
         <w:spacing w:line="276" w:lineRule="auto"/>
         <w:rPr>
-          <w:rFonts w:ascii="Times New Roman" w:hAnsi="Times New Roman" w:hint="eastAsia"/>
+          <w:rFonts w:ascii="Times New Roman" w:hAnsi="Times New Roman"/>
+          <w:szCs w:val="21"/>
+        </w:rPr>
+      </w:pPr>
+      <w:r>
+        <w:rPr>
+          <w:rFonts w:ascii="Times New Roman" w:hAnsi="Times New Roman" w:hint="eastAsia"/>
+          <w:szCs w:val="21"/>
+        </w:rPr>
+        <w:t>融入新团队，</w:t>
+      </w:r>
+      <w:r>
+        <w:rPr>
+          <w:rFonts w:ascii="Times New Roman" w:hAnsi="Times New Roman" w:hint="eastAsia"/>
+          <w:szCs w:val="21"/>
+        </w:rPr>
+        <w:t>与新团队开展合作研究。</w:t>
+      </w:r>
+    </w:p>
+    <w:p>
+      <w:pPr>
+        <w:pStyle w:val="a5"/>
+        <w:numPr>
+          <w:ilvl w:val="0"/>
+          <w:numId w:val="9"/>
+        </w:numPr>
+        <w:tabs>
+          <w:tab w:val="right" w:pos="9744"/>
+        </w:tabs>
+        <w:spacing w:line="276" w:lineRule="auto"/>
+        <w:rPr>
+          <w:rFonts w:ascii="Times New Roman" w:hAnsi="Times New Roman"/>
           <w:szCs w:val="21"/>
         </w:rPr>
       </w:pPr>
@@ -6444,9 +6900,7 @@
       </w:r>
     </w:p>
     <w:sectPr>
-      <w:headerReference w:type="default" r:id="rId9"/>
-      <w:footerReference w:type="default" r:id="rId10"/>
-      <w:headerReference w:type="first" r:id="rId11"/>
+      <w:type w:val="continuous"/>
       <w:pgSz w:w="11906" w:h="16838" w:code="9"/>
       <w:pgMar w:top="1134" w:right="1077" w:bottom="1134" w:left="1077" w:header="964" w:footer="851" w:gutter="0"/>
       <w:cols w:space="720"/>
@@ -6593,7 +7047,7 @@
           <wp:extent cx="1156539" cy="639364"/>
           <wp:effectExtent l="0" t="0" r="5715" b="8890"/>
           <wp:wrapSquare wrapText="bothSides"/>
-          <wp:docPr id="7" name="图片 7"/>
+          <wp:docPr id="1593131087" name="图片 1593131087"/>
           <wp:cNvGraphicFramePr>
             <a:graphicFrameLocks xmlns:a="http://schemas.openxmlformats.org/drawingml/2006/main" noChangeAspect="1"/>
           </wp:cNvGraphicFramePr>
@@ -6660,7 +7114,7 @@
           <wp:extent cx="1793240" cy="659765"/>
           <wp:effectExtent l="0" t="0" r="0" b="0"/>
           <wp:wrapSquare wrapText="bothSides"/>
-          <wp:docPr id="6" name="图片 6"/>
+          <wp:docPr id="514139833" name="图片 514139833"/>
           <wp:cNvGraphicFramePr>
             <a:graphicFrameLocks xmlns:a="http://schemas.openxmlformats.org/drawingml/2006/main" noChangeAspect="1"/>
           </wp:cNvGraphicFramePr>
@@ -6812,7 +7266,7 @@
           <wp:extent cx="1793325" cy="660231"/>
           <wp:effectExtent l="0" t="0" r="0" b="0"/>
           <wp:wrapSquare wrapText="bothSides"/>
-          <wp:docPr id="2" name="图片 2"/>
+          <wp:docPr id="136939102" name="图片 136939102"/>
           <wp:cNvGraphicFramePr>
             <a:graphicFrameLocks xmlns:a="http://schemas.openxmlformats.org/drawingml/2006/main" noChangeAspect="1"/>
           </wp:cNvGraphicFramePr>
@@ -6879,7 +7333,7 @@
           <wp:extent cx="1292225" cy="714375"/>
           <wp:effectExtent l="0" t="0" r="3175" b="9525"/>
           <wp:wrapSquare wrapText="bothSides"/>
-          <wp:docPr id="4" name="图片 4"/>
+          <wp:docPr id="1099545931" name="图片 1099545931"/>
           <wp:cNvGraphicFramePr>
             <a:graphicFrameLocks xmlns:a="http://schemas.openxmlformats.org/drawingml/2006/main" noChangeAspect="1"/>
           </wp:cNvGraphicFramePr>
@@ -6952,7 +7406,7 @@
           <wp:extent cx="400078" cy="518310"/>
           <wp:effectExtent l="0" t="0" r="0" b="0"/>
           <wp:wrapNone/>
-          <wp:docPr id="5" name="图片 3"/>
+          <wp:docPr id="536452869" name="图片 536452869"/>
           <wp:cNvGraphicFramePr>
             <a:graphicFrameLocks xmlns:a="http://schemas.openxmlformats.org/drawingml/2006/main" noChangeAspect="1"/>
           </wp:cNvGraphicFramePr>

</xml_diff>